<commit_message>
Updated screen and update folder location
</commit_message>
<xml_diff>
--- a/Documents/Service Update Application Documentation.docx
+++ b/Documents/Service Update Application Documentation.docx
@@ -10,7 +10,7 @@
           <w:rFonts w:ascii="Arial" w:hAnsi="Arial" w:cs="Arial"/>
         </w:rPr>
       </w:pPr>
-      <w:bookmarkStart w:id="0" w:name="_Toc165891575"/>
+      <w:bookmarkStart w:id="0" w:name="_Toc166145474"/>
       <w:r>
         <w:rPr>
           <w:rFonts w:ascii="Arial" w:hAnsi="Arial" w:cs="Arial"/>
@@ -28,6 +28,13 @@
     </w:p>
     <w:sdt>
       <w:sdtPr>
+        <w:rPr>
+          <w:rFonts w:asciiTheme="minorHAnsi" w:eastAsiaTheme="minorHAnsi" w:hAnsiTheme="minorHAnsi" w:cstheme="minorBidi"/>
+          <w:color w:val="auto"/>
+          <w:sz w:val="22"/>
+          <w:szCs w:val="22"/>
+          <w:lang w:val="en-IN"/>
+        </w:rPr>
         <w:id w:val="-1108503258"/>
         <w:docPartObj>
           <w:docPartGallery w:val="Table of Contents"/>
@@ -36,14 +43,9 @@
       </w:sdtPr>
       <w:sdtEndPr>
         <w:rPr>
-          <w:rFonts w:asciiTheme="minorHAnsi" w:eastAsiaTheme="minorHAnsi" w:hAnsiTheme="minorHAnsi" w:cstheme="minorBidi"/>
           <w:b/>
           <w:bCs/>
           <w:noProof/>
-          <w:color w:val="auto"/>
-          <w:sz w:val="22"/>
-          <w:szCs w:val="22"/>
-          <w:lang w:val="en-IN"/>
         </w:rPr>
       </w:sdtEndPr>
       <w:sdtContent>
@@ -78,7 +80,7 @@
           <w:r>
             <w:fldChar w:fldCharType="separate"/>
           </w:r>
-          <w:hyperlink w:anchor="_Toc165891575" w:history="1">
+          <w:hyperlink w:anchor="_Toc166145474" w:history="1">
             <w:r>
               <w:rPr>
                 <w:rStyle w:val="Hyperlink"/>
@@ -106,7 +108,7 @@
                 <w:noProof/>
                 <w:webHidden/>
               </w:rPr>
-              <w:instrText xml:space="preserve"> PAGEREF _Toc165891575 \h </w:instrText>
+              <w:instrText xml:space="preserve"> PAGEREF _Toc166145474 \h </w:instrText>
             </w:r>
             <w:r>
               <w:rPr>
@@ -151,14 +153,14 @@
               <w14:ligatures w14:val="standardContextual"/>
             </w:rPr>
           </w:pPr>
-          <w:hyperlink w:anchor="_Toc165891576" w:history="1">
+          <w:hyperlink w:anchor="_Toc166145475" w:history="1">
             <w:r>
               <w:rPr>
                 <w:rStyle w:val="Hyperlink"/>
                 <w:rFonts w:ascii="Arial" w:hAnsi="Arial" w:cs="Arial"/>
                 <w:noProof/>
               </w:rPr>
-              <w:t>1. MainWindow XAML</w:t>
+              <w:t>1. MainWindow</w:t>
             </w:r>
             <w:r>
               <w:rPr>
@@ -179,7 +181,7 @@
                 <w:noProof/>
                 <w:webHidden/>
               </w:rPr>
-              <w:instrText xml:space="preserve"> PAGEREF _Toc165891576 \h </w:instrText>
+              <w:instrText xml:space="preserve"> PAGEREF _Toc166145475 \h </w:instrText>
             </w:r>
             <w:r>
               <w:rPr>
@@ -224,14 +226,95 @@
               <w14:ligatures w14:val="standardContextual"/>
             </w:rPr>
           </w:pPr>
-          <w:hyperlink w:anchor="_Toc165891577" w:history="1">
+          <w:hyperlink w:anchor="_Toc166145476" w:history="1">
+            <w:r>
+              <w:rPr>
+                <w:rStyle w:val="Hyperlink"/>
+                <w:noProof/>
+              </w:rPr>
+              <w:t>Purpose:</w:t>
+            </w:r>
+            <w:r>
+              <w:rPr>
+                <w:noProof/>
+                <w:webHidden/>
+              </w:rPr>
+              <w:tab/>
+            </w:r>
+            <w:r>
+              <w:rPr>
+                <w:noProof/>
+                <w:webHidden/>
+              </w:rPr>
+              <w:fldChar w:fldCharType="begin"/>
+            </w:r>
+            <w:r>
+              <w:rPr>
+                <w:noProof/>
+                <w:webHidden/>
+              </w:rPr>
+              <w:instrText xml:space="preserve"> PAGEREF _Toc166145476 \h </w:instrText>
+            </w:r>
+            <w:r>
+              <w:rPr>
+                <w:noProof/>
+                <w:webHidden/>
+              </w:rPr>
+            </w:r>
+            <w:r>
+              <w:rPr>
+                <w:noProof/>
+                <w:webHidden/>
+              </w:rPr>
+              <w:fldChar w:fldCharType="separate"/>
+            </w:r>
+            <w:r>
+              <w:rPr>
+                <w:noProof/>
+                <w:webHidden/>
+              </w:rPr>
+              <w:t>2</w:t>
+            </w:r>
+            <w:r>
+              <w:rPr>
+                <w:noProof/>
+                <w:webHidden/>
+              </w:rPr>
+              <w:fldChar w:fldCharType="end"/>
+            </w:r>
+          </w:hyperlink>
+        </w:p>
+        <w:p>
+          <w:pPr>
+            <w:pStyle w:val="TOC3"/>
+            <w:tabs>
+              <w:tab w:val="right" w:leader="dot" w:pos="9016"/>
+            </w:tabs>
+            <w:rPr>
+              <w:rFonts w:eastAsiaTheme="minorEastAsia"/>
+              <w:noProof/>
+              <w:kern w:val="2"/>
+              <w:lang w:eastAsia="en-IN"/>
+              <w14:ligatures w14:val="standardContextual"/>
+            </w:rPr>
+          </w:pPr>
+          <w:hyperlink w:anchor="_Toc166145477" w:history="1">
             <w:r>
               <w:rPr>
                 <w:rStyle w:val="Hyperlink"/>
                 <w:rFonts w:ascii="Arial" w:hAnsi="Arial" w:cs="Arial"/>
-                <w:noProof/>
-              </w:rPr>
-              <w:t>MainWindow</w:t>
+                <w:i/>
+                <w:iCs/>
+                <w:noProof/>
+              </w:rPr>
+              <w:t>DataGrid</w:t>
+            </w:r>
+            <w:r>
+              <w:rPr>
+                <w:rStyle w:val="Hyperlink"/>
+                <w:noProof/>
+              </w:rPr>
+              <w:t>:</w:t>
             </w:r>
             <w:r>
               <w:rPr>
@@ -252,7 +335,7 @@
                 <w:noProof/>
                 <w:webHidden/>
               </w:rPr>
-              <w:instrText xml:space="preserve"> PAGEREF _Toc165891577 \h </w:instrText>
+              <w:instrText xml:space="preserve"> PAGEREF _Toc166145477 \h </w:instrText>
             </w:r>
             <w:r>
               <w:rPr>
@@ -273,6 +356,78 @@
                 <w:webHidden/>
               </w:rPr>
               <w:t>2</w:t>
+            </w:r>
+            <w:r>
+              <w:rPr>
+                <w:noProof/>
+                <w:webHidden/>
+              </w:rPr>
+              <w:fldChar w:fldCharType="end"/>
+            </w:r>
+          </w:hyperlink>
+        </w:p>
+        <w:p>
+          <w:pPr>
+            <w:pStyle w:val="TOC3"/>
+            <w:tabs>
+              <w:tab w:val="right" w:leader="dot" w:pos="9016"/>
+            </w:tabs>
+            <w:rPr>
+              <w:rFonts w:eastAsiaTheme="minorEastAsia"/>
+              <w:noProof/>
+              <w:kern w:val="2"/>
+              <w:lang w:eastAsia="en-IN"/>
+              <w14:ligatures w14:val="standardContextual"/>
+            </w:rPr>
+          </w:pPr>
+          <w:hyperlink w:anchor="_Toc166145478" w:history="1">
+            <w:r>
+              <w:rPr>
+                <w:rStyle w:val="Hyperlink"/>
+                <w:noProof/>
+              </w:rPr>
+              <w:t>Actions:</w:t>
+            </w:r>
+            <w:r>
+              <w:rPr>
+                <w:noProof/>
+                <w:webHidden/>
+              </w:rPr>
+              <w:tab/>
+            </w:r>
+            <w:r>
+              <w:rPr>
+                <w:noProof/>
+                <w:webHidden/>
+              </w:rPr>
+              <w:fldChar w:fldCharType="begin"/>
+            </w:r>
+            <w:r>
+              <w:rPr>
+                <w:noProof/>
+                <w:webHidden/>
+              </w:rPr>
+              <w:instrText xml:space="preserve"> PAGEREF _Toc166145478 \h </w:instrText>
+            </w:r>
+            <w:r>
+              <w:rPr>
+                <w:noProof/>
+                <w:webHidden/>
+              </w:rPr>
+            </w:r>
+            <w:r>
+              <w:rPr>
+                <w:noProof/>
+                <w:webHidden/>
+              </w:rPr>
+              <w:fldChar w:fldCharType="separate"/>
+            </w:r>
+            <w:r>
+              <w:rPr>
+                <w:noProof/>
+                <w:webHidden/>
+              </w:rPr>
+              <w:t>3</w:t>
             </w:r>
             <w:r>
               <w:rPr>
@@ -297,7 +452,7 @@
               <w14:ligatures w14:val="standardContextual"/>
             </w:rPr>
           </w:pPr>
-          <w:hyperlink w:anchor="_Toc165891578" w:history="1">
+          <w:hyperlink w:anchor="_Toc166145479" w:history="1">
             <w:r>
               <w:rPr>
                 <w:rStyle w:val="Hyperlink"/>
@@ -325,7 +480,7 @@
                 <w:noProof/>
                 <w:webHidden/>
               </w:rPr>
-              <w:instrText xml:space="preserve"> PAGEREF _Toc165891578 \h </w:instrText>
+              <w:instrText xml:space="preserve"> PAGEREF _Toc166145479 \h </w:instrText>
             </w:r>
             <w:r>
               <w:rPr>
@@ -345,7 +500,7 @@
                 <w:noProof/>
                 <w:webHidden/>
               </w:rPr>
-              <w:t>3</w:t>
+              <w:t>4</w:t>
             </w:r>
             <w:r>
               <w:rPr>
@@ -370,14 +525,13 @@
               <w14:ligatures w14:val="standardContextual"/>
             </w:rPr>
           </w:pPr>
-          <w:hyperlink w:anchor="_Toc165891579" w:history="1">
+          <w:hyperlink w:anchor="_Toc166145480" w:history="1">
             <w:r>
               <w:rPr>
                 <w:rStyle w:val="Hyperlink"/>
-                <w:rFonts w:ascii="Arial" w:hAnsi="Arial" w:cs="Arial"/>
-                <w:noProof/>
-              </w:rPr>
-              <w:t>MainViewModel</w:t>
+                <w:noProof/>
+              </w:rPr>
+              <w:t>GetInstalledVersion:</w:t>
             </w:r>
             <w:r>
               <w:rPr>
@@ -398,7 +552,7 @@
                 <w:noProof/>
                 <w:webHidden/>
               </w:rPr>
-              <w:instrText xml:space="preserve"> PAGEREF _Toc165891579 \h </w:instrText>
+              <w:instrText xml:space="preserve"> PAGEREF _Toc166145480 \h </w:instrText>
             </w:r>
             <w:r>
               <w:rPr>
@@ -418,7 +572,303 @@
                 <w:noProof/>
                 <w:webHidden/>
               </w:rPr>
-              <w:t>3</w:t>
+              <w:t>4</w:t>
+            </w:r>
+            <w:r>
+              <w:rPr>
+                <w:noProof/>
+                <w:webHidden/>
+              </w:rPr>
+              <w:fldChar w:fldCharType="end"/>
+            </w:r>
+          </w:hyperlink>
+        </w:p>
+        <w:p>
+          <w:pPr>
+            <w:pStyle w:val="TOC3"/>
+            <w:tabs>
+              <w:tab w:val="right" w:leader="dot" w:pos="9016"/>
+            </w:tabs>
+            <w:rPr>
+              <w:rFonts w:eastAsiaTheme="minorEastAsia"/>
+              <w:noProof/>
+              <w:kern w:val="2"/>
+              <w:lang w:eastAsia="en-IN"/>
+              <w14:ligatures w14:val="standardContextual"/>
+            </w:rPr>
+          </w:pPr>
+          <w:hyperlink w:anchor="_Toc166145481" w:history="1">
+            <w:r>
+              <w:rPr>
+                <w:rStyle w:val="Hyperlink"/>
+                <w:i/>
+                <w:iCs/>
+                <w:noProof/>
+              </w:rPr>
+              <w:t>UpdateService:</w:t>
+            </w:r>
+            <w:r>
+              <w:rPr>
+                <w:noProof/>
+                <w:webHidden/>
+              </w:rPr>
+              <w:tab/>
+            </w:r>
+            <w:r>
+              <w:rPr>
+                <w:noProof/>
+                <w:webHidden/>
+              </w:rPr>
+              <w:fldChar w:fldCharType="begin"/>
+            </w:r>
+            <w:r>
+              <w:rPr>
+                <w:noProof/>
+                <w:webHidden/>
+              </w:rPr>
+              <w:instrText xml:space="preserve"> PAGEREF _Toc166145481 \h </w:instrText>
+            </w:r>
+            <w:r>
+              <w:rPr>
+                <w:noProof/>
+                <w:webHidden/>
+              </w:rPr>
+            </w:r>
+            <w:r>
+              <w:rPr>
+                <w:noProof/>
+                <w:webHidden/>
+              </w:rPr>
+              <w:fldChar w:fldCharType="separate"/>
+            </w:r>
+            <w:r>
+              <w:rPr>
+                <w:noProof/>
+                <w:webHidden/>
+              </w:rPr>
+              <w:t>4</w:t>
+            </w:r>
+            <w:r>
+              <w:rPr>
+                <w:noProof/>
+                <w:webHidden/>
+              </w:rPr>
+              <w:fldChar w:fldCharType="end"/>
+            </w:r>
+          </w:hyperlink>
+        </w:p>
+        <w:p>
+          <w:pPr>
+            <w:pStyle w:val="TOC3"/>
+            <w:tabs>
+              <w:tab w:val="right" w:leader="dot" w:pos="9016"/>
+            </w:tabs>
+            <w:rPr>
+              <w:rFonts w:eastAsiaTheme="minorEastAsia"/>
+              <w:noProof/>
+              <w:kern w:val="2"/>
+              <w:lang w:eastAsia="en-IN"/>
+              <w14:ligatures w14:val="standardContextual"/>
+            </w:rPr>
+          </w:pPr>
+          <w:hyperlink w:anchor="_Toc166145482" w:history="1">
+            <w:r>
+              <w:rPr>
+                <w:rStyle w:val="Hyperlink"/>
+                <w:i/>
+                <w:iCs/>
+                <w:noProof/>
+              </w:rPr>
+              <w:t>UploadFile:</w:t>
+            </w:r>
+            <w:r>
+              <w:rPr>
+                <w:noProof/>
+                <w:webHidden/>
+              </w:rPr>
+              <w:tab/>
+            </w:r>
+            <w:r>
+              <w:rPr>
+                <w:noProof/>
+                <w:webHidden/>
+              </w:rPr>
+              <w:fldChar w:fldCharType="begin"/>
+            </w:r>
+            <w:r>
+              <w:rPr>
+                <w:noProof/>
+                <w:webHidden/>
+              </w:rPr>
+              <w:instrText xml:space="preserve"> PAGEREF _Toc166145482 \h </w:instrText>
+            </w:r>
+            <w:r>
+              <w:rPr>
+                <w:noProof/>
+                <w:webHidden/>
+              </w:rPr>
+            </w:r>
+            <w:r>
+              <w:rPr>
+                <w:noProof/>
+                <w:webHidden/>
+              </w:rPr>
+              <w:fldChar w:fldCharType="separate"/>
+            </w:r>
+            <w:r>
+              <w:rPr>
+                <w:noProof/>
+                <w:webHidden/>
+              </w:rPr>
+              <w:t>4</w:t>
+            </w:r>
+            <w:r>
+              <w:rPr>
+                <w:noProof/>
+                <w:webHidden/>
+              </w:rPr>
+              <w:fldChar w:fldCharType="end"/>
+            </w:r>
+          </w:hyperlink>
+        </w:p>
+        <w:p>
+          <w:pPr>
+            <w:pStyle w:val="TOC3"/>
+            <w:tabs>
+              <w:tab w:val="right" w:leader="dot" w:pos="9016"/>
+            </w:tabs>
+            <w:rPr>
+              <w:rFonts w:eastAsiaTheme="minorEastAsia"/>
+              <w:noProof/>
+              <w:kern w:val="2"/>
+              <w:lang w:eastAsia="en-IN"/>
+              <w14:ligatures w14:val="standardContextual"/>
+            </w:rPr>
+          </w:pPr>
+          <w:hyperlink w:anchor="_Toc166145483" w:history="1">
+            <w:r>
+              <w:rPr>
+                <w:rStyle w:val="Hyperlink"/>
+                <w:i/>
+                <w:iCs/>
+                <w:noProof/>
+              </w:rPr>
+              <w:t>XCopyFolder:</w:t>
+            </w:r>
+            <w:r>
+              <w:rPr>
+                <w:noProof/>
+                <w:webHidden/>
+              </w:rPr>
+              <w:tab/>
+            </w:r>
+            <w:r>
+              <w:rPr>
+                <w:noProof/>
+                <w:webHidden/>
+              </w:rPr>
+              <w:fldChar w:fldCharType="begin"/>
+            </w:r>
+            <w:r>
+              <w:rPr>
+                <w:noProof/>
+                <w:webHidden/>
+              </w:rPr>
+              <w:instrText xml:space="preserve"> PAGEREF _Toc166145483 \h </w:instrText>
+            </w:r>
+            <w:r>
+              <w:rPr>
+                <w:noProof/>
+                <w:webHidden/>
+              </w:rPr>
+            </w:r>
+            <w:r>
+              <w:rPr>
+                <w:noProof/>
+                <w:webHidden/>
+              </w:rPr>
+              <w:fldChar w:fldCharType="separate"/>
+            </w:r>
+            <w:r>
+              <w:rPr>
+                <w:noProof/>
+                <w:webHidden/>
+              </w:rPr>
+              <w:t>4</w:t>
+            </w:r>
+            <w:r>
+              <w:rPr>
+                <w:noProof/>
+                <w:webHidden/>
+              </w:rPr>
+              <w:fldChar w:fldCharType="end"/>
+            </w:r>
+          </w:hyperlink>
+        </w:p>
+        <w:p>
+          <w:pPr>
+            <w:pStyle w:val="TOC3"/>
+            <w:tabs>
+              <w:tab w:val="right" w:leader="dot" w:pos="9016"/>
+            </w:tabs>
+            <w:rPr>
+              <w:rFonts w:eastAsiaTheme="minorEastAsia"/>
+              <w:noProof/>
+              <w:kern w:val="2"/>
+              <w:lang w:eastAsia="en-IN"/>
+              <w14:ligatures w14:val="standardContextual"/>
+            </w:rPr>
+          </w:pPr>
+          <w:hyperlink w:anchor="_Toc166145484" w:history="1">
+            <w:r>
+              <w:rPr>
+                <w:rStyle w:val="Hyperlink"/>
+                <w:i/>
+                <w:iCs/>
+                <w:noProof/>
+              </w:rPr>
+              <w:t>Self-Update:</w:t>
+            </w:r>
+            <w:r>
+              <w:rPr>
+                <w:noProof/>
+                <w:webHidden/>
+              </w:rPr>
+              <w:tab/>
+            </w:r>
+            <w:r>
+              <w:rPr>
+                <w:noProof/>
+                <w:webHidden/>
+              </w:rPr>
+              <w:fldChar w:fldCharType="begin"/>
+            </w:r>
+            <w:r>
+              <w:rPr>
+                <w:noProof/>
+                <w:webHidden/>
+              </w:rPr>
+              <w:instrText xml:space="preserve"> PAGEREF _Toc166145484 \h </w:instrText>
+            </w:r>
+            <w:r>
+              <w:rPr>
+                <w:noProof/>
+                <w:webHidden/>
+              </w:rPr>
+            </w:r>
+            <w:r>
+              <w:rPr>
+                <w:noProof/>
+                <w:webHidden/>
+              </w:rPr>
+              <w:fldChar w:fldCharType="separate"/>
+            </w:r>
+            <w:r>
+              <w:rPr>
+                <w:noProof/>
+                <w:webHidden/>
+              </w:rPr>
+              <w:t>4</w:t>
             </w:r>
             <w:r>
               <w:rPr>
@@ -443,7 +893,7 @@
               <w14:ligatures w14:val="standardContextual"/>
             </w:rPr>
           </w:pPr>
-          <w:hyperlink w:anchor="_Toc165891580" w:history="1">
+          <w:hyperlink w:anchor="_Toc166145485" w:history="1">
             <w:r>
               <w:rPr>
                 <w:rStyle w:val="Hyperlink"/>
@@ -471,7 +921,7 @@
                 <w:noProof/>
                 <w:webHidden/>
               </w:rPr>
-              <w:instrText xml:space="preserve"> PAGEREF _Toc165891580 \h </w:instrText>
+              <w:instrText xml:space="preserve"> PAGEREF _Toc166145485 \h </w:instrText>
             </w:r>
             <w:r>
               <w:rPr>
@@ -491,7 +941,7 @@
                 <w:noProof/>
                 <w:webHidden/>
               </w:rPr>
-              <w:t>4</w:t>
+              <w:t>5</w:t>
             </w:r>
             <w:r>
               <w:rPr>
@@ -516,14 +966,13 @@
               <w14:ligatures w14:val="standardContextual"/>
             </w:rPr>
           </w:pPr>
-          <w:hyperlink w:anchor="_Toc165891581" w:history="1">
+          <w:hyperlink w:anchor="_Toc166145486" w:history="1">
             <w:r>
               <w:rPr>
                 <w:rStyle w:val="Hyperlink"/>
-                <w:rFonts w:ascii="Arial" w:hAnsi="Arial" w:cs="Arial"/>
-                <w:noProof/>
-              </w:rPr>
-              <w:t>GRPC Service</w:t>
+                <w:noProof/>
+              </w:rPr>
+              <w:t>Purpose:</w:t>
             </w:r>
             <w:r>
               <w:rPr>
@@ -544,7 +993,7 @@
                 <w:noProof/>
                 <w:webHidden/>
               </w:rPr>
-              <w:instrText xml:space="preserve"> PAGEREF _Toc165891581 \h </w:instrText>
+              <w:instrText xml:space="preserve"> PAGEREF _Toc166145486 \h </w:instrText>
             </w:r>
             <w:r>
               <w:rPr>
@@ -564,7 +1013,7 @@
                 <w:noProof/>
                 <w:webHidden/>
               </w:rPr>
-              <w:t>4</w:t>
+              <w:t>5</w:t>
             </w:r>
             <w:r>
               <w:rPr>
@@ -589,13 +1038,13 @@
               <w14:ligatures w14:val="standardContextual"/>
             </w:rPr>
           </w:pPr>
-          <w:hyperlink w:anchor="_Toc165891582" w:history="1">
+          <w:hyperlink w:anchor="_Toc166145487" w:history="1">
             <w:r>
               <w:rPr>
                 <w:rStyle w:val="Hyperlink"/>
                 <w:noProof/>
               </w:rPr>
-              <w:t>Purpose:</w:t>
+              <w:t>Namespaces Used:</w:t>
             </w:r>
             <w:r>
               <w:rPr>
@@ -616,7 +1065,7 @@
                 <w:noProof/>
                 <w:webHidden/>
               </w:rPr>
-              <w:instrText xml:space="preserve"> PAGEREF _Toc165891582 \h </w:instrText>
+              <w:instrText xml:space="preserve"> PAGEREF _Toc166145487 \h </w:instrText>
             </w:r>
             <w:r>
               <w:rPr>
@@ -636,7 +1085,7 @@
                 <w:noProof/>
                 <w:webHidden/>
               </w:rPr>
-              <w:t>4</w:t>
+              <w:t>5</w:t>
             </w:r>
             <w:r>
               <w:rPr>
@@ -661,13 +1110,13 @@
               <w14:ligatures w14:val="standardContextual"/>
             </w:rPr>
           </w:pPr>
-          <w:hyperlink w:anchor="_Toc165891583" w:history="1">
+          <w:hyperlink w:anchor="_Toc166145488" w:history="1">
             <w:r>
               <w:rPr>
                 <w:rStyle w:val="Hyperlink"/>
                 <w:noProof/>
               </w:rPr>
-              <w:t>Namespaces Used:</w:t>
+              <w:t>Methods:</w:t>
             </w:r>
             <w:r>
               <w:rPr>
@@ -688,7 +1137,7 @@
                 <w:noProof/>
                 <w:webHidden/>
               </w:rPr>
-              <w:instrText xml:space="preserve"> PAGEREF _Toc165891583 \h </w:instrText>
+              <w:instrText xml:space="preserve"> PAGEREF _Toc166145488 \h </w:instrText>
             </w:r>
             <w:r>
               <w:rPr>
@@ -708,79 +1157,7 @@
                 <w:noProof/>
                 <w:webHidden/>
               </w:rPr>
-              <w:t>4</w:t>
-            </w:r>
-            <w:r>
-              <w:rPr>
-                <w:noProof/>
-                <w:webHidden/>
-              </w:rPr>
-              <w:fldChar w:fldCharType="end"/>
-            </w:r>
-          </w:hyperlink>
-        </w:p>
-        <w:p>
-          <w:pPr>
-            <w:pStyle w:val="TOC3"/>
-            <w:tabs>
-              <w:tab w:val="right" w:leader="dot" w:pos="9016"/>
-            </w:tabs>
-            <w:rPr>
-              <w:rFonts w:eastAsiaTheme="minorEastAsia"/>
-              <w:noProof/>
-              <w:kern w:val="2"/>
-              <w:lang w:eastAsia="en-IN"/>
-              <w14:ligatures w14:val="standardContextual"/>
-            </w:rPr>
-          </w:pPr>
-          <w:hyperlink w:anchor="_Toc165891584" w:history="1">
-            <w:r>
-              <w:rPr>
-                <w:rStyle w:val="Hyperlink"/>
-                <w:noProof/>
-              </w:rPr>
-              <w:t>Methods:</w:t>
-            </w:r>
-            <w:r>
-              <w:rPr>
-                <w:noProof/>
-                <w:webHidden/>
-              </w:rPr>
-              <w:tab/>
-            </w:r>
-            <w:r>
-              <w:rPr>
-                <w:noProof/>
-                <w:webHidden/>
-              </w:rPr>
-              <w:fldChar w:fldCharType="begin"/>
-            </w:r>
-            <w:r>
-              <w:rPr>
-                <w:noProof/>
-                <w:webHidden/>
-              </w:rPr>
-              <w:instrText xml:space="preserve"> PAGEREF _Toc165891584 \h </w:instrText>
-            </w:r>
-            <w:r>
-              <w:rPr>
-                <w:noProof/>
-                <w:webHidden/>
-              </w:rPr>
-            </w:r>
-            <w:r>
-              <w:rPr>
-                <w:noProof/>
-                <w:webHidden/>
-              </w:rPr>
-              <w:fldChar w:fldCharType="separate"/>
-            </w:r>
-            <w:r>
-              <w:rPr>
-                <w:noProof/>
-                <w:webHidden/>
-              </w:rPr>
-              <w:t>4</w:t>
+              <w:t>5</w:t>
             </w:r>
             <w:r>
               <w:rPr>
@@ -805,7 +1182,7 @@
               <w14:ligatures w14:val="standardContextual"/>
             </w:rPr>
           </w:pPr>
-          <w:hyperlink w:anchor="_Toc165891585" w:history="1">
+          <w:hyperlink w:anchor="_Toc166145489" w:history="1">
             <w:r>
               <w:rPr>
                 <w:rStyle w:val="Hyperlink"/>
@@ -840,7 +1217,7 @@
                 <w:noProof/>
                 <w:webHidden/>
               </w:rPr>
-              <w:instrText xml:space="preserve"> PAGEREF _Toc165891585 \h </w:instrText>
+              <w:instrText xml:space="preserve"> PAGEREF _Toc166145489 \h </w:instrText>
             </w:r>
             <w:r>
               <w:rPr>
@@ -860,7 +1237,87 @@
                 <w:noProof/>
                 <w:webHidden/>
               </w:rPr>
-              <w:t>4</w:t>
+              <w:t>5</w:t>
+            </w:r>
+            <w:r>
+              <w:rPr>
+                <w:noProof/>
+                <w:webHidden/>
+              </w:rPr>
+              <w:fldChar w:fldCharType="end"/>
+            </w:r>
+          </w:hyperlink>
+        </w:p>
+        <w:p>
+          <w:pPr>
+            <w:pStyle w:val="TOC2"/>
+            <w:tabs>
+              <w:tab w:val="right" w:leader="dot" w:pos="9016"/>
+            </w:tabs>
+            <w:rPr>
+              <w:rFonts w:eastAsiaTheme="minorEastAsia"/>
+              <w:noProof/>
+              <w:kern w:val="2"/>
+              <w:lang w:eastAsia="en-IN"/>
+              <w14:ligatures w14:val="standardContextual"/>
+            </w:rPr>
+          </w:pPr>
+          <w:hyperlink w:anchor="_Toc166145490" w:history="1">
+            <w:r>
+              <w:rPr>
+                <w:rStyle w:val="Hyperlink"/>
+                <w:rFonts w:ascii="Arial" w:hAnsi="Arial" w:cs="Arial"/>
+                <w:noProof/>
+              </w:rPr>
+              <w:t>References</w:t>
+            </w:r>
+            <w:r>
+              <w:rPr>
+                <w:rStyle w:val="Hyperlink"/>
+                <w:noProof/>
+              </w:rPr>
+              <w:t>:</w:t>
+            </w:r>
+            <w:r>
+              <w:rPr>
+                <w:noProof/>
+                <w:webHidden/>
+              </w:rPr>
+              <w:tab/>
+            </w:r>
+            <w:r>
+              <w:rPr>
+                <w:noProof/>
+                <w:webHidden/>
+              </w:rPr>
+              <w:fldChar w:fldCharType="begin"/>
+            </w:r>
+            <w:r>
+              <w:rPr>
+                <w:noProof/>
+                <w:webHidden/>
+              </w:rPr>
+              <w:instrText xml:space="preserve"> PAGEREF _Toc166145490 \h </w:instrText>
+            </w:r>
+            <w:r>
+              <w:rPr>
+                <w:noProof/>
+                <w:webHidden/>
+              </w:rPr>
+            </w:r>
+            <w:r>
+              <w:rPr>
+                <w:noProof/>
+                <w:webHidden/>
+              </w:rPr>
+              <w:fldChar w:fldCharType="separate"/>
+            </w:r>
+            <w:r>
+              <w:rPr>
+                <w:noProof/>
+                <w:webHidden/>
+              </w:rPr>
+              <w:t>6</w:t>
             </w:r>
             <w:r>
               <w:rPr>
@@ -994,11 +1451,17 @@
           <w:rFonts w:ascii="Arial" w:hAnsi="Arial" w:cs="Arial"/>
         </w:rPr>
       </w:pPr>
-      <w:r>
-        <w:rPr>
-          <w:rFonts w:ascii="Arial" w:hAnsi="Arial" w:cs="Arial"/>
-        </w:rPr>
-        <w:lastRenderedPageBreak/>
+    </w:p>
+    <w:p>
+      <w:pPr>
+        <w:rPr>
+          <w:rFonts w:ascii="Arial" w:hAnsi="Arial" w:cs="Arial"/>
+        </w:rPr>
+      </w:pPr>
+      <w:r>
+        <w:rPr>
+          <w:rFonts w:ascii="Arial" w:hAnsi="Arial" w:cs="Arial"/>
+        </w:rPr>
         <w:t>The Service Update Application consists of three main components:</w:t>
       </w:r>
     </w:p>
@@ -1009,7 +1472,7 @@
           <w:rFonts w:ascii="Arial" w:hAnsi="Arial" w:cs="Arial"/>
         </w:rPr>
       </w:pPr>
-      <w:bookmarkStart w:id="1" w:name="_Toc165891576"/>
+      <w:bookmarkStart w:id="1" w:name="_Toc166145475"/>
       <w:r>
         <w:rPr>
           <w:rFonts w:ascii="Arial" w:hAnsi="Arial" w:cs="Arial"/>
@@ -1023,556 +1486,1286 @@
         </w:rPr>
         <w:t>MainWindow</w:t>
       </w:r>
+      <w:bookmarkEnd w:id="1"/>
       <w:proofErr w:type="spellEnd"/>
-      <w:r>
-        <w:rPr>
-          <w:rFonts w:ascii="Arial" w:hAnsi="Arial" w:cs="Arial"/>
-        </w:rPr>
-        <w:t xml:space="preserve"> XAML</w:t>
-      </w:r>
-      <w:bookmarkEnd w:id="1"/>
-    </w:p>
-    <w:p>
-      <w:pPr>
-        <w:rPr>
-          <w:rFonts w:ascii="Arial" w:hAnsi="Arial" w:cs="Arial"/>
-        </w:rPr>
-      </w:pPr>
-      <w:bookmarkStart w:id="2" w:name="_Toc165891577"/>
-      <w:proofErr w:type="spellStart"/>
+    </w:p>
+    <w:p>
+      <w:pPr>
+        <w:rPr>
+          <w:rFonts w:ascii="Arial" w:hAnsi="Arial" w:cs="Arial"/>
+        </w:rPr>
+      </w:pPr>
+      <w:r>
+        <w:rPr>
+          <w:noProof/>
+        </w:rPr>
+        <w:drawing>
+          <wp:inline distT="0" distB="0" distL="0" distR="0" wp14:anchorId="2D297EDE" wp14:editId="6ECC1E5D">
+            <wp:extent cx="5731510" cy="2312035"/>
+            <wp:effectExtent l="0" t="0" r="2540" b="0"/>
+            <wp:docPr id="1" name="Picture 1"/>
+            <wp:cNvGraphicFramePr>
+              <a:graphicFrameLocks xmlns:a="http://schemas.openxmlformats.org/drawingml/2006/main" noChangeAspect="1"/>
+            </wp:cNvGraphicFramePr>
+            <a:graphic xmlns:a="http://schemas.openxmlformats.org/drawingml/2006/main">
+              <a:graphicData uri="http://schemas.openxmlformats.org/drawingml/2006/picture">
+                <pic:pic xmlns:pic="http://schemas.openxmlformats.org/drawingml/2006/picture">
+                  <pic:nvPicPr>
+                    <pic:cNvPr id="1" name=""/>
+                    <pic:cNvPicPr/>
+                  </pic:nvPicPr>
+                  <pic:blipFill>
+                    <a:blip r:embed="rId6"/>
+                    <a:stretch>
+                      <a:fillRect/>
+                    </a:stretch>
+                  </pic:blipFill>
+                  <pic:spPr>
+                    <a:xfrm>
+                      <a:off x="0" y="0"/>
+                      <a:ext cx="5731510" cy="2312035"/>
+                    </a:xfrm>
+                    <a:prstGeom prst="rect">
+                      <a:avLst/>
+                    </a:prstGeom>
+                  </pic:spPr>
+                </pic:pic>
+              </a:graphicData>
+            </a:graphic>
+          </wp:inline>
+        </w:drawing>
+      </w:r>
+    </w:p>
+    <w:p>
+      <w:pPr>
+        <w:rPr>
+          <w:rFonts w:ascii="Arial" w:hAnsi="Arial" w:cs="Arial"/>
+        </w:rPr>
+      </w:pPr>
+      <w:r>
+        <w:rPr>
+          <w:rFonts w:ascii="Arial" w:hAnsi="Arial" w:cs="Arial"/>
+        </w:rPr>
+        <w:t>The user interface for the application, implemented using XAML.</w:t>
+      </w:r>
+      <w:r>
+        <w:rPr>
+          <w:rFonts w:ascii="Arial" w:hAnsi="Arial" w:cs="Arial"/>
+        </w:rPr>
+        <w:t xml:space="preserve"> Users can view machine information and perform various actions on the machines using the provided buttons.</w:t>
+      </w:r>
+    </w:p>
+    <w:p>
+      <w:pPr>
+        <w:pStyle w:val="Heading3"/>
+      </w:pPr>
+      <w:bookmarkStart w:id="2" w:name="_Toc166145476"/>
       <w:r>
         <w:rPr>
           <w:rStyle w:val="Heading3Char"/>
-          <w:rFonts w:ascii="Arial" w:hAnsi="Arial" w:cs="Arial"/>
-        </w:rPr>
-        <w:t>MainWindow</w:t>
-      </w:r>
-      <w:bookmarkEnd w:id="2"/>
-      <w:proofErr w:type="spellEnd"/>
-      <w:r>
-        <w:rPr>
-          <w:rFonts w:ascii="Arial" w:hAnsi="Arial" w:cs="Arial"/>
-        </w:rPr>
-        <w:t xml:space="preserve">: </w:t>
-      </w:r>
-    </w:p>
-    <w:p>
-      <w:pPr>
-        <w:rPr>
-          <w:rFonts w:ascii="Arial" w:hAnsi="Arial" w:cs="Arial"/>
-        </w:rPr>
-      </w:pPr>
-      <w:r>
-        <w:rPr>
-          <w:rFonts w:ascii="Arial" w:hAnsi="Arial" w:cs="Arial"/>
-        </w:rPr>
-        <w:t>The user interface for the application, implemented using XAML.</w:t>
-      </w:r>
-      <w:r>
-        <w:rPr>
-          <w:rFonts w:ascii="Arial" w:hAnsi="Arial" w:cs="Arial"/>
-        </w:rPr>
-        <w:t xml:space="preserve"> Users can view machine information and perform various actions on the machines using the provided buttons.</w:t>
-      </w:r>
-    </w:p>
-    <w:p>
-      <w:pPr>
-        <w:rPr>
-          <w:rFonts w:ascii="Arial" w:hAnsi="Arial" w:cs="Arial"/>
-        </w:rPr>
-      </w:pPr>
-      <w:r>
-        <w:rPr>
-          <w:rStyle w:val="Heading4Char"/>
-          <w:rFonts w:ascii="Arial" w:hAnsi="Arial" w:cs="Arial"/>
-        </w:rPr>
-        <w:t>Purpose</w:t>
-      </w:r>
-      <w:r>
-        <w:rPr>
-          <w:rFonts w:ascii="Arial" w:hAnsi="Arial" w:cs="Arial"/>
-        </w:rPr>
-        <w:t xml:space="preserve">: </w:t>
-      </w:r>
-    </w:p>
-    <w:p>
-      <w:pPr>
-        <w:rPr>
-          <w:rFonts w:ascii="Arial" w:hAnsi="Arial" w:cs="Arial"/>
-        </w:rPr>
-      </w:pPr>
-      <w:r>
-        <w:rPr>
-          <w:rFonts w:ascii="Arial" w:hAnsi="Arial" w:cs="Arial"/>
-        </w:rPr>
-        <w:t xml:space="preserve">The </w:t>
-      </w:r>
-      <w:proofErr w:type="spellStart"/>
-      <w:r>
-        <w:rPr>
-          <w:rFonts w:ascii="Arial" w:hAnsi="Arial" w:cs="Arial"/>
-        </w:rPr>
-        <w:t>MainWindow</w:t>
-      </w:r>
-      <w:proofErr w:type="spellEnd"/>
-      <w:r>
-        <w:rPr>
-          <w:rFonts w:ascii="Arial" w:hAnsi="Arial" w:cs="Arial"/>
-        </w:rPr>
-        <w:t xml:space="preserve"> serves as the main user interface for the Service Updater application. It allows users to view information about machines, their installed versions, perform actions such as getting installed versions, installing updates, uploading files, and executing </w:t>
-      </w:r>
-      <w:proofErr w:type="spellStart"/>
-      <w:r>
-        <w:rPr>
-          <w:rFonts w:ascii="Arial" w:hAnsi="Arial" w:cs="Arial"/>
-        </w:rPr>
-        <w:t>XCopy</w:t>
-      </w:r>
-      <w:proofErr w:type="spellEnd"/>
-      <w:r>
-        <w:rPr>
-          <w:rFonts w:ascii="Arial" w:hAnsi="Arial" w:cs="Arial"/>
-        </w:rPr>
-        <w:t xml:space="preserve"> operations.</w:t>
-      </w:r>
-    </w:p>
-    <w:p>
-      <w:pPr>
-        <w:pStyle w:val="Heading4"/>
-        <w:rPr>
-          <w:rFonts w:ascii="Arial" w:hAnsi="Arial" w:cs="Arial"/>
-        </w:rPr>
-      </w:pPr>
-      <w:r>
-        <w:rPr>
-          <w:rStyle w:val="Heading4Char"/>
-          <w:rFonts w:ascii="Arial" w:hAnsi="Arial" w:cs="Arial"/>
           <w:b/>
           <w:bCs/>
-          <w:i/>
-          <w:iCs/>
-        </w:rPr>
-        <w:t>DataGrid</w:t>
-      </w:r>
-      <w:r>
-        <w:rPr>
-          <w:rFonts w:ascii="Arial" w:hAnsi="Arial" w:cs="Arial"/>
-        </w:rPr>
+        </w:rPr>
+        <w:t>Purpose</w:t>
+      </w:r>
+      <w:r>
         <w:t>:</w:t>
       </w:r>
-    </w:p>
-    <w:p>
-      <w:pPr>
-        <w:rPr>
-          <w:rFonts w:ascii="Arial" w:hAnsi="Arial" w:cs="Arial"/>
-        </w:rPr>
-      </w:pPr>
-      <w:r>
-        <w:rPr>
-          <w:rFonts w:ascii="Arial" w:hAnsi="Arial" w:cs="Arial"/>
-        </w:rPr>
-        <w:t>Displays information about machines, Machine IP Address, Port, Installed Version, Installed File Path, Latest Version</w:t>
-      </w:r>
-      <w:r>
-        <w:rPr>
-          <w:rFonts w:ascii="Arial" w:hAnsi="Arial" w:cs="Arial"/>
-        </w:rPr>
-        <w:t>, Target Folder Path</w:t>
-      </w:r>
-      <w:r>
-        <w:rPr>
-          <w:rFonts w:ascii="Arial" w:hAnsi="Arial" w:cs="Arial"/>
-        </w:rPr>
-        <w:t>.</w:t>
-      </w:r>
-    </w:p>
-    <w:p>
-      <w:pPr>
-        <w:pStyle w:val="Heading4"/>
+      <w:bookmarkEnd w:id="2"/>
+      <w:r>
+        <w:t xml:space="preserve"> </w:t>
+      </w:r>
+    </w:p>
+    <w:p>
+      <w:pPr>
+        <w:rPr>
+          <w:rFonts w:ascii="Arial" w:hAnsi="Arial" w:cs="Arial"/>
+        </w:rPr>
+      </w:pPr>
+      <w:r>
+        <w:rPr>
+          <w:rFonts w:ascii="Arial" w:hAnsi="Arial" w:cs="Arial"/>
+        </w:rPr>
+        <w:t xml:space="preserve">The </w:t>
+      </w:r>
+      <w:proofErr w:type="spellStart"/>
+      <w:r>
+        <w:rPr>
+          <w:rFonts w:ascii="Arial" w:hAnsi="Arial" w:cs="Arial"/>
+        </w:rPr>
+        <w:t>MainWindow</w:t>
+      </w:r>
+      <w:proofErr w:type="spellEnd"/>
+      <w:r>
+        <w:rPr>
+          <w:rFonts w:ascii="Arial" w:hAnsi="Arial" w:cs="Arial"/>
+        </w:rPr>
+        <w:t xml:space="preserve"> serves as the main user interface for the Service Updater application. It allows users to view information about machines, their installed versions, perform actions such as getting installed versions, installing updates, uploading files, and executing </w:t>
+      </w:r>
+      <w:proofErr w:type="spellStart"/>
+      <w:r>
+        <w:rPr>
+          <w:rFonts w:ascii="Arial" w:hAnsi="Arial" w:cs="Arial"/>
+        </w:rPr>
+        <w:t>XCopy</w:t>
+      </w:r>
+      <w:proofErr w:type="spellEnd"/>
+      <w:r>
+        <w:rPr>
+          <w:rFonts w:ascii="Arial" w:hAnsi="Arial" w:cs="Arial"/>
+        </w:rPr>
+        <w:t xml:space="preserve"> operations.</w:t>
+      </w:r>
+    </w:p>
+    <w:p>
+      <w:pPr>
+        <w:pStyle w:val="Heading3"/>
+      </w:pPr>
+      <w:bookmarkStart w:id="3" w:name="_Toc166145477"/>
+      <w:r>
         <w:rPr>
           <w:rStyle w:val="Heading4Char"/>
           <w:rFonts w:ascii="Arial" w:hAnsi="Arial" w:cs="Arial"/>
           <w:b/>
           <w:bCs/>
-          <w:i/>
-          <w:iCs/>
-        </w:rPr>
-      </w:pPr>
-      <w:r>
-        <w:rPr>
-          <w:rFonts w:ascii="Arial" w:hAnsi="Arial" w:cs="Arial"/>
-        </w:rPr>
-        <w:t>Actions:</w:t>
-      </w:r>
-    </w:p>
-    <w:p>
-      <w:pPr>
-        <w:pStyle w:val="Heading5"/>
-        <w:rPr>
-          <w:rFonts w:ascii="Arial" w:hAnsi="Arial" w:cs="Arial"/>
-        </w:rPr>
-      </w:pPr>
-      <w:r>
-        <w:rPr>
-          <w:rStyle w:val="Heading5Char"/>
-          <w:rFonts w:ascii="Arial" w:hAnsi="Arial" w:cs="Arial"/>
-        </w:rPr>
-        <w:t>Get Installed Version:</w:t>
-      </w:r>
-      <w:r>
-        <w:rPr>
-          <w:rFonts w:ascii="Arial" w:hAnsi="Arial" w:cs="Arial"/>
+        </w:rPr>
+        <w:t>DataGrid</w:t>
+      </w:r>
+      <w:r>
+        <w:t>:</w:t>
+      </w:r>
+      <w:bookmarkEnd w:id="3"/>
+    </w:p>
+    <w:p>
+      <w:pPr>
+        <w:rPr>
+          <w:rFonts w:ascii="Arial" w:hAnsi="Arial" w:cs="Arial"/>
+        </w:rPr>
+      </w:pPr>
+      <w:r>
+        <w:rPr>
+          <w:rFonts w:ascii="Arial" w:hAnsi="Arial" w:cs="Arial"/>
+        </w:rPr>
+        <w:t>It will read information from Machines.xml file and d</w:t>
+      </w:r>
+      <w:r>
+        <w:rPr>
+          <w:rFonts w:ascii="Arial" w:hAnsi="Arial" w:cs="Arial"/>
+        </w:rPr>
+        <w:t>isplays information about machines</w:t>
+      </w:r>
+      <w:r>
+        <w:rPr>
+          <w:rFonts w:ascii="Arial" w:hAnsi="Arial" w:cs="Arial"/>
+        </w:rPr>
+        <w:t xml:space="preserve">. </w:t>
+      </w:r>
+    </w:p>
+    <w:p>
+      <w:pPr>
+        <w:autoSpaceDE w:val="0"/>
+        <w:autoSpaceDN w:val="0"/>
+        <w:adjustRightInd w:val="0"/>
+        <w:spacing w:after="0" w:line="240" w:lineRule="auto"/>
+        <w:rPr>
+          <w:rFonts w:ascii="Cascadia Mono" w:hAnsi="Cascadia Mono" w:cs="Cascadia Mono"/>
+          <w:color w:val="000000"/>
+          <w:sz w:val="19"/>
+          <w:szCs w:val="19"/>
+        </w:rPr>
+      </w:pPr>
+      <w:r>
+        <w:rPr>
+          <w:rFonts w:ascii="Cascadia Mono" w:hAnsi="Cascadia Mono" w:cs="Cascadia Mono"/>
+          <w:color w:val="0000FF"/>
+          <w:sz w:val="19"/>
+          <w:szCs w:val="19"/>
+        </w:rPr>
+        <w:t>&lt;?</w:t>
+      </w:r>
+      <w:r>
+        <w:rPr>
+          <w:rFonts w:ascii="Cascadia Mono" w:hAnsi="Cascadia Mono" w:cs="Cascadia Mono"/>
+          <w:color w:val="A31515"/>
+          <w:sz w:val="19"/>
+          <w:szCs w:val="19"/>
+        </w:rPr>
+        <w:t>xml</w:t>
+      </w:r>
+      <w:r>
+        <w:rPr>
+          <w:rFonts w:ascii="Cascadia Mono" w:hAnsi="Cascadia Mono" w:cs="Cascadia Mono"/>
+          <w:color w:val="0000FF"/>
+          <w:sz w:val="19"/>
+          <w:szCs w:val="19"/>
         </w:rPr>
         <w:t xml:space="preserve"> </w:t>
       </w:r>
-    </w:p>
-    <w:p>
-      <w:pPr>
-        <w:rPr>
-          <w:rFonts w:ascii="Arial" w:hAnsi="Arial" w:cs="Arial"/>
-        </w:rPr>
-      </w:pPr>
-      <w:r>
-        <w:rPr>
-          <w:rFonts w:ascii="Arial" w:hAnsi="Arial" w:cs="Arial"/>
-        </w:rPr>
-        <w:t>Allows the user to retrieve the installed version of the application on the machine.</w:t>
-      </w:r>
-    </w:p>
-    <w:p>
-      <w:pPr>
-        <w:pStyle w:val="Heading5"/>
-        <w:rPr>
-          <w:rFonts w:ascii="Arial" w:hAnsi="Arial" w:cs="Arial"/>
-        </w:rPr>
-      </w:pPr>
-      <w:r>
-        <w:rPr>
-          <w:rFonts w:ascii="Arial" w:hAnsi="Arial" w:cs="Arial"/>
-        </w:rPr>
-        <w:t>Update Service</w:t>
-      </w:r>
-      <w:r>
-        <w:rPr>
-          <w:rFonts w:ascii="Arial" w:hAnsi="Arial" w:cs="Arial"/>
-        </w:rPr>
-        <w:t xml:space="preserve">:  </w:t>
-      </w:r>
-    </w:p>
-    <w:p>
-      <w:pPr>
-        <w:rPr>
-          <w:rFonts w:ascii="Arial" w:hAnsi="Arial" w:cs="Arial"/>
-        </w:rPr>
-      </w:pPr>
-      <w:r>
-        <w:rPr>
-          <w:rFonts w:ascii="Arial" w:hAnsi="Arial" w:cs="Arial"/>
-        </w:rPr>
-        <w:t>Allows the user to send very small install updates file for the application on the machine.</w:t>
-      </w:r>
-      <w:r>
-        <w:rPr>
-          <w:rFonts w:ascii="Arial" w:hAnsi="Arial" w:cs="Arial"/>
-        </w:rPr>
-        <w:t xml:space="preserve"> If large file trying to send by the user then an exception will be thrown.</w:t>
-      </w:r>
-    </w:p>
-    <w:p>
-      <w:pPr>
-        <w:pStyle w:val="Heading5"/>
-        <w:rPr>
-          <w:rFonts w:ascii="Arial" w:hAnsi="Arial" w:cs="Arial"/>
-        </w:rPr>
-      </w:pPr>
-      <w:r>
-        <w:rPr>
-          <w:rFonts w:ascii="Arial" w:hAnsi="Arial" w:cs="Arial"/>
-        </w:rPr>
-        <w:t xml:space="preserve">Upload File: </w:t>
-      </w:r>
-    </w:p>
-    <w:p>
-      <w:pPr>
-        <w:rPr>
-          <w:rFonts w:ascii="Arial" w:hAnsi="Arial" w:cs="Arial"/>
-        </w:rPr>
-      </w:pPr>
-      <w:r>
-        <w:rPr>
-          <w:rFonts w:ascii="Arial" w:hAnsi="Arial" w:cs="Arial"/>
-        </w:rPr>
-        <w:t>Allows the user to upload a file to the machine in chunks. Large file can be uploaded</w:t>
-      </w:r>
-      <w:r>
-        <w:rPr>
-          <w:rFonts w:ascii="Arial" w:hAnsi="Arial" w:cs="Arial"/>
-        </w:rPr>
-        <w:t xml:space="preserve"> in chunks</w:t>
-      </w:r>
-      <w:r>
-        <w:rPr>
-          <w:rFonts w:ascii="Arial" w:hAnsi="Arial" w:cs="Arial"/>
-        </w:rPr>
-        <w:t xml:space="preserve"> using </w:t>
+      <w:r>
+        <w:rPr>
+          <w:rFonts w:ascii="Cascadia Mono" w:hAnsi="Cascadia Mono" w:cs="Cascadia Mono"/>
+          <w:color w:val="FF0000"/>
+          <w:sz w:val="19"/>
+          <w:szCs w:val="19"/>
+        </w:rPr>
+        <w:t>version</w:t>
+      </w:r>
+      <w:r>
+        <w:rPr>
+          <w:rFonts w:ascii="Cascadia Mono" w:hAnsi="Cascadia Mono" w:cs="Cascadia Mono"/>
+          <w:color w:val="0000FF"/>
+          <w:sz w:val="19"/>
+          <w:szCs w:val="19"/>
+        </w:rPr>
+        <w:t>=</w:t>
+      </w:r>
+      <w:r>
+        <w:rPr>
+          <w:rFonts w:ascii="Cascadia Mono" w:hAnsi="Cascadia Mono" w:cs="Cascadia Mono"/>
+          <w:color w:val="000000"/>
+          <w:sz w:val="19"/>
+          <w:szCs w:val="19"/>
+        </w:rPr>
+        <w:t>"</w:t>
+      </w:r>
+      <w:r>
+        <w:rPr>
+          <w:rFonts w:ascii="Cascadia Mono" w:hAnsi="Cascadia Mono" w:cs="Cascadia Mono"/>
+          <w:color w:val="0000FF"/>
+          <w:sz w:val="19"/>
+          <w:szCs w:val="19"/>
+        </w:rPr>
+        <w:t>1.0</w:t>
+      </w:r>
+      <w:r>
+        <w:rPr>
+          <w:rFonts w:ascii="Cascadia Mono" w:hAnsi="Cascadia Mono" w:cs="Cascadia Mono"/>
+          <w:color w:val="000000"/>
+          <w:sz w:val="19"/>
+          <w:szCs w:val="19"/>
+        </w:rPr>
+        <w:t>"</w:t>
+      </w:r>
+      <w:r>
+        <w:rPr>
+          <w:rFonts w:ascii="Cascadia Mono" w:hAnsi="Cascadia Mono" w:cs="Cascadia Mono"/>
+          <w:color w:val="0000FF"/>
+          <w:sz w:val="19"/>
+          <w:szCs w:val="19"/>
+        </w:rPr>
+        <w:t>?&gt;</w:t>
+      </w:r>
+    </w:p>
+    <w:p>
+      <w:pPr>
+        <w:autoSpaceDE w:val="0"/>
+        <w:autoSpaceDN w:val="0"/>
+        <w:adjustRightInd w:val="0"/>
+        <w:spacing w:after="0" w:line="240" w:lineRule="auto"/>
+        <w:rPr>
+          <w:rFonts w:ascii="Cascadia Mono" w:hAnsi="Cascadia Mono" w:cs="Cascadia Mono"/>
+          <w:color w:val="000000"/>
+          <w:sz w:val="19"/>
+          <w:szCs w:val="19"/>
+        </w:rPr>
+      </w:pPr>
+      <w:r>
+        <w:rPr>
+          <w:rFonts w:ascii="Cascadia Mono" w:hAnsi="Cascadia Mono" w:cs="Cascadia Mono"/>
+          <w:color w:val="0000FF"/>
+          <w:sz w:val="19"/>
+          <w:szCs w:val="19"/>
+        </w:rPr>
+        <w:t>&lt;</w:t>
+      </w:r>
+      <w:r>
+        <w:rPr>
+          <w:rFonts w:ascii="Cascadia Mono" w:hAnsi="Cascadia Mono" w:cs="Cascadia Mono"/>
+          <w:color w:val="A31515"/>
+          <w:sz w:val="19"/>
+          <w:szCs w:val="19"/>
+        </w:rPr>
+        <w:t>machines</w:t>
+      </w:r>
+      <w:r>
+        <w:rPr>
+          <w:rFonts w:ascii="Cascadia Mono" w:hAnsi="Cascadia Mono" w:cs="Cascadia Mono"/>
+          <w:color w:val="0000FF"/>
+          <w:sz w:val="19"/>
+          <w:szCs w:val="19"/>
+        </w:rPr>
+        <w:t>&gt;</w:t>
+      </w:r>
+    </w:p>
+    <w:p>
+      <w:pPr>
+        <w:autoSpaceDE w:val="0"/>
+        <w:autoSpaceDN w:val="0"/>
+        <w:adjustRightInd w:val="0"/>
+        <w:spacing w:after="0" w:line="240" w:lineRule="auto"/>
+        <w:rPr>
+          <w:rFonts w:ascii="Cascadia Mono" w:hAnsi="Cascadia Mono" w:cs="Cascadia Mono"/>
+          <w:color w:val="000000"/>
+          <w:sz w:val="19"/>
+          <w:szCs w:val="19"/>
+        </w:rPr>
+      </w:pPr>
+      <w:r>
+        <w:rPr>
+          <w:rFonts w:ascii="Cascadia Mono" w:hAnsi="Cascadia Mono" w:cs="Cascadia Mono"/>
+          <w:color w:val="0000FF"/>
+          <w:sz w:val="19"/>
+          <w:szCs w:val="19"/>
+        </w:rPr>
+        <w:tab/>
+        <w:t>&lt;</w:t>
+      </w:r>
+      <w:r>
+        <w:rPr>
+          <w:rFonts w:ascii="Cascadia Mono" w:hAnsi="Cascadia Mono" w:cs="Cascadia Mono"/>
+          <w:color w:val="A31515"/>
+          <w:sz w:val="19"/>
+          <w:szCs w:val="19"/>
+        </w:rPr>
+        <w:t>machine</w:t>
+      </w:r>
+      <w:r>
+        <w:rPr>
+          <w:rFonts w:ascii="Cascadia Mono" w:hAnsi="Cascadia Mono" w:cs="Cascadia Mono"/>
+          <w:color w:val="0000FF"/>
+          <w:sz w:val="19"/>
+          <w:szCs w:val="19"/>
+        </w:rPr>
+        <w:t xml:space="preserve"> </w:t>
+      </w:r>
+      <w:r>
+        <w:rPr>
+          <w:rFonts w:ascii="Cascadia Mono" w:hAnsi="Cascadia Mono" w:cs="Cascadia Mono"/>
+          <w:color w:val="FF0000"/>
+          <w:sz w:val="19"/>
+          <w:szCs w:val="19"/>
+        </w:rPr>
+        <w:t>id</w:t>
+      </w:r>
+      <w:r>
+        <w:rPr>
+          <w:rFonts w:ascii="Cascadia Mono" w:hAnsi="Cascadia Mono" w:cs="Cascadia Mono"/>
+          <w:color w:val="0000FF"/>
+          <w:sz w:val="19"/>
+          <w:szCs w:val="19"/>
+        </w:rPr>
+        <w:t>=</w:t>
+      </w:r>
+      <w:r>
+        <w:rPr>
+          <w:rFonts w:ascii="Cascadia Mono" w:hAnsi="Cascadia Mono" w:cs="Cascadia Mono"/>
+          <w:color w:val="000000"/>
+          <w:sz w:val="19"/>
+          <w:szCs w:val="19"/>
+        </w:rPr>
+        <w:t>"</w:t>
+      </w:r>
+      <w:r>
+        <w:rPr>
+          <w:rFonts w:ascii="Cascadia Mono" w:hAnsi="Cascadia Mono" w:cs="Cascadia Mono"/>
+          <w:color w:val="0000FF"/>
+          <w:sz w:val="19"/>
+          <w:szCs w:val="19"/>
+        </w:rPr>
+        <w:t>1</w:t>
+      </w:r>
+      <w:r>
+        <w:rPr>
+          <w:rFonts w:ascii="Cascadia Mono" w:hAnsi="Cascadia Mono" w:cs="Cascadia Mono"/>
+          <w:color w:val="000000"/>
+          <w:sz w:val="19"/>
+          <w:szCs w:val="19"/>
+        </w:rPr>
+        <w:t>"</w:t>
+      </w:r>
+      <w:r>
+        <w:rPr>
+          <w:rFonts w:ascii="Cascadia Mono" w:hAnsi="Cascadia Mono" w:cs="Cascadia Mono"/>
+          <w:color w:val="0000FF"/>
+          <w:sz w:val="19"/>
+          <w:szCs w:val="19"/>
+        </w:rPr>
+        <w:t>&gt;</w:t>
+      </w:r>
+    </w:p>
+    <w:p>
+      <w:pPr>
+        <w:autoSpaceDE w:val="0"/>
+        <w:autoSpaceDN w:val="0"/>
+        <w:adjustRightInd w:val="0"/>
+        <w:spacing w:after="0" w:line="240" w:lineRule="auto"/>
+        <w:rPr>
+          <w:rFonts w:ascii="Cascadia Mono" w:hAnsi="Cascadia Mono" w:cs="Cascadia Mono"/>
+          <w:color w:val="000000"/>
+          <w:sz w:val="19"/>
+          <w:szCs w:val="19"/>
+        </w:rPr>
+      </w:pPr>
+      <w:r>
+        <w:rPr>
+          <w:rFonts w:ascii="Cascadia Mono" w:hAnsi="Cascadia Mono" w:cs="Cascadia Mono"/>
+          <w:color w:val="0000FF"/>
+          <w:sz w:val="19"/>
+          <w:szCs w:val="19"/>
+        </w:rPr>
+        <w:tab/>
+      </w:r>
+      <w:r>
+        <w:rPr>
+          <w:rFonts w:ascii="Cascadia Mono" w:hAnsi="Cascadia Mono" w:cs="Cascadia Mono"/>
+          <w:color w:val="0000FF"/>
+          <w:sz w:val="19"/>
+          <w:szCs w:val="19"/>
+        </w:rPr>
+        <w:tab/>
+        <w:t>&lt;</w:t>
       </w:r>
       <w:proofErr w:type="spellStart"/>
       <w:r>
         <w:rPr>
-          <w:rFonts w:ascii="Arial" w:hAnsi="Arial" w:cs="Arial"/>
-        </w:rPr>
-        <w:t>gRPC</w:t>
+          <w:rFonts w:ascii="Cascadia Mono" w:hAnsi="Cascadia Mono" w:cs="Cascadia Mono"/>
+          <w:color w:val="A31515"/>
+          <w:sz w:val="19"/>
+          <w:szCs w:val="19"/>
+        </w:rPr>
+        <w:t>machinename</w:t>
       </w:r>
       <w:proofErr w:type="spellEnd"/>
       <w:r>
         <w:rPr>
-          <w:rFonts w:ascii="Arial" w:hAnsi="Arial" w:cs="Arial"/>
-        </w:rPr>
-        <w:t xml:space="preserve"> service.</w:t>
-      </w:r>
-    </w:p>
-    <w:p>
-      <w:pPr>
-        <w:pStyle w:val="Heading5"/>
-        <w:rPr>
-          <w:rFonts w:ascii="Arial" w:hAnsi="Arial" w:cs="Arial"/>
-        </w:rPr>
-      </w:pPr>
+          <w:rFonts w:ascii="Cascadia Mono" w:hAnsi="Cascadia Mono" w:cs="Cascadia Mono"/>
+          <w:color w:val="0000FF"/>
+          <w:sz w:val="19"/>
+          <w:szCs w:val="19"/>
+        </w:rPr>
+        <w:t>&gt;</w:t>
+      </w:r>
+      <w:r>
+        <w:rPr>
+          <w:rFonts w:ascii="Cascadia Mono" w:hAnsi="Cascadia Mono" w:cs="Cascadia Mono"/>
+          <w:color w:val="000000"/>
+          <w:sz w:val="19"/>
+          <w:szCs w:val="19"/>
+        </w:rPr>
+        <w:t>Machine1</w:t>
+      </w:r>
+      <w:r>
+        <w:rPr>
+          <w:rFonts w:ascii="Cascadia Mono" w:hAnsi="Cascadia Mono" w:cs="Cascadia Mono"/>
+          <w:color w:val="0000FF"/>
+          <w:sz w:val="19"/>
+          <w:szCs w:val="19"/>
+        </w:rPr>
+        <w:t>&lt;/</w:t>
+      </w:r>
       <w:proofErr w:type="spellStart"/>
       <w:r>
         <w:rPr>
-          <w:rFonts w:ascii="Arial" w:hAnsi="Arial" w:cs="Arial"/>
-        </w:rPr>
-        <w:t>XCopy</w:t>
+          <w:rFonts w:ascii="Cascadia Mono" w:hAnsi="Cascadia Mono" w:cs="Cascadia Mono"/>
+          <w:color w:val="A31515"/>
+          <w:sz w:val="19"/>
+          <w:szCs w:val="19"/>
+        </w:rPr>
+        <w:t>machinename</w:t>
       </w:r>
       <w:proofErr w:type="spellEnd"/>
       <w:r>
         <w:rPr>
-          <w:rFonts w:ascii="Arial" w:hAnsi="Arial" w:cs="Arial"/>
-        </w:rPr>
-        <w:t xml:space="preserve">: </w:t>
-      </w:r>
-    </w:p>
-    <w:p>
-      <w:pPr>
-        <w:rPr>
-          <w:rFonts w:ascii="Arial" w:hAnsi="Arial" w:cs="Arial"/>
-        </w:rPr>
-      </w:pPr>
-      <w:r>
-        <w:rPr>
-          <w:rFonts w:ascii="Arial" w:hAnsi="Arial" w:cs="Arial"/>
-        </w:rPr>
-        <w:t xml:space="preserve">Allows the user to execute an </w:t>
+          <w:rFonts w:ascii="Cascadia Mono" w:hAnsi="Cascadia Mono" w:cs="Cascadia Mono"/>
+          <w:color w:val="0000FF"/>
+          <w:sz w:val="19"/>
+          <w:szCs w:val="19"/>
+        </w:rPr>
+        <w:t>&gt;</w:t>
+      </w:r>
+    </w:p>
+    <w:p>
+      <w:pPr>
+        <w:autoSpaceDE w:val="0"/>
+        <w:autoSpaceDN w:val="0"/>
+        <w:adjustRightInd w:val="0"/>
+        <w:spacing w:after="0" w:line="240" w:lineRule="auto"/>
+        <w:rPr>
+          <w:rFonts w:ascii="Cascadia Mono" w:hAnsi="Cascadia Mono" w:cs="Cascadia Mono"/>
+          <w:color w:val="000000"/>
+          <w:sz w:val="19"/>
+          <w:szCs w:val="19"/>
+        </w:rPr>
+      </w:pPr>
+      <w:r>
+        <w:rPr>
+          <w:rFonts w:ascii="Cascadia Mono" w:hAnsi="Cascadia Mono" w:cs="Cascadia Mono"/>
+          <w:color w:val="0000FF"/>
+          <w:sz w:val="19"/>
+          <w:szCs w:val="19"/>
+        </w:rPr>
+        <w:tab/>
+      </w:r>
+      <w:r>
+        <w:rPr>
+          <w:rFonts w:ascii="Cascadia Mono" w:hAnsi="Cascadia Mono" w:cs="Cascadia Mono"/>
+          <w:color w:val="0000FF"/>
+          <w:sz w:val="19"/>
+          <w:szCs w:val="19"/>
+        </w:rPr>
+        <w:tab/>
+        <w:t>&lt;</w:t>
       </w:r>
       <w:proofErr w:type="spellStart"/>
       <w:r>
         <w:rPr>
-          <w:rFonts w:ascii="Arial" w:hAnsi="Arial" w:cs="Arial"/>
-        </w:rPr>
-        <w:t>XCopy</w:t>
+          <w:rFonts w:ascii="Cascadia Mono" w:hAnsi="Cascadia Mono" w:cs="Cascadia Mono"/>
+          <w:color w:val="A31515"/>
+          <w:sz w:val="19"/>
+          <w:szCs w:val="19"/>
+        </w:rPr>
+        <w:t>machineipaddress</w:t>
       </w:r>
       <w:proofErr w:type="spellEnd"/>
       <w:r>
         <w:rPr>
-          <w:rFonts w:ascii="Arial" w:hAnsi="Arial" w:cs="Arial"/>
-        </w:rPr>
-        <w:t xml:space="preserve"> operation.</w:t>
-      </w:r>
-    </w:p>
-    <w:p>
-      <w:pPr>
-        <w:pStyle w:val="Heading5"/>
-        <w:rPr>
-          <w:rFonts w:ascii="Arial" w:hAnsi="Arial" w:cs="Arial"/>
-        </w:rPr>
-      </w:pPr>
-      <w:r>
-        <w:rPr>
-          <w:rFonts w:ascii="Arial" w:hAnsi="Arial" w:cs="Arial"/>
-        </w:rPr>
-        <w:t>Self-Update</w:t>
-      </w:r>
-      <w:r>
-        <w:rPr>
-          <w:rFonts w:ascii="Arial" w:hAnsi="Arial" w:cs="Arial"/>
-        </w:rPr>
-        <w:t xml:space="preserve">: </w:t>
-      </w:r>
-    </w:p>
-    <w:p>
-      <w:pPr>
-        <w:rPr>
-          <w:rFonts w:ascii="Arial" w:hAnsi="Arial" w:cs="Arial"/>
-        </w:rPr>
-      </w:pPr>
-      <w:r>
-        <w:rPr>
-          <w:rFonts w:ascii="Arial" w:hAnsi="Arial" w:cs="Arial"/>
-        </w:rPr>
-        <w:t xml:space="preserve">Allows the user to </w:t>
-      </w:r>
-      <w:r>
-        <w:rPr>
-          <w:rFonts w:ascii="Arial" w:hAnsi="Arial" w:cs="Arial"/>
-        </w:rPr>
-        <w:t>perform</w:t>
-      </w:r>
-      <w:r>
-        <w:rPr>
-          <w:rFonts w:ascii="Arial" w:hAnsi="Arial" w:cs="Arial"/>
-        </w:rPr>
-        <w:t xml:space="preserve"> an </w:t>
+          <w:rFonts w:ascii="Cascadia Mono" w:hAnsi="Cascadia Mono" w:cs="Cascadia Mono"/>
+          <w:color w:val="0000FF"/>
+          <w:sz w:val="19"/>
+          <w:szCs w:val="19"/>
+        </w:rPr>
+        <w:t>&gt;</w:t>
+      </w:r>
+      <w:r>
+        <w:rPr>
+          <w:rFonts w:ascii="Cascadia Mono" w:hAnsi="Cascadia Mono" w:cs="Cascadia Mono"/>
+          <w:color w:val="000000"/>
+          <w:sz w:val="19"/>
+          <w:szCs w:val="19"/>
+        </w:rPr>
+        <w:t>10.5.92.167</w:t>
+      </w:r>
+      <w:r>
+        <w:rPr>
+          <w:rFonts w:ascii="Cascadia Mono" w:hAnsi="Cascadia Mono" w:cs="Cascadia Mono"/>
+          <w:color w:val="0000FF"/>
+          <w:sz w:val="19"/>
+          <w:szCs w:val="19"/>
+        </w:rPr>
+        <w:t>&lt;/</w:t>
       </w:r>
       <w:proofErr w:type="spellStart"/>
       <w:r>
         <w:rPr>
-          <w:rFonts w:ascii="Arial" w:hAnsi="Arial" w:cs="Arial"/>
-        </w:rPr>
-        <w:t>XCopy</w:t>
+          <w:rFonts w:ascii="Cascadia Mono" w:hAnsi="Cascadia Mono" w:cs="Cascadia Mono"/>
+          <w:color w:val="A31515"/>
+          <w:sz w:val="19"/>
+          <w:szCs w:val="19"/>
+        </w:rPr>
+        <w:t>machineipaddress</w:t>
       </w:r>
       <w:proofErr w:type="spellEnd"/>
       <w:r>
         <w:rPr>
-          <w:rFonts w:ascii="Arial" w:hAnsi="Arial" w:cs="Arial"/>
-        </w:rPr>
-        <w:t xml:space="preserve"> operation</w:t>
-      </w:r>
-      <w:r>
-        <w:rPr>
-          <w:rFonts w:ascii="Arial" w:hAnsi="Arial" w:cs="Arial"/>
-        </w:rPr>
-        <w:t xml:space="preserve"> and launch newer version based on provided </w:t>
-      </w:r>
-      <w:r>
-        <w:rPr>
-          <w:rFonts w:ascii="Arial" w:hAnsi="Arial" w:cs="Arial"/>
-        </w:rPr>
-        <w:t>settings.</w:t>
-      </w:r>
-    </w:p>
-    <w:p>
-      <w:pPr>
-        <w:rPr>
-          <w:rFonts w:ascii="Arial" w:hAnsi="Arial" w:cs="Arial"/>
-        </w:rPr>
-      </w:pPr>
-    </w:p>
-    <w:p>
-      <w:pPr>
-        <w:rPr>
-          <w:rFonts w:ascii="Arial" w:hAnsi="Arial" w:cs="Arial"/>
-        </w:rPr>
-      </w:pPr>
-    </w:p>
-    <w:p>
-      <w:pPr>
-        <w:rPr>
-          <w:rFonts w:ascii="Arial" w:hAnsi="Arial" w:cs="Arial"/>
-        </w:rPr>
-      </w:pPr>
-    </w:p>
-    <w:p>
-      <w:pPr>
-        <w:rPr>
-          <w:rFonts w:ascii="Arial" w:hAnsi="Arial" w:cs="Arial"/>
-        </w:rPr>
-      </w:pPr>
-    </w:p>
-    <w:p>
-      <w:pPr>
-        <w:rPr>
-          <w:rFonts w:ascii="Arial" w:hAnsi="Arial" w:cs="Arial"/>
-        </w:rPr>
-      </w:pPr>
-    </w:p>
-    <w:p>
-      <w:pPr>
-        <w:rPr>
-          <w:rFonts w:ascii="Arial" w:hAnsi="Arial" w:cs="Arial"/>
-        </w:rPr>
-      </w:pPr>
-    </w:p>
-    <w:p>
-      <w:pPr>
-        <w:pStyle w:val="Heading2"/>
-        <w:rPr>
-          <w:rFonts w:ascii="Arial" w:hAnsi="Arial" w:cs="Arial"/>
-        </w:rPr>
-      </w:pPr>
-      <w:bookmarkStart w:id="3" w:name="_Toc165891578"/>
-      <w:r>
-        <w:rPr>
-          <w:rFonts w:ascii="Arial" w:hAnsi="Arial" w:cs="Arial"/>
+          <w:rFonts w:ascii="Cascadia Mono" w:hAnsi="Cascadia Mono" w:cs="Cascadia Mono"/>
+          <w:color w:val="0000FF"/>
+          <w:sz w:val="19"/>
+          <w:szCs w:val="19"/>
+        </w:rPr>
+        <w:t>&gt;</w:t>
+      </w:r>
+    </w:p>
+    <w:p>
+      <w:pPr>
+        <w:autoSpaceDE w:val="0"/>
+        <w:autoSpaceDN w:val="0"/>
+        <w:adjustRightInd w:val="0"/>
+        <w:spacing w:after="0" w:line="240" w:lineRule="auto"/>
+        <w:rPr>
+          <w:rFonts w:ascii="Cascadia Mono" w:hAnsi="Cascadia Mono" w:cs="Cascadia Mono"/>
+          <w:color w:val="000000"/>
+          <w:sz w:val="19"/>
+          <w:szCs w:val="19"/>
+        </w:rPr>
+      </w:pPr>
+      <w:r>
+        <w:rPr>
+          <w:rFonts w:ascii="Cascadia Mono" w:hAnsi="Cascadia Mono" w:cs="Cascadia Mono"/>
+          <w:color w:val="0000FF"/>
+          <w:sz w:val="19"/>
+          <w:szCs w:val="19"/>
+        </w:rPr>
+        <w:tab/>
+      </w:r>
+      <w:r>
+        <w:rPr>
+          <w:rFonts w:ascii="Cascadia Mono" w:hAnsi="Cascadia Mono" w:cs="Cascadia Mono"/>
+          <w:color w:val="0000FF"/>
+          <w:sz w:val="19"/>
+          <w:szCs w:val="19"/>
+        </w:rPr>
+        <w:tab/>
+        <w:t>&lt;</w:t>
+      </w:r>
+      <w:r>
+        <w:rPr>
+          <w:rFonts w:ascii="Cascadia Mono" w:hAnsi="Cascadia Mono" w:cs="Cascadia Mono"/>
+          <w:color w:val="A31515"/>
+          <w:sz w:val="19"/>
+          <w:szCs w:val="19"/>
+        </w:rPr>
+        <w:t>port</w:t>
+      </w:r>
+      <w:r>
+        <w:rPr>
+          <w:rFonts w:ascii="Cascadia Mono" w:hAnsi="Cascadia Mono" w:cs="Cascadia Mono"/>
+          <w:color w:val="0000FF"/>
+          <w:sz w:val="19"/>
+          <w:szCs w:val="19"/>
+        </w:rPr>
+        <w:t>&gt;</w:t>
+      </w:r>
+      <w:r>
+        <w:rPr>
+          <w:rFonts w:ascii="Cascadia Mono" w:hAnsi="Cascadia Mono" w:cs="Cascadia Mono"/>
+          <w:color w:val="000000"/>
+          <w:sz w:val="19"/>
+          <w:szCs w:val="19"/>
+        </w:rPr>
+        <w:t>5048</w:t>
+      </w:r>
+      <w:r>
+        <w:rPr>
+          <w:rFonts w:ascii="Cascadia Mono" w:hAnsi="Cascadia Mono" w:cs="Cascadia Mono"/>
+          <w:color w:val="0000FF"/>
+          <w:sz w:val="19"/>
+          <w:szCs w:val="19"/>
+        </w:rPr>
+        <w:t>&lt;/</w:t>
+      </w:r>
+      <w:r>
+        <w:rPr>
+          <w:rFonts w:ascii="Cascadia Mono" w:hAnsi="Cascadia Mono" w:cs="Cascadia Mono"/>
+          <w:color w:val="A31515"/>
+          <w:sz w:val="19"/>
+          <w:szCs w:val="19"/>
+        </w:rPr>
+        <w:t>port</w:t>
+      </w:r>
+      <w:r>
+        <w:rPr>
+          <w:rFonts w:ascii="Cascadia Mono" w:hAnsi="Cascadia Mono" w:cs="Cascadia Mono"/>
+          <w:color w:val="0000FF"/>
+          <w:sz w:val="19"/>
+          <w:szCs w:val="19"/>
+        </w:rPr>
+        <w:t>&gt;</w:t>
+      </w:r>
+    </w:p>
+    <w:p>
+      <w:pPr>
+        <w:autoSpaceDE w:val="0"/>
+        <w:autoSpaceDN w:val="0"/>
+        <w:adjustRightInd w:val="0"/>
+        <w:spacing w:after="0" w:line="240" w:lineRule="auto"/>
+        <w:rPr>
+          <w:rFonts w:ascii="Cascadia Mono" w:hAnsi="Cascadia Mono" w:cs="Cascadia Mono"/>
+          <w:color w:val="000000"/>
+          <w:sz w:val="19"/>
+          <w:szCs w:val="19"/>
+        </w:rPr>
+      </w:pPr>
+      <w:r>
+        <w:rPr>
+          <w:rFonts w:ascii="Cascadia Mono" w:hAnsi="Cascadia Mono" w:cs="Cascadia Mono"/>
+          <w:color w:val="0000FF"/>
+          <w:sz w:val="19"/>
+          <w:szCs w:val="19"/>
+        </w:rPr>
+        <w:tab/>
+      </w:r>
+      <w:r>
+        <w:rPr>
+          <w:rFonts w:ascii="Cascadia Mono" w:hAnsi="Cascadia Mono" w:cs="Cascadia Mono"/>
+          <w:color w:val="0000FF"/>
+          <w:sz w:val="19"/>
+          <w:szCs w:val="19"/>
+        </w:rPr>
+        <w:tab/>
+      </w:r>
+      <w:proofErr w:type="gramStart"/>
+      <w:r>
+        <w:rPr>
+          <w:rFonts w:ascii="Cascadia Mono" w:hAnsi="Cascadia Mono" w:cs="Cascadia Mono"/>
+          <w:color w:val="0000FF"/>
+          <w:sz w:val="19"/>
+          <w:szCs w:val="19"/>
+        </w:rPr>
+        <w:t>&lt;!--</w:t>
+      </w:r>
+      <w:proofErr w:type="gramEnd"/>
+      <w:r>
+        <w:rPr>
+          <w:rFonts w:ascii="Cascadia Mono" w:hAnsi="Cascadia Mono" w:cs="Cascadia Mono"/>
+          <w:color w:val="008000"/>
+          <w:sz w:val="19"/>
+          <w:szCs w:val="19"/>
+        </w:rPr>
+        <w:t>&lt;port&gt;5048&lt;/port&gt;</w:t>
+      </w:r>
+      <w:r>
+        <w:rPr>
+          <w:rFonts w:ascii="Cascadia Mono" w:hAnsi="Cascadia Mono" w:cs="Cascadia Mono"/>
+          <w:color w:val="0000FF"/>
+          <w:sz w:val="19"/>
+          <w:szCs w:val="19"/>
+        </w:rPr>
+        <w:t>--&gt;</w:t>
+      </w:r>
+    </w:p>
+    <w:p>
+      <w:pPr>
+        <w:autoSpaceDE w:val="0"/>
+        <w:autoSpaceDN w:val="0"/>
+        <w:adjustRightInd w:val="0"/>
+        <w:spacing w:after="0" w:line="240" w:lineRule="auto"/>
+        <w:rPr>
+          <w:rFonts w:ascii="Cascadia Mono" w:hAnsi="Cascadia Mono" w:cs="Cascadia Mono"/>
+          <w:color w:val="000000"/>
+          <w:sz w:val="19"/>
+          <w:szCs w:val="19"/>
+        </w:rPr>
+      </w:pPr>
+      <w:r>
+        <w:rPr>
+          <w:rFonts w:ascii="Cascadia Mono" w:hAnsi="Cascadia Mono" w:cs="Cascadia Mono"/>
+          <w:color w:val="0000FF"/>
+          <w:sz w:val="19"/>
+          <w:szCs w:val="19"/>
+        </w:rPr>
+        <w:tab/>
+      </w:r>
+      <w:r>
+        <w:rPr>
+          <w:rFonts w:ascii="Cascadia Mono" w:hAnsi="Cascadia Mono" w:cs="Cascadia Mono"/>
+          <w:color w:val="0000FF"/>
+          <w:sz w:val="19"/>
+          <w:szCs w:val="19"/>
+        </w:rPr>
+        <w:tab/>
+        <w:t>&lt;</w:t>
+      </w:r>
+      <w:proofErr w:type="spellStart"/>
+      <w:r>
+        <w:rPr>
+          <w:rFonts w:ascii="Cascadia Mono" w:hAnsi="Cascadia Mono" w:cs="Cascadia Mono"/>
+          <w:color w:val="A31515"/>
+          <w:sz w:val="19"/>
+          <w:szCs w:val="19"/>
+        </w:rPr>
+        <w:t>servicename</w:t>
+      </w:r>
+      <w:proofErr w:type="spellEnd"/>
+      <w:r>
+        <w:rPr>
+          <w:rFonts w:ascii="Cascadia Mono" w:hAnsi="Cascadia Mono" w:cs="Cascadia Mono"/>
+          <w:color w:val="0000FF"/>
+          <w:sz w:val="19"/>
+          <w:szCs w:val="19"/>
+        </w:rPr>
+        <w:t>&gt;</w:t>
+      </w:r>
+      <w:r>
+        <w:rPr>
+          <w:rFonts w:ascii="Cascadia Mono" w:hAnsi="Cascadia Mono" w:cs="Cascadia Mono"/>
+          <w:color w:val="000000"/>
+          <w:sz w:val="19"/>
+          <w:szCs w:val="19"/>
+        </w:rPr>
+        <w:t>Service1</w:t>
+      </w:r>
+      <w:r>
+        <w:rPr>
+          <w:rFonts w:ascii="Cascadia Mono" w:hAnsi="Cascadia Mono" w:cs="Cascadia Mono"/>
+          <w:color w:val="0000FF"/>
+          <w:sz w:val="19"/>
+          <w:szCs w:val="19"/>
+        </w:rPr>
+        <w:t>&lt;/</w:t>
+      </w:r>
+      <w:proofErr w:type="spellStart"/>
+      <w:r>
+        <w:rPr>
+          <w:rFonts w:ascii="Cascadia Mono" w:hAnsi="Cascadia Mono" w:cs="Cascadia Mono"/>
+          <w:color w:val="A31515"/>
+          <w:sz w:val="19"/>
+          <w:szCs w:val="19"/>
+        </w:rPr>
+        <w:t>servicename</w:t>
+      </w:r>
+      <w:proofErr w:type="spellEnd"/>
+      <w:r>
+        <w:rPr>
+          <w:rFonts w:ascii="Cascadia Mono" w:hAnsi="Cascadia Mono" w:cs="Cascadia Mono"/>
+          <w:color w:val="0000FF"/>
+          <w:sz w:val="19"/>
+          <w:szCs w:val="19"/>
+        </w:rPr>
+        <w:t>&gt;</w:t>
+      </w:r>
+    </w:p>
+    <w:p>
+      <w:pPr>
+        <w:autoSpaceDE w:val="0"/>
+        <w:autoSpaceDN w:val="0"/>
+        <w:adjustRightInd w:val="0"/>
+        <w:spacing w:after="0" w:line="240" w:lineRule="auto"/>
+        <w:rPr>
+          <w:rFonts w:ascii="Cascadia Mono" w:hAnsi="Cascadia Mono" w:cs="Cascadia Mono"/>
+          <w:color w:val="000000"/>
+          <w:sz w:val="19"/>
+          <w:szCs w:val="19"/>
+        </w:rPr>
+      </w:pPr>
+      <w:r>
+        <w:rPr>
+          <w:rFonts w:ascii="Cascadia Mono" w:hAnsi="Cascadia Mono" w:cs="Cascadia Mono"/>
+          <w:color w:val="0000FF"/>
+          <w:sz w:val="19"/>
+          <w:szCs w:val="19"/>
+        </w:rPr>
+        <w:tab/>
+      </w:r>
+      <w:r>
+        <w:rPr>
+          <w:rFonts w:ascii="Cascadia Mono" w:hAnsi="Cascadia Mono" w:cs="Cascadia Mono"/>
+          <w:color w:val="0000FF"/>
+          <w:sz w:val="19"/>
+          <w:szCs w:val="19"/>
+        </w:rPr>
+        <w:tab/>
+        <w:t>&lt;</w:t>
+      </w:r>
+      <w:proofErr w:type="spellStart"/>
+      <w:r>
+        <w:rPr>
+          <w:rFonts w:ascii="Cascadia Mono" w:hAnsi="Cascadia Mono" w:cs="Cascadia Mono"/>
+          <w:color w:val="A31515"/>
+          <w:sz w:val="19"/>
+          <w:szCs w:val="19"/>
+        </w:rPr>
+        <w:t>installedversion</w:t>
+      </w:r>
+      <w:proofErr w:type="spellEnd"/>
+      <w:r>
+        <w:rPr>
+          <w:rFonts w:ascii="Cascadia Mono" w:hAnsi="Cascadia Mono" w:cs="Cascadia Mono"/>
+          <w:color w:val="0000FF"/>
+          <w:sz w:val="19"/>
+          <w:szCs w:val="19"/>
+        </w:rPr>
+        <w:t>&gt;</w:t>
+      </w:r>
+      <w:r>
+        <w:rPr>
+          <w:rFonts w:ascii="Cascadia Mono" w:hAnsi="Cascadia Mono" w:cs="Cascadia Mono"/>
+          <w:color w:val="000000"/>
+          <w:sz w:val="19"/>
+          <w:szCs w:val="19"/>
+        </w:rPr>
+        <w:t>1.0.0</w:t>
+      </w:r>
+      <w:r>
+        <w:rPr>
+          <w:rFonts w:ascii="Cascadia Mono" w:hAnsi="Cascadia Mono" w:cs="Cascadia Mono"/>
+          <w:color w:val="0000FF"/>
+          <w:sz w:val="19"/>
+          <w:szCs w:val="19"/>
+        </w:rPr>
+        <w:t>&lt;/</w:t>
+      </w:r>
+      <w:proofErr w:type="spellStart"/>
+      <w:r>
+        <w:rPr>
+          <w:rFonts w:ascii="Cascadia Mono" w:hAnsi="Cascadia Mono" w:cs="Cascadia Mono"/>
+          <w:color w:val="A31515"/>
+          <w:sz w:val="19"/>
+          <w:szCs w:val="19"/>
+        </w:rPr>
+        <w:t>installedversion</w:t>
+      </w:r>
+      <w:proofErr w:type="spellEnd"/>
+      <w:r>
+        <w:rPr>
+          <w:rFonts w:ascii="Cascadia Mono" w:hAnsi="Cascadia Mono" w:cs="Cascadia Mono"/>
+          <w:color w:val="0000FF"/>
+          <w:sz w:val="19"/>
+          <w:szCs w:val="19"/>
+        </w:rPr>
+        <w:t>&gt;</w:t>
+      </w:r>
+    </w:p>
+    <w:p>
+      <w:pPr>
+        <w:autoSpaceDE w:val="0"/>
+        <w:autoSpaceDN w:val="0"/>
+        <w:adjustRightInd w:val="0"/>
+        <w:spacing w:after="0" w:line="240" w:lineRule="auto"/>
+        <w:rPr>
+          <w:rFonts w:ascii="Cascadia Mono" w:hAnsi="Cascadia Mono" w:cs="Cascadia Mono"/>
+          <w:color w:val="000000"/>
+          <w:sz w:val="19"/>
+          <w:szCs w:val="19"/>
+        </w:rPr>
+      </w:pPr>
+      <w:r>
+        <w:rPr>
+          <w:rFonts w:ascii="Cascadia Mono" w:hAnsi="Cascadia Mono" w:cs="Cascadia Mono"/>
+          <w:color w:val="0000FF"/>
+          <w:sz w:val="19"/>
+          <w:szCs w:val="19"/>
+        </w:rPr>
+        <w:tab/>
+      </w:r>
+      <w:r>
+        <w:rPr>
+          <w:rFonts w:ascii="Cascadia Mono" w:hAnsi="Cascadia Mono" w:cs="Cascadia Mono"/>
+          <w:color w:val="0000FF"/>
+          <w:sz w:val="19"/>
+          <w:szCs w:val="19"/>
+        </w:rPr>
+        <w:tab/>
+        <w:t>&lt;</w:t>
+      </w:r>
+      <w:proofErr w:type="spellStart"/>
+      <w:r>
+        <w:rPr>
+          <w:rFonts w:ascii="Cascadia Mono" w:hAnsi="Cascadia Mono" w:cs="Cascadia Mono"/>
+          <w:color w:val="A31515"/>
+          <w:sz w:val="19"/>
+          <w:szCs w:val="19"/>
+        </w:rPr>
+        <w:t>latestversion</w:t>
+      </w:r>
+      <w:proofErr w:type="spellEnd"/>
+      <w:r>
+        <w:rPr>
+          <w:rFonts w:ascii="Cascadia Mono" w:hAnsi="Cascadia Mono" w:cs="Cascadia Mono"/>
+          <w:color w:val="0000FF"/>
+          <w:sz w:val="19"/>
+          <w:szCs w:val="19"/>
+        </w:rPr>
+        <w:t>&gt;</w:t>
+      </w:r>
+      <w:r>
+        <w:rPr>
+          <w:rFonts w:ascii="Cascadia Mono" w:hAnsi="Cascadia Mono" w:cs="Cascadia Mono"/>
+          <w:color w:val="000000"/>
+          <w:sz w:val="19"/>
+          <w:szCs w:val="19"/>
+        </w:rPr>
+        <w:t>\\10.5.92.170\Update Installer\V002</w:t>
+      </w:r>
+      <w:r>
+        <w:rPr>
+          <w:rFonts w:ascii="Cascadia Mono" w:hAnsi="Cascadia Mono" w:cs="Cascadia Mono"/>
+          <w:color w:val="0000FF"/>
+          <w:sz w:val="19"/>
+          <w:szCs w:val="19"/>
+        </w:rPr>
+        <w:t>&lt;/</w:t>
+      </w:r>
+      <w:proofErr w:type="spellStart"/>
+      <w:r>
+        <w:rPr>
+          <w:rFonts w:ascii="Cascadia Mono" w:hAnsi="Cascadia Mono" w:cs="Cascadia Mono"/>
+          <w:color w:val="A31515"/>
+          <w:sz w:val="19"/>
+          <w:szCs w:val="19"/>
+        </w:rPr>
+        <w:t>latestversion</w:t>
+      </w:r>
+      <w:proofErr w:type="spellEnd"/>
+      <w:r>
+        <w:rPr>
+          <w:rFonts w:ascii="Cascadia Mono" w:hAnsi="Cascadia Mono" w:cs="Cascadia Mono"/>
+          <w:color w:val="0000FF"/>
+          <w:sz w:val="19"/>
+          <w:szCs w:val="19"/>
+        </w:rPr>
+        <w:t>&gt;</w:t>
+      </w:r>
+    </w:p>
+    <w:p>
+      <w:pPr>
+        <w:autoSpaceDE w:val="0"/>
+        <w:autoSpaceDN w:val="0"/>
+        <w:adjustRightInd w:val="0"/>
+        <w:spacing w:after="0" w:line="240" w:lineRule="auto"/>
+        <w:rPr>
+          <w:rFonts w:ascii="Cascadia Mono" w:hAnsi="Cascadia Mono" w:cs="Cascadia Mono"/>
+          <w:color w:val="000000"/>
+          <w:sz w:val="19"/>
+          <w:szCs w:val="19"/>
+        </w:rPr>
+      </w:pPr>
+      <w:r>
+        <w:rPr>
+          <w:rFonts w:ascii="Cascadia Mono" w:hAnsi="Cascadia Mono" w:cs="Cascadia Mono"/>
+          <w:color w:val="0000FF"/>
+          <w:sz w:val="19"/>
+          <w:szCs w:val="19"/>
         </w:rPr>
         <w:lastRenderedPageBreak/>
-        <w:t xml:space="preserve">2. </w:t>
-      </w:r>
-      <w:proofErr w:type="spellStart"/>
-      <w:r>
-        <w:rPr>
-          <w:rFonts w:ascii="Arial" w:hAnsi="Arial" w:cs="Arial"/>
-        </w:rPr>
-        <w:t>MainViewModel</w:t>
-      </w:r>
-      <w:proofErr w:type="spellEnd"/>
-      <w:r>
-        <w:rPr>
-          <w:rFonts w:ascii="Arial" w:hAnsi="Arial" w:cs="Arial"/>
-        </w:rPr>
-        <w:t xml:space="preserve"> Code-Behind</w:t>
-      </w:r>
-      <w:bookmarkEnd w:id="3"/>
-    </w:p>
-    <w:p>
-      <w:pPr>
-        <w:rPr>
-          <w:rFonts w:ascii="Arial" w:hAnsi="Arial" w:cs="Arial"/>
-        </w:rPr>
-      </w:pPr>
-      <w:bookmarkStart w:id="4" w:name="_Toc165891579"/>
-      <w:proofErr w:type="spellStart"/>
-      <w:r>
-        <w:rPr>
-          <w:rStyle w:val="Heading3Char"/>
-          <w:rFonts w:ascii="Arial" w:hAnsi="Arial" w:cs="Arial"/>
-        </w:rPr>
-        <w:t>MainViewModel</w:t>
-      </w:r>
-      <w:bookmarkEnd w:id="4"/>
-      <w:proofErr w:type="spellEnd"/>
-      <w:r>
-        <w:rPr>
-          <w:rFonts w:ascii="Arial" w:hAnsi="Arial" w:cs="Arial"/>
-        </w:rPr>
-        <w:t xml:space="preserve">: </w:t>
-      </w:r>
-    </w:p>
-    <w:p>
-      <w:pPr>
-        <w:rPr>
-          <w:rFonts w:ascii="Arial" w:hAnsi="Arial" w:cs="Arial"/>
-        </w:rPr>
-      </w:pPr>
-      <w:r>
-        <w:rPr>
-          <w:rFonts w:ascii="Arial" w:hAnsi="Arial" w:cs="Arial"/>
-        </w:rPr>
-        <w:t xml:space="preserve">The code-behind file for the </w:t>
-      </w:r>
-      <w:proofErr w:type="spellStart"/>
-      <w:r>
-        <w:rPr>
-          <w:rFonts w:ascii="Arial" w:hAnsi="Arial" w:cs="Arial"/>
-        </w:rPr>
-        <w:t>MainWindow</w:t>
-      </w:r>
-      <w:proofErr w:type="spellEnd"/>
-      <w:r>
-        <w:rPr>
-          <w:rFonts w:ascii="Arial" w:hAnsi="Arial" w:cs="Arial"/>
-        </w:rPr>
-        <w:t>, containing the logic and functionality to interact with the user interface.</w:t>
+        <w:tab/>
+      </w:r>
+      <w:r>
+        <w:rPr>
+          <w:rFonts w:ascii="Cascadia Mono" w:hAnsi="Cascadia Mono" w:cs="Cascadia Mono"/>
+          <w:color w:val="0000FF"/>
+          <w:sz w:val="19"/>
+          <w:szCs w:val="19"/>
+        </w:rPr>
+        <w:tab/>
+        <w:t>&lt;</w:t>
+      </w:r>
+      <w:r>
+        <w:rPr>
+          <w:rFonts w:ascii="Cascadia Mono" w:hAnsi="Cascadia Mono" w:cs="Cascadia Mono"/>
+          <w:color w:val="A31515"/>
+          <w:sz w:val="19"/>
+          <w:szCs w:val="19"/>
+        </w:rPr>
+        <w:t>installedfilepath</w:t>
+      </w:r>
+      <w:r>
+        <w:rPr>
+          <w:rFonts w:ascii="Cascadia Mono" w:hAnsi="Cascadia Mono" w:cs="Cascadia Mono"/>
+          <w:color w:val="0000FF"/>
+          <w:sz w:val="19"/>
+          <w:szCs w:val="19"/>
+        </w:rPr>
+        <w:t>&gt;</w:t>
+      </w:r>
+      <w:r>
+        <w:rPr>
+          <w:rFonts w:ascii="Cascadia Mono" w:hAnsi="Cascadia Mono" w:cs="Cascadia Mono"/>
+          <w:color w:val="000000"/>
+          <w:sz w:val="19"/>
+          <w:szCs w:val="19"/>
+        </w:rPr>
+        <w:t>C:\ServiceUpdate1\ServiceUpdate1.GrpcServer\V001\ServiceUpdate1.GrpcServer.exe</w:t>
+      </w:r>
+      <w:r>
+        <w:rPr>
+          <w:rFonts w:ascii="Cascadia Mono" w:hAnsi="Cascadia Mono" w:cs="Cascadia Mono"/>
+          <w:color w:val="0000FF"/>
+          <w:sz w:val="19"/>
+          <w:szCs w:val="19"/>
+        </w:rPr>
+        <w:t>&lt;/</w:t>
+      </w:r>
+      <w:r>
+        <w:rPr>
+          <w:rFonts w:ascii="Cascadia Mono" w:hAnsi="Cascadia Mono" w:cs="Cascadia Mono"/>
+          <w:color w:val="A31515"/>
+          <w:sz w:val="19"/>
+          <w:szCs w:val="19"/>
+        </w:rPr>
+        <w:t>installedfilepath</w:t>
+      </w:r>
+      <w:r>
+        <w:rPr>
+          <w:rFonts w:ascii="Cascadia Mono" w:hAnsi="Cascadia Mono" w:cs="Cascadia Mono"/>
+          <w:color w:val="0000FF"/>
+          <w:sz w:val="19"/>
+          <w:szCs w:val="19"/>
+        </w:rPr>
+        <w:t>&gt;</w:t>
+      </w:r>
+    </w:p>
+    <w:p>
+      <w:pPr>
+        <w:autoSpaceDE w:val="0"/>
+        <w:autoSpaceDN w:val="0"/>
+        <w:adjustRightInd w:val="0"/>
+        <w:spacing w:after="0" w:line="240" w:lineRule="auto"/>
+        <w:rPr>
+          <w:rFonts w:ascii="Cascadia Mono" w:hAnsi="Cascadia Mono" w:cs="Cascadia Mono"/>
+          <w:color w:val="000000"/>
+          <w:sz w:val="19"/>
+          <w:szCs w:val="19"/>
+        </w:rPr>
+      </w:pPr>
+      <w:r>
+        <w:rPr>
+          <w:rFonts w:ascii="Cascadia Mono" w:hAnsi="Cascadia Mono" w:cs="Cascadia Mono"/>
+          <w:color w:val="0000FF"/>
+          <w:sz w:val="19"/>
+          <w:szCs w:val="19"/>
+        </w:rPr>
+        <w:tab/>
+      </w:r>
+      <w:r>
+        <w:rPr>
+          <w:rFonts w:ascii="Cascadia Mono" w:hAnsi="Cascadia Mono" w:cs="Cascadia Mono"/>
+          <w:color w:val="0000FF"/>
+          <w:sz w:val="19"/>
+          <w:szCs w:val="19"/>
+        </w:rPr>
+        <w:tab/>
+        <w:t>&lt;</w:t>
+      </w:r>
+      <w:r>
+        <w:rPr>
+          <w:rFonts w:ascii="Cascadia Mono" w:hAnsi="Cascadia Mono" w:cs="Cascadia Mono"/>
+          <w:color w:val="A31515"/>
+          <w:sz w:val="19"/>
+          <w:szCs w:val="19"/>
+        </w:rPr>
+        <w:t>TargetFolderPath</w:t>
+      </w:r>
+      <w:r>
+        <w:rPr>
+          <w:rFonts w:ascii="Cascadia Mono" w:hAnsi="Cascadia Mono" w:cs="Cascadia Mono"/>
+          <w:color w:val="0000FF"/>
+          <w:sz w:val="19"/>
+          <w:szCs w:val="19"/>
+        </w:rPr>
+        <w:t>&gt;</w:t>
+      </w:r>
+      <w:r>
+        <w:rPr>
+          <w:rFonts w:ascii="Cascadia Mono" w:hAnsi="Cascadia Mono" w:cs="Cascadia Mono"/>
+          <w:color w:val="000000"/>
+          <w:sz w:val="19"/>
+          <w:szCs w:val="19"/>
+        </w:rPr>
+        <w:t>C:\ServiceUpdate1\ServiceUpdate1.GrpcServer\V002\</w:t>
+      </w:r>
+      <w:r>
+        <w:rPr>
+          <w:rFonts w:ascii="Cascadia Mono" w:hAnsi="Cascadia Mono" w:cs="Cascadia Mono"/>
+          <w:color w:val="0000FF"/>
+          <w:sz w:val="19"/>
+          <w:szCs w:val="19"/>
+        </w:rPr>
+        <w:t>&lt;/</w:t>
+      </w:r>
+      <w:r>
+        <w:rPr>
+          <w:rFonts w:ascii="Cascadia Mono" w:hAnsi="Cascadia Mono" w:cs="Cascadia Mono"/>
+          <w:color w:val="A31515"/>
+          <w:sz w:val="19"/>
+          <w:szCs w:val="19"/>
+        </w:rPr>
+        <w:t>TargetFolderPath</w:t>
+      </w:r>
+      <w:r>
+        <w:rPr>
+          <w:rFonts w:ascii="Cascadia Mono" w:hAnsi="Cascadia Mono" w:cs="Cascadia Mono"/>
+          <w:color w:val="0000FF"/>
+          <w:sz w:val="19"/>
+          <w:szCs w:val="19"/>
+        </w:rPr>
+        <w:t>&gt;</w:t>
+      </w:r>
+    </w:p>
+    <w:p>
+      <w:pPr>
+        <w:rPr>
+          <w:rFonts w:ascii="Cascadia Mono" w:hAnsi="Cascadia Mono" w:cs="Cascadia Mono"/>
+          <w:color w:val="0000FF"/>
+          <w:sz w:val="19"/>
+          <w:szCs w:val="19"/>
+        </w:rPr>
+      </w:pPr>
+      <w:r>
+        <w:rPr>
+          <w:rFonts w:ascii="Cascadia Mono" w:hAnsi="Cascadia Mono" w:cs="Cascadia Mono"/>
+          <w:color w:val="0000FF"/>
+          <w:sz w:val="19"/>
+          <w:szCs w:val="19"/>
+        </w:rPr>
+        <w:tab/>
+        <w:t>&lt;/</w:t>
+      </w:r>
+      <w:r>
+        <w:rPr>
+          <w:rFonts w:ascii="Cascadia Mono" w:hAnsi="Cascadia Mono" w:cs="Cascadia Mono"/>
+          <w:color w:val="A31515"/>
+          <w:sz w:val="19"/>
+          <w:szCs w:val="19"/>
+        </w:rPr>
+        <w:t>machine</w:t>
+      </w:r>
+      <w:r>
+        <w:rPr>
+          <w:rFonts w:ascii="Cascadia Mono" w:hAnsi="Cascadia Mono" w:cs="Cascadia Mono"/>
+          <w:color w:val="0000FF"/>
+          <w:sz w:val="19"/>
+          <w:szCs w:val="19"/>
+        </w:rPr>
+        <w:t>&gt;</w:t>
+      </w:r>
+    </w:p>
+    <w:p>
+      <w:pPr>
+        <w:rPr>
+          <w:rFonts w:ascii="Cascadia Mono" w:hAnsi="Cascadia Mono" w:cs="Cascadia Mono"/>
+          <w:color w:val="000000"/>
+          <w:sz w:val="19"/>
+          <w:szCs w:val="19"/>
+        </w:rPr>
+      </w:pPr>
+      <w:r>
+        <w:rPr>
+          <w:rFonts w:ascii="Cascadia Mono" w:hAnsi="Cascadia Mono" w:cs="Cascadia Mono"/>
+          <w:color w:val="0000FF"/>
+          <w:sz w:val="19"/>
+          <w:szCs w:val="19"/>
+        </w:rPr>
+        <w:t>&lt;</w:t>
+      </w:r>
+      <w:r>
+        <w:rPr>
+          <w:rFonts w:ascii="Cascadia Mono" w:hAnsi="Cascadia Mono" w:cs="Cascadia Mono"/>
+          <w:color w:val="0000FF"/>
+          <w:sz w:val="19"/>
+          <w:szCs w:val="19"/>
+        </w:rPr>
+        <w:t>/</w:t>
+      </w:r>
+      <w:r>
+        <w:rPr>
+          <w:rFonts w:ascii="Cascadia Mono" w:hAnsi="Cascadia Mono" w:cs="Cascadia Mono"/>
+          <w:color w:val="A31515"/>
+          <w:sz w:val="19"/>
+          <w:szCs w:val="19"/>
+        </w:rPr>
+        <w:t>machines</w:t>
+      </w:r>
+      <w:r>
+        <w:rPr>
+          <w:rFonts w:ascii="Cascadia Mono" w:hAnsi="Cascadia Mono" w:cs="Cascadia Mono"/>
+          <w:color w:val="0000FF"/>
+          <w:sz w:val="19"/>
+          <w:szCs w:val="19"/>
+        </w:rPr>
+        <w:t>&gt;</w:t>
+      </w:r>
+    </w:p>
+    <w:p>
+      <w:pPr>
+        <w:rPr>
+          <w:rFonts w:ascii="Arial" w:hAnsi="Arial" w:cs="Arial"/>
+        </w:rPr>
+      </w:pPr>
+      <w:r>
+        <w:rPr>
+          <w:rFonts w:ascii="Arial" w:hAnsi="Arial" w:cs="Arial"/>
+        </w:rPr>
+        <w:t>Machines: List of machines on which service is installed</w:t>
       </w:r>
     </w:p>
     <w:p>
@@ -1580,39 +2773,17 @@
         <w:pStyle w:val="ListParagraph"/>
         <w:numPr>
           <w:ilvl w:val="0"/>
-          <w:numId w:val="3"/>
+          <w:numId w:val="7"/>
         </w:numPr>
         <w:rPr>
           <w:rFonts w:ascii="Arial" w:hAnsi="Arial" w:cs="Arial"/>
         </w:rPr>
       </w:pPr>
-      <w:proofErr w:type="spellStart"/>
-      <w:r>
-        <w:rPr>
-          <w:rFonts w:ascii="Arial" w:hAnsi="Arial" w:cs="Arial"/>
-        </w:rPr>
-        <w:t>GetInstalledVersionAsync</w:t>
-      </w:r>
-      <w:proofErr w:type="spellEnd"/>
-      <w:r>
-        <w:rPr>
-          <w:rFonts w:ascii="Arial" w:hAnsi="Arial" w:cs="Arial"/>
-        </w:rPr>
-        <w:t xml:space="preserve">: Asynchronously retrieves the installed version of the selected machine using the </w:t>
-      </w:r>
-      <w:proofErr w:type="spellStart"/>
-      <w:r>
-        <w:rPr>
-          <w:rFonts w:ascii="Arial" w:hAnsi="Arial" w:cs="Arial"/>
-        </w:rPr>
-        <w:t>GRPCClientHelper</w:t>
-      </w:r>
-      <w:proofErr w:type="spellEnd"/>
-      <w:r>
-        <w:rPr>
-          <w:rFonts w:ascii="Arial" w:hAnsi="Arial" w:cs="Arial"/>
-        </w:rPr>
-        <w:t>.</w:t>
+      <w:r>
+        <w:rPr>
+          <w:rFonts w:ascii="Arial" w:hAnsi="Arial" w:cs="Arial"/>
+        </w:rPr>
+        <w:t>Machine id: Uniquely identifies a machine.</w:t>
       </w:r>
     </w:p>
     <w:p>
@@ -1620,39 +2791,17 @@
         <w:pStyle w:val="ListParagraph"/>
         <w:numPr>
           <w:ilvl w:val="0"/>
-          <w:numId w:val="3"/>
+          <w:numId w:val="7"/>
         </w:numPr>
         <w:rPr>
           <w:rFonts w:ascii="Arial" w:hAnsi="Arial" w:cs="Arial"/>
         </w:rPr>
       </w:pPr>
-      <w:proofErr w:type="spellStart"/>
-      <w:r>
-        <w:rPr>
-          <w:rFonts w:ascii="Arial" w:hAnsi="Arial" w:cs="Arial"/>
-        </w:rPr>
-        <w:t>UpdateService</w:t>
-      </w:r>
-      <w:proofErr w:type="spellEnd"/>
-      <w:r>
-        <w:rPr>
-          <w:rFonts w:ascii="Arial" w:hAnsi="Arial" w:cs="Arial"/>
-        </w:rPr>
-        <w:t xml:space="preserve">: Initiates the small update file upload process for the selected machine using the </w:t>
-      </w:r>
-      <w:proofErr w:type="spellStart"/>
-      <w:r>
-        <w:rPr>
-          <w:rFonts w:ascii="Arial" w:hAnsi="Arial" w:cs="Arial"/>
-        </w:rPr>
-        <w:t>GRPCClientHelper</w:t>
-      </w:r>
-      <w:proofErr w:type="spellEnd"/>
-      <w:r>
-        <w:rPr>
-          <w:rFonts w:ascii="Arial" w:hAnsi="Arial" w:cs="Arial"/>
-        </w:rPr>
-        <w:t xml:space="preserve">. </w:t>
+      <w:r>
+        <w:rPr>
+          <w:rFonts w:ascii="Arial" w:hAnsi="Arial" w:cs="Arial"/>
+        </w:rPr>
+        <w:t>Machine Name: Name given to the machine.</w:t>
       </w:r>
     </w:p>
     <w:p>
@@ -1660,39 +2809,17 @@
         <w:pStyle w:val="ListParagraph"/>
         <w:numPr>
           <w:ilvl w:val="0"/>
-          <w:numId w:val="3"/>
+          <w:numId w:val="7"/>
         </w:numPr>
         <w:rPr>
           <w:rFonts w:ascii="Arial" w:hAnsi="Arial" w:cs="Arial"/>
         </w:rPr>
       </w:pPr>
-      <w:proofErr w:type="spellStart"/>
-      <w:r>
-        <w:rPr>
-          <w:rFonts w:ascii="Arial" w:hAnsi="Arial" w:cs="Arial"/>
-        </w:rPr>
-        <w:t>UploadFile</w:t>
-      </w:r>
-      <w:proofErr w:type="spellEnd"/>
-      <w:r>
-        <w:rPr>
-          <w:rFonts w:ascii="Arial" w:hAnsi="Arial" w:cs="Arial"/>
-        </w:rPr>
-        <w:t xml:space="preserve">: Uploads a large file in chunks to the selected machine using the </w:t>
-      </w:r>
-      <w:proofErr w:type="spellStart"/>
-      <w:r>
-        <w:rPr>
-          <w:rFonts w:ascii="Arial" w:hAnsi="Arial" w:cs="Arial"/>
-        </w:rPr>
-        <w:t>GRPCClientHelper</w:t>
-      </w:r>
-      <w:proofErr w:type="spellEnd"/>
-      <w:r>
-        <w:rPr>
-          <w:rFonts w:ascii="Arial" w:hAnsi="Arial" w:cs="Arial"/>
-        </w:rPr>
-        <w:t>.</w:t>
+      <w:r>
+        <w:rPr>
+          <w:rFonts w:ascii="Arial" w:hAnsi="Arial" w:cs="Arial"/>
+        </w:rPr>
+        <w:t>Machine IP Address: Actual IP address of the machine.</w:t>
       </w:r>
     </w:p>
     <w:p>
@@ -1700,53 +2827,17 @@
         <w:pStyle w:val="ListParagraph"/>
         <w:numPr>
           <w:ilvl w:val="0"/>
-          <w:numId w:val="3"/>
+          <w:numId w:val="7"/>
         </w:numPr>
         <w:rPr>
           <w:rFonts w:ascii="Arial" w:hAnsi="Arial" w:cs="Arial"/>
         </w:rPr>
       </w:pPr>
-      <w:proofErr w:type="spellStart"/>
-      <w:r>
-        <w:rPr>
-          <w:rFonts w:ascii="Arial" w:hAnsi="Arial" w:cs="Arial"/>
-        </w:rPr>
-        <w:t>XCopyFolder</w:t>
-      </w:r>
-      <w:proofErr w:type="spellEnd"/>
-      <w:r>
-        <w:rPr>
-          <w:rFonts w:ascii="Arial" w:hAnsi="Arial" w:cs="Arial"/>
-        </w:rPr>
-        <w:t xml:space="preserve">: Executes an </w:t>
-      </w:r>
-      <w:proofErr w:type="spellStart"/>
-      <w:r>
-        <w:rPr>
-          <w:rFonts w:ascii="Arial" w:hAnsi="Arial" w:cs="Arial"/>
-        </w:rPr>
-        <w:t>XCopy</w:t>
-      </w:r>
-      <w:proofErr w:type="spellEnd"/>
-      <w:r>
-        <w:rPr>
-          <w:rFonts w:ascii="Arial" w:hAnsi="Arial" w:cs="Arial"/>
-        </w:rPr>
-        <w:t xml:space="preserve"> operation on the selected machine using the </w:t>
-      </w:r>
-      <w:proofErr w:type="spellStart"/>
-      <w:r>
-        <w:rPr>
-          <w:rFonts w:ascii="Arial" w:hAnsi="Arial" w:cs="Arial"/>
-        </w:rPr>
-        <w:t>GRPCClientHelper</w:t>
-      </w:r>
-      <w:proofErr w:type="spellEnd"/>
-      <w:r>
-        <w:rPr>
-          <w:rFonts w:ascii="Arial" w:hAnsi="Arial" w:cs="Arial"/>
-        </w:rPr>
-        <w:t>.</w:t>
+      <w:r>
+        <w:rPr>
+          <w:rFonts w:ascii="Arial" w:hAnsi="Arial" w:cs="Arial"/>
+        </w:rPr>
+        <w:t>Port: Port number on which Service Application is running.</w:t>
       </w:r>
     </w:p>
     <w:p>
@@ -1754,7 +2845,7 @@
         <w:pStyle w:val="ListParagraph"/>
         <w:numPr>
           <w:ilvl w:val="0"/>
-          <w:numId w:val="3"/>
+          <w:numId w:val="7"/>
         </w:numPr>
         <w:rPr>
           <w:rFonts w:ascii="Arial" w:hAnsi="Arial" w:cs="Arial"/>
@@ -1764,13 +2855,327 @@
         <w:rPr>
           <w:rFonts w:ascii="Arial" w:hAnsi="Arial" w:cs="Arial"/>
         </w:rPr>
+        <w:t>Service Name: Name of the running service.</w:t>
+      </w:r>
+    </w:p>
+    <w:p>
+      <w:pPr>
+        <w:pStyle w:val="ListParagraph"/>
+        <w:numPr>
+          <w:ilvl w:val="0"/>
+          <w:numId w:val="7"/>
+        </w:numPr>
+        <w:rPr>
+          <w:rFonts w:ascii="Arial" w:hAnsi="Arial" w:cs="Arial"/>
+        </w:rPr>
+      </w:pPr>
+      <w:r>
+        <w:rPr>
+          <w:rFonts w:ascii="Arial" w:hAnsi="Arial" w:cs="Arial"/>
+        </w:rPr>
+        <w:t>Installed Version: Dummy information given in XML. User can fetch installed version of running update service at runtime.</w:t>
+      </w:r>
+    </w:p>
+    <w:p>
+      <w:pPr>
+        <w:pStyle w:val="ListParagraph"/>
+        <w:numPr>
+          <w:ilvl w:val="0"/>
+          <w:numId w:val="7"/>
+        </w:numPr>
+        <w:rPr>
+          <w:rFonts w:ascii="Arial" w:hAnsi="Arial" w:cs="Arial"/>
+        </w:rPr>
+      </w:pPr>
+      <w:r>
+        <w:rPr>
+          <w:rFonts w:ascii="Arial" w:hAnsi="Arial" w:cs="Arial"/>
+        </w:rPr>
+        <w:t>Latest Version: Path to the latest version folder if available.</w:t>
+      </w:r>
+    </w:p>
+    <w:p>
+      <w:pPr>
+        <w:pStyle w:val="ListParagraph"/>
+        <w:numPr>
+          <w:ilvl w:val="0"/>
+          <w:numId w:val="7"/>
+        </w:numPr>
+        <w:rPr>
+          <w:rFonts w:ascii="Arial" w:hAnsi="Arial" w:cs="Arial"/>
+        </w:rPr>
+      </w:pPr>
+      <w:r>
+        <w:rPr>
+          <w:rFonts w:ascii="Arial" w:hAnsi="Arial" w:cs="Arial"/>
+        </w:rPr>
+        <w:t>Installed File Path: This is the path of a file where currently installed update service.</w:t>
+      </w:r>
+    </w:p>
+    <w:p>
+      <w:pPr>
+        <w:pStyle w:val="ListParagraph"/>
+        <w:numPr>
+          <w:ilvl w:val="0"/>
+          <w:numId w:val="7"/>
+        </w:numPr>
+        <w:rPr>
+          <w:rFonts w:ascii="Arial" w:hAnsi="Arial" w:cs="Arial"/>
+        </w:rPr>
+      </w:pPr>
+      <w:r>
+        <w:rPr>
+          <w:rFonts w:ascii="Arial" w:hAnsi="Arial" w:cs="Arial"/>
+        </w:rPr>
+        <w:t xml:space="preserve">Target Folder Path: This is the folder path where latest updates will get installed. </w:t>
+      </w:r>
+    </w:p>
+    <w:p>
+      <w:pPr>
+        <w:pStyle w:val="Heading3"/>
+        <w:rPr>
+          <w:rStyle w:val="Heading4Char"/>
+          <w:rFonts w:ascii="Arial" w:hAnsi="Arial" w:cs="Arial"/>
+          <w:b/>
+          <w:bCs/>
+          <w:i w:val="0"/>
+          <w:iCs w:val="0"/>
+        </w:rPr>
+      </w:pPr>
+      <w:bookmarkStart w:id="4" w:name="_Toc166145478"/>
+      <w:r>
+        <w:t>Actions:</w:t>
+      </w:r>
+      <w:bookmarkEnd w:id="4"/>
+    </w:p>
+    <w:p>
+      <w:pPr>
+        <w:pStyle w:val="Heading5"/>
+        <w:ind w:left="720"/>
+        <w:rPr>
+          <w:rFonts w:ascii="Arial" w:hAnsi="Arial" w:cs="Arial"/>
+        </w:rPr>
+      </w:pPr>
+      <w:r>
+        <w:rPr>
+          <w:rStyle w:val="Heading5Char"/>
+          <w:rFonts w:ascii="Arial" w:hAnsi="Arial" w:cs="Arial"/>
+        </w:rPr>
+        <w:t>Get Installed Version:</w:t>
+      </w:r>
+      <w:r>
+        <w:rPr>
+          <w:rFonts w:ascii="Arial" w:hAnsi="Arial" w:cs="Arial"/>
+        </w:rPr>
+        <w:t xml:space="preserve"> </w:t>
+      </w:r>
+    </w:p>
+    <w:p>
+      <w:pPr>
+        <w:ind w:left="720"/>
+        <w:rPr>
+          <w:rFonts w:ascii="Arial" w:hAnsi="Arial" w:cs="Arial"/>
+        </w:rPr>
+      </w:pPr>
+      <w:r>
+        <w:rPr>
+          <w:rFonts w:ascii="Arial" w:hAnsi="Arial" w:cs="Arial"/>
+        </w:rPr>
+        <w:t>Allows the user to retrieve the installed version of the application on the machine.</w:t>
+      </w:r>
+    </w:p>
+    <w:p>
+      <w:pPr>
+        <w:pStyle w:val="Heading5"/>
+        <w:ind w:left="720"/>
+        <w:rPr>
+          <w:rFonts w:ascii="Arial" w:hAnsi="Arial" w:cs="Arial"/>
+        </w:rPr>
+      </w:pPr>
+      <w:r>
+        <w:rPr>
+          <w:rFonts w:ascii="Arial" w:hAnsi="Arial" w:cs="Arial"/>
+        </w:rPr>
+        <w:t>Update Service</w:t>
+      </w:r>
+      <w:r>
+        <w:rPr>
+          <w:rFonts w:ascii="Arial" w:hAnsi="Arial" w:cs="Arial"/>
+        </w:rPr>
+        <w:t xml:space="preserve">:  </w:t>
+      </w:r>
+    </w:p>
+    <w:p>
+      <w:pPr>
+        <w:ind w:left="720"/>
+        <w:rPr>
+          <w:rFonts w:ascii="Arial" w:hAnsi="Arial" w:cs="Arial"/>
+        </w:rPr>
+      </w:pPr>
+      <w:r>
+        <w:rPr>
+          <w:rFonts w:ascii="Arial" w:hAnsi="Arial" w:cs="Arial"/>
+        </w:rPr>
+        <w:t>Allows the user to send very small install updates file for the application on the machine.</w:t>
+      </w:r>
+      <w:r>
+        <w:rPr>
+          <w:rFonts w:ascii="Arial" w:hAnsi="Arial" w:cs="Arial"/>
+        </w:rPr>
+        <w:t xml:space="preserve"> If large file trying to send by the user then an exception will be thrown.</w:t>
+      </w:r>
+    </w:p>
+    <w:p>
+      <w:pPr>
+        <w:pStyle w:val="Heading5"/>
+        <w:ind w:left="720"/>
+        <w:rPr>
+          <w:rFonts w:ascii="Arial" w:hAnsi="Arial" w:cs="Arial"/>
+        </w:rPr>
+      </w:pPr>
+      <w:r>
+        <w:rPr>
+          <w:rFonts w:ascii="Arial" w:hAnsi="Arial" w:cs="Arial"/>
+        </w:rPr>
+        <w:t xml:space="preserve">Upload File: </w:t>
+      </w:r>
+    </w:p>
+    <w:p>
+      <w:pPr>
+        <w:ind w:left="720"/>
+        <w:rPr>
+          <w:rFonts w:ascii="Arial" w:hAnsi="Arial" w:cs="Arial"/>
+        </w:rPr>
+      </w:pPr>
+      <w:r>
+        <w:rPr>
+          <w:rFonts w:ascii="Arial" w:hAnsi="Arial" w:cs="Arial"/>
+        </w:rPr>
+        <w:t>Allows the user to upload a file to the machine in chunks. Large file can be uploaded</w:t>
+      </w:r>
+      <w:r>
+        <w:rPr>
+          <w:rFonts w:ascii="Arial" w:hAnsi="Arial" w:cs="Arial"/>
+        </w:rPr>
+        <w:t xml:space="preserve"> in chunks</w:t>
+      </w:r>
+      <w:r>
+        <w:rPr>
+          <w:rFonts w:ascii="Arial" w:hAnsi="Arial" w:cs="Arial"/>
+        </w:rPr>
+        <w:t xml:space="preserve"> using </w:t>
+      </w:r>
+      <w:proofErr w:type="spellStart"/>
+      <w:r>
+        <w:rPr>
+          <w:rFonts w:ascii="Arial" w:hAnsi="Arial" w:cs="Arial"/>
+        </w:rPr>
+        <w:t>gRPC</w:t>
+      </w:r>
+      <w:proofErr w:type="spellEnd"/>
+      <w:r>
+        <w:rPr>
+          <w:rFonts w:ascii="Arial" w:hAnsi="Arial" w:cs="Arial"/>
+        </w:rPr>
+        <w:t xml:space="preserve"> service.</w:t>
+      </w:r>
+    </w:p>
+    <w:p>
+      <w:pPr>
+        <w:pStyle w:val="Heading5"/>
+        <w:ind w:left="720"/>
+        <w:rPr>
+          <w:rFonts w:ascii="Arial" w:hAnsi="Arial" w:cs="Arial"/>
+        </w:rPr>
+      </w:pPr>
+      <w:proofErr w:type="spellStart"/>
+      <w:r>
+        <w:rPr>
+          <w:rFonts w:ascii="Arial" w:hAnsi="Arial" w:cs="Arial"/>
+        </w:rPr>
+        <w:t>XCopy</w:t>
+      </w:r>
+      <w:proofErr w:type="spellEnd"/>
+      <w:r>
+        <w:rPr>
+          <w:rFonts w:ascii="Arial" w:hAnsi="Arial" w:cs="Arial"/>
+        </w:rPr>
+        <w:t xml:space="preserve">: </w:t>
+      </w:r>
+    </w:p>
+    <w:p>
+      <w:pPr>
+        <w:ind w:left="720"/>
+        <w:rPr>
+          <w:rFonts w:ascii="Arial" w:hAnsi="Arial" w:cs="Arial"/>
+        </w:rPr>
+      </w:pPr>
+      <w:r>
+        <w:rPr>
+          <w:rFonts w:ascii="Arial" w:hAnsi="Arial" w:cs="Arial"/>
+        </w:rPr>
+        <w:t xml:space="preserve">Allows the user to execute an </w:t>
+      </w:r>
+      <w:proofErr w:type="spellStart"/>
+      <w:r>
+        <w:rPr>
+          <w:rFonts w:ascii="Arial" w:hAnsi="Arial" w:cs="Arial"/>
+        </w:rPr>
+        <w:t>XCopy</w:t>
+      </w:r>
+      <w:proofErr w:type="spellEnd"/>
+      <w:r>
+        <w:rPr>
+          <w:rFonts w:ascii="Arial" w:hAnsi="Arial" w:cs="Arial"/>
+        </w:rPr>
+        <w:t xml:space="preserve"> operation.</w:t>
+      </w:r>
+    </w:p>
+    <w:p>
+      <w:pPr>
+        <w:pStyle w:val="Heading5"/>
+        <w:ind w:left="720"/>
+        <w:rPr>
+          <w:rFonts w:ascii="Arial" w:hAnsi="Arial" w:cs="Arial"/>
+        </w:rPr>
+      </w:pPr>
+      <w:r>
+        <w:rPr>
+          <w:rFonts w:ascii="Arial" w:hAnsi="Arial" w:cs="Arial"/>
+        </w:rPr>
         <w:t>Self-Update</w:t>
       </w:r>
       <w:r>
         <w:rPr>
           <w:rFonts w:ascii="Arial" w:hAnsi="Arial" w:cs="Arial"/>
         </w:rPr>
-        <w:t xml:space="preserve">: Executes an </w:t>
+        <w:t xml:space="preserve">: </w:t>
+      </w:r>
+    </w:p>
+    <w:p>
+      <w:pPr>
+        <w:ind w:left="720"/>
+        <w:rPr>
+          <w:rFonts w:ascii="Arial" w:hAnsi="Arial" w:cs="Arial"/>
+        </w:rPr>
+      </w:pPr>
+      <w:r>
+        <w:rPr>
+          <w:rFonts w:ascii="Arial" w:hAnsi="Arial" w:cs="Arial"/>
+        </w:rPr>
+        <w:t xml:space="preserve">Allows the user to </w:t>
+      </w:r>
+      <w:r>
+        <w:rPr>
+          <w:rFonts w:ascii="Arial" w:hAnsi="Arial" w:cs="Arial"/>
+        </w:rPr>
+        <w:t>perform</w:t>
+      </w:r>
+      <w:r>
+        <w:rPr>
+          <w:rFonts w:ascii="Arial" w:hAnsi="Arial" w:cs="Arial"/>
+        </w:rPr>
+        <w:t xml:space="preserve"> an </w:t>
       </w:r>
       <w:proofErr w:type="spellStart"/>
       <w:r>
@@ -1784,91 +3189,20 @@
         <w:rPr>
           <w:rFonts w:ascii="Arial" w:hAnsi="Arial" w:cs="Arial"/>
         </w:rPr>
-        <w:t xml:space="preserve"> operation on the selected machine </w:t>
-      </w:r>
-      <w:r>
-        <w:rPr>
-          <w:rFonts w:ascii="Arial" w:hAnsi="Arial" w:cs="Arial"/>
-        </w:rPr>
-        <w:t>with provided settings and launches new instance of updated service.</w:t>
-      </w:r>
-    </w:p>
-    <w:p>
-      <w:pPr>
-        <w:rPr>
-          <w:rFonts w:ascii="Arial" w:hAnsi="Arial" w:cs="Arial"/>
-        </w:rPr>
-      </w:pPr>
-    </w:p>
-    <w:p>
-      <w:pPr>
-        <w:rPr>
-          <w:rFonts w:ascii="Arial" w:hAnsi="Arial" w:cs="Arial"/>
-        </w:rPr>
-      </w:pPr>
-    </w:p>
-    <w:p>
-      <w:pPr>
-        <w:rPr>
-          <w:rFonts w:ascii="Arial" w:hAnsi="Arial" w:cs="Arial"/>
-        </w:rPr>
-      </w:pPr>
-    </w:p>
-    <w:p>
-      <w:pPr>
-        <w:rPr>
-          <w:rFonts w:ascii="Arial" w:hAnsi="Arial" w:cs="Arial"/>
-        </w:rPr>
-      </w:pPr>
-    </w:p>
-    <w:p>
-      <w:pPr>
-        <w:rPr>
-          <w:rFonts w:ascii="Arial" w:hAnsi="Arial" w:cs="Arial"/>
-        </w:rPr>
-      </w:pPr>
-    </w:p>
-    <w:p>
-      <w:pPr>
-        <w:rPr>
-          <w:rFonts w:ascii="Arial" w:hAnsi="Arial" w:cs="Arial"/>
-        </w:rPr>
-      </w:pPr>
-    </w:p>
-    <w:p>
-      <w:pPr>
-        <w:rPr>
-          <w:rFonts w:ascii="Arial" w:hAnsi="Arial" w:cs="Arial"/>
-        </w:rPr>
-      </w:pPr>
-    </w:p>
-    <w:p>
-      <w:pPr>
-        <w:rPr>
-          <w:rFonts w:ascii="Arial" w:hAnsi="Arial" w:cs="Arial"/>
-        </w:rPr>
-      </w:pPr>
-    </w:p>
-    <w:p>
-      <w:pPr>
-        <w:rPr>
-          <w:rFonts w:ascii="Arial" w:hAnsi="Arial" w:cs="Arial"/>
-        </w:rPr>
-      </w:pPr>
-    </w:p>
-    <w:p>
-      <w:pPr>
-        <w:rPr>
-          <w:rFonts w:ascii="Arial" w:hAnsi="Arial" w:cs="Arial"/>
-        </w:rPr>
-      </w:pPr>
-    </w:p>
-    <w:p>
-      <w:pPr>
-        <w:rPr>
-          <w:rFonts w:ascii="Arial" w:hAnsi="Arial" w:cs="Arial"/>
-        </w:rPr>
-      </w:pPr>
+        <w:t xml:space="preserve"> operation</w:t>
+      </w:r>
+      <w:r>
+        <w:rPr>
+          <w:rFonts w:ascii="Arial" w:hAnsi="Arial" w:cs="Arial"/>
+        </w:rPr>
+        <w:t xml:space="preserve"> and launch newer version based on provided </w:t>
+      </w:r>
+      <w:r>
+        <w:rPr>
+          <w:rFonts w:ascii="Arial" w:hAnsi="Arial" w:cs="Arial"/>
+        </w:rPr>
+        <w:t>settings.</w:t>
+      </w:r>
     </w:p>
     <w:p>
       <w:pPr>
@@ -1919,7 +3253,446 @@
           <w:rFonts w:ascii="Arial" w:hAnsi="Arial" w:cs="Arial"/>
         </w:rPr>
       </w:pPr>
-      <w:bookmarkStart w:id="5" w:name="_Toc165891580"/>
+      <w:bookmarkStart w:id="5" w:name="_Toc166145479"/>
+      <w:r>
+        <w:rPr>
+          <w:rFonts w:ascii="Arial" w:hAnsi="Arial" w:cs="Arial"/>
+        </w:rPr>
+        <w:lastRenderedPageBreak/>
+        <w:t xml:space="preserve">2. </w:t>
+      </w:r>
+      <w:proofErr w:type="spellStart"/>
+      <w:r>
+        <w:rPr>
+          <w:rFonts w:ascii="Arial" w:hAnsi="Arial" w:cs="Arial"/>
+        </w:rPr>
+        <w:t>MainViewModel</w:t>
+      </w:r>
+      <w:proofErr w:type="spellEnd"/>
+      <w:r>
+        <w:rPr>
+          <w:rFonts w:ascii="Arial" w:hAnsi="Arial" w:cs="Arial"/>
+        </w:rPr>
+        <w:t xml:space="preserve"> Code-Behind</w:t>
+      </w:r>
+      <w:bookmarkEnd w:id="5"/>
+    </w:p>
+    <w:p>
+      <w:pPr>
+        <w:rPr>
+          <w:rFonts w:ascii="Arial" w:hAnsi="Arial" w:cs="Arial"/>
+        </w:rPr>
+      </w:pPr>
+      <w:r>
+        <w:rPr>
+          <w:rFonts w:ascii="Arial" w:hAnsi="Arial" w:cs="Arial"/>
+        </w:rPr>
+        <w:t xml:space="preserve">The code-behind file for the </w:t>
+      </w:r>
+      <w:proofErr w:type="spellStart"/>
+      <w:r>
+        <w:rPr>
+          <w:rFonts w:ascii="Arial" w:hAnsi="Arial" w:cs="Arial"/>
+        </w:rPr>
+        <w:t>MainWindow</w:t>
+      </w:r>
+      <w:proofErr w:type="spellEnd"/>
+      <w:r>
+        <w:rPr>
+          <w:rFonts w:ascii="Arial" w:hAnsi="Arial" w:cs="Arial"/>
+        </w:rPr>
+        <w:t>, containing the logic and functionality to interact with the user interface.</w:t>
+      </w:r>
+    </w:p>
+    <w:p>
+      <w:pPr>
+        <w:pStyle w:val="Heading3"/>
+        <w:rPr>
+          <w:rFonts w:ascii="Arial" w:eastAsiaTheme="minorHAnsi" w:hAnsi="Arial" w:cs="Arial"/>
+          <w:color w:val="auto"/>
+        </w:rPr>
+      </w:pPr>
+      <w:bookmarkStart w:id="6" w:name="_Toc166145480"/>
+      <w:proofErr w:type="spellStart"/>
+      <w:r>
+        <w:t>GetInstalledVersion</w:t>
+      </w:r>
+      <w:proofErr w:type="spellEnd"/>
+      <w:r>
+        <w:t>:</w:t>
+      </w:r>
+      <w:bookmarkEnd w:id="6"/>
+      <w:r>
+        <w:t xml:space="preserve"> </w:t>
+      </w:r>
+    </w:p>
+    <w:p>
+      <w:pPr>
+        <w:ind w:left="720"/>
+      </w:pPr>
+      <w:r>
+        <w:t xml:space="preserve">Asynchronously retrieves the installed version of the selected machine using the </w:t>
+      </w:r>
+      <w:proofErr w:type="spellStart"/>
+      <w:r>
+        <w:t>GRPCClientHelper</w:t>
+      </w:r>
+      <w:proofErr w:type="spellEnd"/>
+      <w:r>
+        <w:t>.</w:t>
+      </w:r>
+    </w:p>
+    <w:p>
+      <w:pPr>
+        <w:pStyle w:val="Heading3"/>
+        <w:rPr>
+          <w:rFonts w:ascii="Arial" w:hAnsi="Arial" w:cs="Arial"/>
+        </w:rPr>
+      </w:pPr>
+      <w:bookmarkStart w:id="7" w:name="_Toc166145481"/>
+      <w:proofErr w:type="spellStart"/>
+      <w:r>
+        <w:rPr>
+          <w:rStyle w:val="Heading4Char"/>
+        </w:rPr>
+        <w:t>UpdateService</w:t>
+      </w:r>
+      <w:proofErr w:type="spellEnd"/>
+      <w:r>
+        <w:rPr>
+          <w:rStyle w:val="Heading4Char"/>
+        </w:rPr>
+        <w:t>:</w:t>
+      </w:r>
+      <w:bookmarkEnd w:id="7"/>
+      <w:r>
+        <w:rPr>
+          <w:rFonts w:ascii="Arial" w:hAnsi="Arial" w:cs="Arial"/>
+        </w:rPr>
+        <w:t xml:space="preserve"> </w:t>
+      </w:r>
+    </w:p>
+    <w:p>
+      <w:pPr>
+        <w:ind w:left="720"/>
+        <w:rPr>
+          <w:rFonts w:ascii="Arial" w:hAnsi="Arial" w:cs="Arial"/>
+        </w:rPr>
+      </w:pPr>
+      <w:r>
+        <w:rPr>
+          <w:rFonts w:ascii="Arial" w:hAnsi="Arial" w:cs="Arial"/>
+        </w:rPr>
+        <w:t xml:space="preserve">Initiates the small update file upload process for the selected machine using the </w:t>
+      </w:r>
+      <w:proofErr w:type="spellStart"/>
+      <w:r>
+        <w:rPr>
+          <w:rFonts w:ascii="Arial" w:hAnsi="Arial" w:cs="Arial"/>
+        </w:rPr>
+        <w:t>GRPCClientHelper</w:t>
+      </w:r>
+      <w:proofErr w:type="spellEnd"/>
+      <w:r>
+        <w:rPr>
+          <w:rFonts w:ascii="Arial" w:hAnsi="Arial" w:cs="Arial"/>
+        </w:rPr>
+        <w:t xml:space="preserve">. </w:t>
+      </w:r>
+    </w:p>
+    <w:p>
+      <w:pPr>
+        <w:pStyle w:val="Heading3"/>
+        <w:rPr>
+          <w:rFonts w:ascii="Arial" w:hAnsi="Arial" w:cs="Arial"/>
+        </w:rPr>
+      </w:pPr>
+      <w:bookmarkStart w:id="8" w:name="_Toc166145482"/>
+      <w:proofErr w:type="spellStart"/>
+      <w:r>
+        <w:rPr>
+          <w:rStyle w:val="Heading4Char"/>
+        </w:rPr>
+        <w:t>UploadFile</w:t>
+      </w:r>
+      <w:proofErr w:type="spellEnd"/>
+      <w:r>
+        <w:rPr>
+          <w:rStyle w:val="Heading4Char"/>
+        </w:rPr>
+        <w:t>:</w:t>
+      </w:r>
+      <w:bookmarkEnd w:id="8"/>
+      <w:r>
+        <w:rPr>
+          <w:rFonts w:ascii="Arial" w:hAnsi="Arial" w:cs="Arial"/>
+        </w:rPr>
+        <w:t xml:space="preserve"> </w:t>
+      </w:r>
+    </w:p>
+    <w:p>
+      <w:pPr>
+        <w:ind w:left="360" w:firstLine="360"/>
+        <w:rPr>
+          <w:rFonts w:ascii="Arial" w:hAnsi="Arial" w:cs="Arial"/>
+        </w:rPr>
+      </w:pPr>
+      <w:r>
+        <w:rPr>
+          <w:rFonts w:ascii="Arial" w:hAnsi="Arial" w:cs="Arial"/>
+        </w:rPr>
+        <w:t xml:space="preserve">Uploads a large file in chunks to the selected machine using the </w:t>
+      </w:r>
+      <w:proofErr w:type="spellStart"/>
+      <w:r>
+        <w:rPr>
+          <w:rFonts w:ascii="Arial" w:hAnsi="Arial" w:cs="Arial"/>
+        </w:rPr>
+        <w:t>GRPCClientHelper</w:t>
+      </w:r>
+      <w:proofErr w:type="spellEnd"/>
+      <w:r>
+        <w:rPr>
+          <w:rFonts w:ascii="Arial" w:hAnsi="Arial" w:cs="Arial"/>
+        </w:rPr>
+        <w:t>.</w:t>
+      </w:r>
+    </w:p>
+    <w:p>
+      <w:pPr>
+        <w:pStyle w:val="Heading3"/>
+        <w:rPr>
+          <w:rFonts w:ascii="Arial" w:hAnsi="Arial" w:cs="Arial"/>
+        </w:rPr>
+      </w:pPr>
+      <w:bookmarkStart w:id="9" w:name="_Toc166145483"/>
+      <w:proofErr w:type="spellStart"/>
+      <w:r>
+        <w:rPr>
+          <w:rStyle w:val="Heading4Char"/>
+        </w:rPr>
+        <w:t>XCopyFolder</w:t>
+      </w:r>
+      <w:proofErr w:type="spellEnd"/>
+      <w:r>
+        <w:rPr>
+          <w:rStyle w:val="Heading4Char"/>
+        </w:rPr>
+        <w:t>:</w:t>
+      </w:r>
+      <w:bookmarkEnd w:id="9"/>
+      <w:r>
+        <w:rPr>
+          <w:rFonts w:ascii="Arial" w:hAnsi="Arial" w:cs="Arial"/>
+        </w:rPr>
+        <w:t xml:space="preserve"> </w:t>
+      </w:r>
+    </w:p>
+    <w:p>
+      <w:pPr>
+        <w:ind w:left="360" w:firstLine="360"/>
+        <w:rPr>
+          <w:rFonts w:ascii="Arial" w:hAnsi="Arial" w:cs="Arial"/>
+        </w:rPr>
+      </w:pPr>
+      <w:r>
+        <w:rPr>
+          <w:rFonts w:ascii="Arial" w:hAnsi="Arial" w:cs="Arial"/>
+        </w:rPr>
+        <w:t xml:space="preserve">Executes an </w:t>
+      </w:r>
+      <w:proofErr w:type="spellStart"/>
+      <w:r>
+        <w:rPr>
+          <w:rFonts w:ascii="Arial" w:hAnsi="Arial" w:cs="Arial"/>
+        </w:rPr>
+        <w:t>XCopy</w:t>
+      </w:r>
+      <w:proofErr w:type="spellEnd"/>
+      <w:r>
+        <w:rPr>
+          <w:rFonts w:ascii="Arial" w:hAnsi="Arial" w:cs="Arial"/>
+        </w:rPr>
+        <w:t xml:space="preserve"> operation on the selected machine using the </w:t>
+      </w:r>
+      <w:proofErr w:type="spellStart"/>
+      <w:r>
+        <w:rPr>
+          <w:rFonts w:ascii="Arial" w:hAnsi="Arial" w:cs="Arial"/>
+        </w:rPr>
+        <w:t>GRPCClientHelper</w:t>
+      </w:r>
+      <w:proofErr w:type="spellEnd"/>
+      <w:r>
+        <w:rPr>
+          <w:rFonts w:ascii="Arial" w:hAnsi="Arial" w:cs="Arial"/>
+        </w:rPr>
+        <w:t>.</w:t>
+      </w:r>
+    </w:p>
+    <w:p>
+      <w:pPr>
+        <w:pStyle w:val="Heading3"/>
+        <w:rPr>
+          <w:rFonts w:ascii="Arial" w:hAnsi="Arial" w:cs="Arial"/>
+        </w:rPr>
+      </w:pPr>
+      <w:bookmarkStart w:id="10" w:name="_Toc166145484"/>
+      <w:r>
+        <w:rPr>
+          <w:rStyle w:val="Heading4Char"/>
+        </w:rPr>
+        <w:t>Self-Update:</w:t>
+      </w:r>
+      <w:bookmarkEnd w:id="10"/>
+      <w:r>
+        <w:rPr>
+          <w:rFonts w:ascii="Arial" w:hAnsi="Arial" w:cs="Arial"/>
+        </w:rPr>
+        <w:t xml:space="preserve"> </w:t>
+      </w:r>
+    </w:p>
+    <w:p>
+      <w:pPr>
+        <w:ind w:left="720"/>
+        <w:rPr>
+          <w:rFonts w:ascii="Arial" w:hAnsi="Arial" w:cs="Arial"/>
+        </w:rPr>
+      </w:pPr>
+      <w:r>
+        <w:rPr>
+          <w:rFonts w:ascii="Arial" w:hAnsi="Arial" w:cs="Arial"/>
+        </w:rPr>
+        <w:t xml:space="preserve">Executes an </w:t>
+      </w:r>
+      <w:proofErr w:type="spellStart"/>
+      <w:r>
+        <w:rPr>
+          <w:rFonts w:ascii="Arial" w:hAnsi="Arial" w:cs="Arial"/>
+        </w:rPr>
+        <w:t>XCopy</w:t>
+      </w:r>
+      <w:proofErr w:type="spellEnd"/>
+      <w:r>
+        <w:rPr>
+          <w:rFonts w:ascii="Arial" w:hAnsi="Arial" w:cs="Arial"/>
+        </w:rPr>
+        <w:t xml:space="preserve"> operation on the selected machine with provided settings and launches new instance of updated service.</w:t>
+      </w:r>
+    </w:p>
+    <w:p>
+      <w:pPr>
+        <w:rPr>
+          <w:rFonts w:ascii="Arial" w:hAnsi="Arial" w:cs="Arial"/>
+        </w:rPr>
+      </w:pPr>
+    </w:p>
+    <w:p>
+      <w:pPr>
+        <w:rPr>
+          <w:rFonts w:ascii="Arial" w:hAnsi="Arial" w:cs="Arial"/>
+        </w:rPr>
+      </w:pPr>
+    </w:p>
+    <w:p>
+      <w:pPr>
+        <w:rPr>
+          <w:rFonts w:ascii="Arial" w:hAnsi="Arial" w:cs="Arial"/>
+        </w:rPr>
+      </w:pPr>
+    </w:p>
+    <w:p>
+      <w:pPr>
+        <w:rPr>
+          <w:rFonts w:ascii="Arial" w:hAnsi="Arial" w:cs="Arial"/>
+        </w:rPr>
+      </w:pPr>
+    </w:p>
+    <w:p>
+      <w:pPr>
+        <w:rPr>
+          <w:rFonts w:ascii="Arial" w:hAnsi="Arial" w:cs="Arial"/>
+        </w:rPr>
+      </w:pPr>
+    </w:p>
+    <w:p>
+      <w:pPr>
+        <w:rPr>
+          <w:rFonts w:ascii="Arial" w:hAnsi="Arial" w:cs="Arial"/>
+        </w:rPr>
+      </w:pPr>
+    </w:p>
+    <w:p>
+      <w:pPr>
+        <w:rPr>
+          <w:rFonts w:ascii="Arial" w:hAnsi="Arial" w:cs="Arial"/>
+        </w:rPr>
+      </w:pPr>
+    </w:p>
+    <w:p>
+      <w:pPr>
+        <w:rPr>
+          <w:rFonts w:ascii="Arial" w:hAnsi="Arial" w:cs="Arial"/>
+        </w:rPr>
+      </w:pPr>
+    </w:p>
+    <w:p>
+      <w:pPr>
+        <w:rPr>
+          <w:rFonts w:ascii="Arial" w:hAnsi="Arial" w:cs="Arial"/>
+        </w:rPr>
+      </w:pPr>
+    </w:p>
+    <w:p>
+      <w:pPr>
+        <w:rPr>
+          <w:rFonts w:ascii="Arial" w:hAnsi="Arial" w:cs="Arial"/>
+        </w:rPr>
+      </w:pPr>
+    </w:p>
+    <w:p>
+      <w:pPr>
+        <w:rPr>
+          <w:rFonts w:ascii="Arial" w:hAnsi="Arial" w:cs="Arial"/>
+        </w:rPr>
+      </w:pPr>
+    </w:p>
+    <w:p>
+      <w:pPr>
+        <w:rPr>
+          <w:rFonts w:ascii="Arial" w:hAnsi="Arial" w:cs="Arial"/>
+        </w:rPr>
+      </w:pPr>
+    </w:p>
+    <w:p>
+      <w:pPr>
+        <w:rPr>
+          <w:rFonts w:ascii="Arial" w:hAnsi="Arial" w:cs="Arial"/>
+        </w:rPr>
+      </w:pPr>
+    </w:p>
+    <w:p>
+      <w:pPr>
+        <w:rPr>
+          <w:rFonts w:ascii="Arial" w:hAnsi="Arial" w:cs="Arial"/>
+        </w:rPr>
+      </w:pPr>
+    </w:p>
+    <w:p>
+      <w:pPr>
+        <w:rPr>
+          <w:rFonts w:ascii="Arial" w:hAnsi="Arial" w:cs="Arial"/>
+        </w:rPr>
+      </w:pPr>
+    </w:p>
+    <w:p>
+      <w:pPr>
+        <w:pStyle w:val="Heading2"/>
+        <w:rPr>
+          <w:rFonts w:ascii="Arial" w:hAnsi="Arial" w:cs="Arial"/>
+        </w:rPr>
+      </w:pPr>
+      <w:bookmarkStart w:id="11" w:name="_Toc166145485"/>
       <w:r>
         <w:rPr>
           <w:rFonts w:ascii="Arial" w:hAnsi="Arial" w:cs="Arial"/>
@@ -1927,39 +3700,17 @@
         <w:lastRenderedPageBreak/>
         <w:t>3. GRPC Service</w:t>
       </w:r>
-      <w:bookmarkEnd w:id="5"/>
-    </w:p>
-    <w:p>
-      <w:pPr>
-        <w:rPr>
-          <w:rFonts w:ascii="Arial" w:hAnsi="Arial" w:cs="Arial"/>
-        </w:rPr>
-      </w:pPr>
-      <w:bookmarkStart w:id="6" w:name="_Toc165891581"/>
-      <w:r>
-        <w:rPr>
-          <w:rStyle w:val="Heading3Char"/>
-          <w:rFonts w:ascii="Arial" w:hAnsi="Arial" w:cs="Arial"/>
-        </w:rPr>
-        <w:t>GRPC Service</w:t>
-      </w:r>
-      <w:bookmarkEnd w:id="6"/>
-      <w:r>
-        <w:rPr>
-          <w:rFonts w:ascii="Arial" w:hAnsi="Arial" w:cs="Arial"/>
-        </w:rPr>
-        <w:t>:</w:t>
-      </w:r>
+      <w:bookmarkEnd w:id="11"/>
     </w:p>
     <w:p>
       <w:pPr>
         <w:pStyle w:val="Heading3"/>
       </w:pPr>
-      <w:bookmarkStart w:id="7" w:name="_Toc165891582"/>
+      <w:bookmarkStart w:id="12" w:name="_Toc166145486"/>
       <w:r>
         <w:t>Purpose:</w:t>
       </w:r>
-      <w:bookmarkEnd w:id="7"/>
+      <w:bookmarkEnd w:id="12"/>
     </w:p>
     <w:p>
       <w:pPr>
@@ -2006,11 +3757,11 @@
       <w:pPr>
         <w:pStyle w:val="Heading3"/>
       </w:pPr>
-      <w:bookmarkStart w:id="8" w:name="_Toc165891583"/>
+      <w:bookmarkStart w:id="13" w:name="_Toc166145487"/>
       <w:r>
         <w:t>Namespaces Used:</w:t>
       </w:r>
-      <w:bookmarkEnd w:id="8"/>
+      <w:bookmarkEnd w:id="13"/>
     </w:p>
     <w:p>
       <w:pPr>
@@ -2186,11 +3937,11 @@
       <w:pPr>
         <w:pStyle w:val="Heading3"/>
       </w:pPr>
-      <w:bookmarkStart w:id="9" w:name="_Toc165891584"/>
+      <w:bookmarkStart w:id="14" w:name="_Toc166145488"/>
       <w:r>
         <w:t>Methods:</w:t>
       </w:r>
-      <w:bookmarkEnd w:id="9"/>
+      <w:bookmarkEnd w:id="14"/>
     </w:p>
     <w:p>
       <w:pPr>
@@ -2409,13 +4160,7 @@
         <w:rPr>
           <w:rFonts w:ascii="Arial" w:hAnsi="Arial" w:cs="Arial"/>
         </w:rPr>
-        <w:t xml:space="preserve"> operation to copy files/folders from source machine to target machine</w:t>
-      </w:r>
-      <w:r>
-        <w:rPr>
-          <w:rFonts w:ascii="Arial" w:hAnsi="Arial" w:cs="Arial"/>
-        </w:rPr>
-        <w:t xml:space="preserve"> and launches updated instance of </w:t>
+        <w:t xml:space="preserve"> operation to copy files/folders from source machine to target machine and launches updated instance of </w:t>
       </w:r>
       <w:proofErr w:type="spellStart"/>
       <w:r>
@@ -2429,13 +4174,7 @@
         <w:rPr>
           <w:rFonts w:ascii="Arial" w:hAnsi="Arial" w:cs="Arial"/>
         </w:rPr>
-        <w:t xml:space="preserve"> server</w:t>
-      </w:r>
-      <w:r>
-        <w:rPr>
-          <w:rFonts w:ascii="Arial" w:hAnsi="Arial" w:cs="Arial"/>
-        </w:rPr>
-        <w:t>.</w:t>
+        <w:t xml:space="preserve"> server.</w:t>
       </w:r>
     </w:p>
     <w:p>
@@ -2470,7 +4209,7 @@
       <w:pPr>
         <w:pStyle w:val="Heading2"/>
       </w:pPr>
-      <w:bookmarkStart w:id="10" w:name="_Toc165891585"/>
+      <w:bookmarkStart w:id="15" w:name="_Toc166145489"/>
       <w:r>
         <w:rPr>
           <w:rStyle w:val="Heading2Char"/>
@@ -2481,7 +4220,7 @@
       <w:r>
         <w:t>:</w:t>
       </w:r>
-      <w:bookmarkEnd w:id="10"/>
+      <w:bookmarkEnd w:id="15"/>
     </w:p>
     <w:p>
       <w:pPr>
@@ -2495,6 +4234,192 @@
         </w:rPr>
         <w:t>Each component plays a crucial role in enabling the functionality of the Service Update Application, allowing users to view machine information, perform updates, and execute various actions related to service deployment.</w:t>
       </w:r>
+    </w:p>
+    <w:p>
+      <w:pPr>
+        <w:rPr>
+          <w:rFonts w:ascii="Arial" w:hAnsi="Arial" w:cs="Arial"/>
+        </w:rPr>
+      </w:pPr>
+    </w:p>
+    <w:p>
+      <w:pPr>
+        <w:rPr>
+          <w:rFonts w:ascii="Arial" w:hAnsi="Arial" w:cs="Arial"/>
+        </w:rPr>
+      </w:pPr>
+    </w:p>
+    <w:p>
+      <w:pPr>
+        <w:pStyle w:val="Heading2"/>
+      </w:pPr>
+      <w:bookmarkStart w:id="16" w:name="_Toc166145490"/>
+      <w:r>
+        <w:rPr>
+          <w:rStyle w:val="Heading2Char"/>
+          <w:rFonts w:ascii="Arial" w:eastAsiaTheme="minorHAnsi" w:hAnsi="Arial" w:cs="Arial"/>
+        </w:rPr>
+        <w:lastRenderedPageBreak/>
+        <w:t>References</w:t>
+      </w:r>
+      <w:r>
+        <w:t>:</w:t>
+      </w:r>
+      <w:bookmarkEnd w:id="16"/>
+    </w:p>
+    <w:p>
+      <w:pPr>
+        <w:pStyle w:val="ListParagraph"/>
+        <w:numPr>
+          <w:ilvl w:val="0"/>
+          <w:numId w:val="6"/>
+        </w:numPr>
+        <w:rPr>
+          <w:rFonts w:ascii="Arial" w:hAnsi="Arial" w:cs="Arial"/>
+        </w:rPr>
+      </w:pPr>
+      <w:hyperlink r:id="rId7" w:history="1">
+        <w:r>
+          <w:rPr>
+            <w:rStyle w:val="Hyperlink"/>
+            <w:rFonts w:ascii="Arial" w:hAnsi="Arial" w:cs="Arial"/>
+          </w:rPr>
+          <w:t>https://www.anoopcnair.com/windows-update-high-level-architecture/#google_vignette</w:t>
+        </w:r>
+      </w:hyperlink>
+    </w:p>
+    <w:p>
+      <w:pPr>
+        <w:pStyle w:val="ListParagraph"/>
+        <w:numPr>
+          <w:ilvl w:val="0"/>
+          <w:numId w:val="6"/>
+        </w:numPr>
+        <w:rPr>
+          <w:rFonts w:ascii="Arial" w:hAnsi="Arial" w:cs="Arial"/>
+        </w:rPr>
+      </w:pPr>
+      <w:hyperlink r:id="rId8" w:history="1">
+        <w:r>
+          <w:rPr>
+            <w:rStyle w:val="Hyperlink"/>
+            <w:rFonts w:ascii="Arial" w:hAnsi="Arial" w:cs="Arial"/>
+          </w:rPr>
+          <w:t>https://learn.microsoft.com/en-us/aspnet/core/grpc/basics?view=aspnetcore-8.0</w:t>
+        </w:r>
+      </w:hyperlink>
+    </w:p>
+    <w:p>
+      <w:pPr>
+        <w:pStyle w:val="ListParagraph"/>
+        <w:numPr>
+          <w:ilvl w:val="0"/>
+          <w:numId w:val="6"/>
+        </w:numPr>
+        <w:rPr>
+          <w:rFonts w:ascii="Arial" w:hAnsi="Arial" w:cs="Arial"/>
+        </w:rPr>
+      </w:pPr>
+      <w:hyperlink r:id="rId9" w:history="1">
+        <w:r>
+          <w:rPr>
+            <w:rStyle w:val="Hyperlink"/>
+            <w:rFonts w:ascii="Arial" w:hAnsi="Arial" w:cs="Arial"/>
+          </w:rPr>
+          <w:t>https://learn.microsoft.com/en-us/aspnet/core/host-and-deploy/windows-service?view=aspnetcore-8.0&amp;tabs=visual-studio</w:t>
+        </w:r>
+      </w:hyperlink>
+    </w:p>
+    <w:p>
+      <w:pPr>
+        <w:pStyle w:val="ListParagraph"/>
+        <w:numPr>
+          <w:ilvl w:val="0"/>
+          <w:numId w:val="6"/>
+        </w:numPr>
+        <w:rPr>
+          <w:rFonts w:ascii="Arial" w:hAnsi="Arial" w:cs="Arial"/>
+        </w:rPr>
+      </w:pPr>
+      <w:hyperlink r:id="rId10" w:history="1">
+        <w:r>
+          <w:rPr>
+            <w:rStyle w:val="Hyperlink"/>
+            <w:rFonts w:ascii="Arial" w:hAnsi="Arial" w:cs="Arial"/>
+          </w:rPr>
+          <w:t>https://stackoverflow.com/questions/9603926/restart-an-application-by-itself</w:t>
+        </w:r>
+      </w:hyperlink>
+    </w:p>
+    <w:p>
+      <w:pPr>
+        <w:pStyle w:val="ListParagraph"/>
+        <w:numPr>
+          <w:ilvl w:val="0"/>
+          <w:numId w:val="6"/>
+        </w:numPr>
+        <w:rPr>
+          <w:rFonts w:ascii="Arial" w:hAnsi="Arial" w:cs="Arial"/>
+        </w:rPr>
+      </w:pPr>
+      <w:hyperlink r:id="rId11" w:history="1">
+        <w:r>
+          <w:rPr>
+            <w:rStyle w:val="Hyperlink"/>
+            <w:rFonts w:ascii="Arial" w:hAnsi="Arial" w:cs="Arial"/>
+          </w:rPr>
+          <w:t>https://www.youtube.com/watch?v=XA_3CZmD9y0</w:t>
+        </w:r>
+      </w:hyperlink>
+    </w:p>
+    <w:p>
+      <w:pPr>
+        <w:pStyle w:val="ListParagraph"/>
+        <w:numPr>
+          <w:ilvl w:val="0"/>
+          <w:numId w:val="6"/>
+        </w:numPr>
+        <w:rPr>
+          <w:rFonts w:ascii="Arial" w:hAnsi="Arial" w:cs="Arial"/>
+        </w:rPr>
+      </w:pPr>
+      <w:hyperlink r:id="rId12" w:history="1">
+        <w:r>
+          <w:rPr>
+            <w:rStyle w:val="Hyperlink"/>
+            <w:rFonts w:ascii="Arial" w:hAnsi="Arial" w:cs="Arial"/>
+          </w:rPr>
+          <w:t>https://github.com/grpc/grpc-dotnet</w:t>
+        </w:r>
+      </w:hyperlink>
+    </w:p>
+    <w:p>
+      <w:pPr>
+        <w:pStyle w:val="ListParagraph"/>
+        <w:numPr>
+          <w:ilvl w:val="0"/>
+          <w:numId w:val="6"/>
+        </w:numPr>
+        <w:rPr>
+          <w:rFonts w:ascii="Arial" w:hAnsi="Arial" w:cs="Arial"/>
+        </w:rPr>
+      </w:pPr>
+      <w:hyperlink r:id="rId13" w:history="1">
+        <w:r>
+          <w:rPr>
+            <w:rStyle w:val="Hyperlink"/>
+            <w:rFonts w:ascii="Arial" w:hAnsi="Arial" w:cs="Arial"/>
+          </w:rPr>
+          <w:t>https://github.com/grpc/grpc-dotnet/blob/master/examples/Uploader/</w:t>
+        </w:r>
+      </w:hyperlink>
+    </w:p>
+    <w:p>
+      <w:pPr>
+        <w:rPr>
+          <w:rFonts w:ascii="Arial" w:hAnsi="Arial" w:cs="Arial"/>
+        </w:rPr>
+      </w:pPr>
     </w:p>
     <w:sectPr>
       <w:pgSz w:w="11906" w:h="16838"/>
@@ -2622,6 +4547,184 @@
     </w:lvl>
   </w:abstractNum>
   <w:abstractNum w:abstractNumId="1" w15:restartNumberingAfterBreak="0">
+    <w:nsid w:val="1A48046B"/>
+    <w:multiLevelType w:val="hybridMultilevel"/>
+    <w:tmpl w:val="FEDA789C"/>
+    <w:lvl w:ilvl="0" w:tplc="4009000F">
+      <w:start w:val="1"/>
+      <w:numFmt w:val="decimal"/>
+      <w:lvlText w:val="%1."/>
+      <w:lvlJc w:val="left"/>
+      <w:pPr>
+        <w:ind w:left="720" w:hanging="360"/>
+      </w:pPr>
+      <w:rPr>
+        <w:rFonts w:hint="default"/>
+      </w:rPr>
+    </w:lvl>
+    <w:lvl w:ilvl="1" w:tplc="40090019" w:tentative="1">
+      <w:start w:val="1"/>
+      <w:numFmt w:val="lowerLetter"/>
+      <w:lvlText w:val="%2."/>
+      <w:lvlJc w:val="left"/>
+      <w:pPr>
+        <w:ind w:left="1440" w:hanging="360"/>
+      </w:pPr>
+    </w:lvl>
+    <w:lvl w:ilvl="2" w:tplc="4009001B" w:tentative="1">
+      <w:start w:val="1"/>
+      <w:numFmt w:val="lowerRoman"/>
+      <w:lvlText w:val="%3."/>
+      <w:lvlJc w:val="right"/>
+      <w:pPr>
+        <w:ind w:left="2160" w:hanging="180"/>
+      </w:pPr>
+    </w:lvl>
+    <w:lvl w:ilvl="3" w:tplc="4009000F" w:tentative="1">
+      <w:start w:val="1"/>
+      <w:numFmt w:val="decimal"/>
+      <w:lvlText w:val="%4."/>
+      <w:lvlJc w:val="left"/>
+      <w:pPr>
+        <w:ind w:left="2880" w:hanging="360"/>
+      </w:pPr>
+    </w:lvl>
+    <w:lvl w:ilvl="4" w:tplc="40090019" w:tentative="1">
+      <w:start w:val="1"/>
+      <w:numFmt w:val="lowerLetter"/>
+      <w:lvlText w:val="%5."/>
+      <w:lvlJc w:val="left"/>
+      <w:pPr>
+        <w:ind w:left="3600" w:hanging="360"/>
+      </w:pPr>
+    </w:lvl>
+    <w:lvl w:ilvl="5" w:tplc="4009001B" w:tentative="1">
+      <w:start w:val="1"/>
+      <w:numFmt w:val="lowerRoman"/>
+      <w:lvlText w:val="%6."/>
+      <w:lvlJc w:val="right"/>
+      <w:pPr>
+        <w:ind w:left="4320" w:hanging="180"/>
+      </w:pPr>
+    </w:lvl>
+    <w:lvl w:ilvl="6" w:tplc="4009000F" w:tentative="1">
+      <w:start w:val="1"/>
+      <w:numFmt w:val="decimal"/>
+      <w:lvlText w:val="%7."/>
+      <w:lvlJc w:val="left"/>
+      <w:pPr>
+        <w:ind w:left="5040" w:hanging="360"/>
+      </w:pPr>
+    </w:lvl>
+    <w:lvl w:ilvl="7" w:tplc="40090019" w:tentative="1">
+      <w:start w:val="1"/>
+      <w:numFmt w:val="lowerLetter"/>
+      <w:lvlText w:val="%8."/>
+      <w:lvlJc w:val="left"/>
+      <w:pPr>
+        <w:ind w:left="5760" w:hanging="360"/>
+      </w:pPr>
+    </w:lvl>
+    <w:lvl w:ilvl="8" w:tplc="4009001B" w:tentative="1">
+      <w:start w:val="1"/>
+      <w:numFmt w:val="lowerRoman"/>
+      <w:lvlText w:val="%9."/>
+      <w:lvlJc w:val="right"/>
+      <w:pPr>
+        <w:ind w:left="6480" w:hanging="180"/>
+      </w:pPr>
+    </w:lvl>
+  </w:abstractNum>
+  <w:abstractNum w:abstractNumId="2" w15:restartNumberingAfterBreak="0">
+    <w:nsid w:val="1B414CA8"/>
+    <w:multiLevelType w:val="hybridMultilevel"/>
+    <w:tmpl w:val="D9180CAE"/>
+    <w:lvl w:ilvl="0" w:tplc="4009000F">
+      <w:start w:val="1"/>
+      <w:numFmt w:val="decimal"/>
+      <w:lvlText w:val="%1."/>
+      <w:lvlJc w:val="left"/>
+      <w:pPr>
+        <w:ind w:left="720" w:hanging="360"/>
+      </w:pPr>
+      <w:rPr>
+        <w:rFonts w:hint="default"/>
+      </w:rPr>
+    </w:lvl>
+    <w:lvl w:ilvl="1" w:tplc="40090019" w:tentative="1">
+      <w:start w:val="1"/>
+      <w:numFmt w:val="lowerLetter"/>
+      <w:lvlText w:val="%2."/>
+      <w:lvlJc w:val="left"/>
+      <w:pPr>
+        <w:ind w:left="1440" w:hanging="360"/>
+      </w:pPr>
+    </w:lvl>
+    <w:lvl w:ilvl="2" w:tplc="4009001B" w:tentative="1">
+      <w:start w:val="1"/>
+      <w:numFmt w:val="lowerRoman"/>
+      <w:lvlText w:val="%3."/>
+      <w:lvlJc w:val="right"/>
+      <w:pPr>
+        <w:ind w:left="2160" w:hanging="180"/>
+      </w:pPr>
+    </w:lvl>
+    <w:lvl w:ilvl="3" w:tplc="4009000F" w:tentative="1">
+      <w:start w:val="1"/>
+      <w:numFmt w:val="decimal"/>
+      <w:lvlText w:val="%4."/>
+      <w:lvlJc w:val="left"/>
+      <w:pPr>
+        <w:ind w:left="2880" w:hanging="360"/>
+      </w:pPr>
+    </w:lvl>
+    <w:lvl w:ilvl="4" w:tplc="40090019" w:tentative="1">
+      <w:start w:val="1"/>
+      <w:numFmt w:val="lowerLetter"/>
+      <w:lvlText w:val="%5."/>
+      <w:lvlJc w:val="left"/>
+      <w:pPr>
+        <w:ind w:left="3600" w:hanging="360"/>
+      </w:pPr>
+    </w:lvl>
+    <w:lvl w:ilvl="5" w:tplc="4009001B" w:tentative="1">
+      <w:start w:val="1"/>
+      <w:numFmt w:val="lowerRoman"/>
+      <w:lvlText w:val="%6."/>
+      <w:lvlJc w:val="right"/>
+      <w:pPr>
+        <w:ind w:left="4320" w:hanging="180"/>
+      </w:pPr>
+    </w:lvl>
+    <w:lvl w:ilvl="6" w:tplc="4009000F" w:tentative="1">
+      <w:start w:val="1"/>
+      <w:numFmt w:val="decimal"/>
+      <w:lvlText w:val="%7."/>
+      <w:lvlJc w:val="left"/>
+      <w:pPr>
+        <w:ind w:left="5040" w:hanging="360"/>
+      </w:pPr>
+    </w:lvl>
+    <w:lvl w:ilvl="7" w:tplc="40090019" w:tentative="1">
+      <w:start w:val="1"/>
+      <w:numFmt w:val="lowerLetter"/>
+      <w:lvlText w:val="%8."/>
+      <w:lvlJc w:val="left"/>
+      <w:pPr>
+        <w:ind w:left="5760" w:hanging="360"/>
+      </w:pPr>
+    </w:lvl>
+    <w:lvl w:ilvl="8" w:tplc="4009001B" w:tentative="1">
+      <w:start w:val="1"/>
+      <w:numFmt w:val="lowerRoman"/>
+      <w:lvlText w:val="%9."/>
+      <w:lvlJc w:val="right"/>
+      <w:pPr>
+        <w:ind w:left="6480" w:hanging="180"/>
+      </w:pPr>
+    </w:lvl>
+  </w:abstractNum>
+  <w:abstractNum w:abstractNumId="3" w15:restartNumberingAfterBreak="0">
     <w:nsid w:val="302B163A"/>
     <w:multiLevelType w:val="multilevel"/>
     <w:tmpl w:val="CAA6E5EA"/>
@@ -2734,7 +4837,7 @@
       </w:pPr>
     </w:lvl>
   </w:abstractNum>
-  <w:abstractNum w:abstractNumId="2" w15:restartNumberingAfterBreak="0">
+  <w:abstractNum w:abstractNumId="4" w15:restartNumberingAfterBreak="0">
     <w:nsid w:val="5CA563D9"/>
     <w:multiLevelType w:val="multilevel"/>
     <w:tmpl w:val="7D187CA4"/>
@@ -2847,7 +4950,7 @@
       </w:pPr>
     </w:lvl>
   </w:abstractNum>
-  <w:abstractNum w:abstractNumId="3" w15:restartNumberingAfterBreak="0">
+  <w:abstractNum w:abstractNumId="5" w15:restartNumberingAfterBreak="0">
     <w:nsid w:val="78D275D6"/>
     <w:multiLevelType w:val="hybridMultilevel"/>
     <w:tmpl w:val="BC604CD6"/>
@@ -2960,10 +5063,10 @@
       </w:rPr>
     </w:lvl>
   </w:abstractNum>
-  <w:abstractNum w:abstractNumId="4" w15:restartNumberingAfterBreak="0">
+  <w:abstractNum w:abstractNumId="6" w15:restartNumberingAfterBreak="0">
     <w:nsid w:val="7A141B63"/>
     <w:multiLevelType w:val="hybridMultilevel"/>
-    <w:tmpl w:val="5B703560"/>
+    <w:tmpl w:val="BDDC26EC"/>
     <w:lvl w:ilvl="0" w:tplc="40090001">
       <w:start w:val="1"/>
       <w:numFmt w:val="bullet"/>
@@ -3073,19 +5176,25 @@
     </w:lvl>
   </w:abstractNum>
   <w:num w:numId="1" w16cid:durableId="322634364">
-    <w:abstractNumId w:val="2"/>
+    <w:abstractNumId w:val="4"/>
   </w:num>
   <w:num w:numId="2" w16cid:durableId="1415131458">
-    <w:abstractNumId w:val="1"/>
+    <w:abstractNumId w:val="3"/>
   </w:num>
   <w:num w:numId="3" w16cid:durableId="1761100388">
-    <w:abstractNumId w:val="4"/>
+    <w:abstractNumId w:val="6"/>
   </w:num>
   <w:num w:numId="4" w16cid:durableId="1705982058">
-    <w:abstractNumId w:val="3"/>
+    <w:abstractNumId w:val="5"/>
   </w:num>
   <w:num w:numId="5" w16cid:durableId="1924951179">
     <w:abstractNumId w:val="0"/>
+  </w:num>
+  <w:num w:numId="6" w16cid:durableId="188492278">
+    <w:abstractNumId w:val="2"/>
+  </w:num>
+  <w:num w:numId="7" w16cid:durableId="1138916269">
+    <w:abstractNumId w:val="1"/>
   </w:num>
 </w:numbering>
 </file>
@@ -3601,7 +5710,6 @@
   <w:style w:type="character" w:default="1" w:styleId="DefaultParagraphFont">
     <w:name w:val="Default Paragraph Font"/>
     <w:uiPriority w:val="1"/>
-    <w:semiHidden/>
     <w:unhideWhenUsed/>
   </w:style>
   <w:style w:type="table" w:default="1" w:styleId="TableNormal">
@@ -3898,6 +6006,18 @@
     <w:rPr>
       <w:color w:val="0000FF" w:themeColor="hyperlink"/>
       <w:u w:val="single"/>
+    </w:rPr>
+  </w:style>
+  <w:style w:type="character" w:styleId="UnresolvedMention">
+    <w:name w:val="Unresolved Mention"/>
+    <w:basedOn w:val="DefaultParagraphFont"/>
+    <w:uiPriority w:val="99"/>
+    <w:semiHidden/>
+    <w:unhideWhenUsed/>
+    <w:rsid w:val="00585703"/>
+    <w:rPr>
+      <w:color w:val="605E5C"/>
+      <w:shd w:val="clear" w:color="auto" w:fill="E1DFDD"/>
     </w:rPr>
   </w:style>
 </w:styles>

</xml_diff>

<commit_message>
Updated document with how to run process
</commit_message>
<xml_diff>
--- a/Documents/Service Update Application Documentation.docx
+++ b/Documents/Service Update Application Documentation.docx
@@ -10,7 +10,7 @@
           <w:rFonts w:ascii="Arial" w:hAnsi="Arial" w:cs="Arial"/>
         </w:rPr>
       </w:pPr>
-      <w:bookmarkStart w:id="0" w:name="_Toc166145474"/>
+      <w:bookmarkStart w:id="0" w:name="_Toc166239470"/>
       <w:r>
         <w:rPr>
           <w:rFonts w:ascii="Arial" w:hAnsi="Arial" w:cs="Arial"/>
@@ -80,7 +80,7 @@
           <w:r>
             <w:fldChar w:fldCharType="separate"/>
           </w:r>
-          <w:hyperlink w:anchor="_Toc166145474" w:history="1">
+          <w:hyperlink w:anchor="_Toc166239470" w:history="1">
             <w:r>
               <w:rPr>
                 <w:rStyle w:val="Hyperlink"/>
@@ -108,7 +108,7 @@
                 <w:noProof/>
                 <w:webHidden/>
               </w:rPr>
-              <w:instrText xml:space="preserve"> PAGEREF _Toc166145474 \h </w:instrText>
+              <w:instrText xml:space="preserve"> PAGEREF _Toc166239470 \h </w:instrText>
             </w:r>
             <w:r>
               <w:rPr>
@@ -153,7 +153,7 @@
               <w14:ligatures w14:val="standardContextual"/>
             </w:rPr>
           </w:pPr>
-          <w:hyperlink w:anchor="_Toc166145475" w:history="1">
+          <w:hyperlink w:anchor="_Toc166239471" w:history="1">
             <w:r>
               <w:rPr>
                 <w:rStyle w:val="Hyperlink"/>
@@ -181,7 +181,7 @@
                 <w:noProof/>
                 <w:webHidden/>
               </w:rPr>
-              <w:instrText xml:space="preserve"> PAGEREF _Toc166145475 \h </w:instrText>
+              <w:instrText xml:space="preserve"> PAGEREF _Toc166239471 \h </w:instrText>
             </w:r>
             <w:r>
               <w:rPr>
@@ -226,7 +226,7 @@
               <w14:ligatures w14:val="standardContextual"/>
             </w:rPr>
           </w:pPr>
-          <w:hyperlink w:anchor="_Toc166145476" w:history="1">
+          <w:hyperlink w:anchor="_Toc166239472" w:history="1">
             <w:r>
               <w:rPr>
                 <w:rStyle w:val="Hyperlink"/>
@@ -253,7 +253,7 @@
                 <w:noProof/>
                 <w:webHidden/>
               </w:rPr>
-              <w:instrText xml:space="preserve"> PAGEREF _Toc166145476 \h </w:instrText>
+              <w:instrText xml:space="preserve"> PAGEREF _Toc166239472 \h </w:instrText>
             </w:r>
             <w:r>
               <w:rPr>
@@ -298,7 +298,7 @@
               <w14:ligatures w14:val="standardContextual"/>
             </w:rPr>
           </w:pPr>
-          <w:hyperlink w:anchor="_Toc166145477" w:history="1">
+          <w:hyperlink w:anchor="_Toc166239473" w:history="1">
             <w:r>
               <w:rPr>
                 <w:rStyle w:val="Hyperlink"/>
@@ -335,7 +335,7 @@
                 <w:noProof/>
                 <w:webHidden/>
               </w:rPr>
-              <w:instrText xml:space="preserve"> PAGEREF _Toc166145477 \h </w:instrText>
+              <w:instrText xml:space="preserve"> PAGEREF _Toc166239473 \h </w:instrText>
             </w:r>
             <w:r>
               <w:rPr>
@@ -380,7 +380,7 @@
               <w14:ligatures w14:val="standardContextual"/>
             </w:rPr>
           </w:pPr>
-          <w:hyperlink w:anchor="_Toc166145478" w:history="1">
+          <w:hyperlink w:anchor="_Toc166239474" w:history="1">
             <w:r>
               <w:rPr>
                 <w:rStyle w:val="Hyperlink"/>
@@ -407,7 +407,7 @@
                 <w:noProof/>
                 <w:webHidden/>
               </w:rPr>
-              <w:instrText xml:space="preserve"> PAGEREF _Toc166145478 \h </w:instrText>
+              <w:instrText xml:space="preserve"> PAGEREF _Toc166239474 \h </w:instrText>
             </w:r>
             <w:r>
               <w:rPr>
@@ -452,7 +452,7 @@
               <w14:ligatures w14:val="standardContextual"/>
             </w:rPr>
           </w:pPr>
-          <w:hyperlink w:anchor="_Toc166145479" w:history="1">
+          <w:hyperlink w:anchor="_Toc166239475" w:history="1">
             <w:r>
               <w:rPr>
                 <w:rStyle w:val="Hyperlink"/>
@@ -480,7 +480,7 @@
                 <w:noProof/>
                 <w:webHidden/>
               </w:rPr>
-              <w:instrText xml:space="preserve"> PAGEREF _Toc166145479 \h </w:instrText>
+              <w:instrText xml:space="preserve"> PAGEREF _Toc166239475 \h </w:instrText>
             </w:r>
             <w:r>
               <w:rPr>
@@ -525,7 +525,7 @@
               <w14:ligatures w14:val="standardContextual"/>
             </w:rPr>
           </w:pPr>
-          <w:hyperlink w:anchor="_Toc166145480" w:history="1">
+          <w:hyperlink w:anchor="_Toc166239476" w:history="1">
             <w:r>
               <w:rPr>
                 <w:rStyle w:val="Hyperlink"/>
@@ -552,7 +552,7 @@
                 <w:noProof/>
                 <w:webHidden/>
               </w:rPr>
-              <w:instrText xml:space="preserve"> PAGEREF _Toc166145480 \h </w:instrText>
+              <w:instrText xml:space="preserve"> PAGEREF _Toc166239476 \h </w:instrText>
             </w:r>
             <w:r>
               <w:rPr>
@@ -597,7 +597,7 @@
               <w14:ligatures w14:val="standardContextual"/>
             </w:rPr>
           </w:pPr>
-          <w:hyperlink w:anchor="_Toc166145481" w:history="1">
+          <w:hyperlink w:anchor="_Toc166239477" w:history="1">
             <w:r>
               <w:rPr>
                 <w:rStyle w:val="Hyperlink"/>
@@ -626,7 +626,7 @@
                 <w:noProof/>
                 <w:webHidden/>
               </w:rPr>
-              <w:instrText xml:space="preserve"> PAGEREF _Toc166145481 \h </w:instrText>
+              <w:instrText xml:space="preserve"> PAGEREF _Toc166239477 \h </w:instrText>
             </w:r>
             <w:r>
               <w:rPr>
@@ -671,7 +671,7 @@
               <w14:ligatures w14:val="standardContextual"/>
             </w:rPr>
           </w:pPr>
-          <w:hyperlink w:anchor="_Toc166145482" w:history="1">
+          <w:hyperlink w:anchor="_Toc166239478" w:history="1">
             <w:r>
               <w:rPr>
                 <w:rStyle w:val="Hyperlink"/>
@@ -700,7 +700,7 @@
                 <w:noProof/>
                 <w:webHidden/>
               </w:rPr>
-              <w:instrText xml:space="preserve"> PAGEREF _Toc166145482 \h </w:instrText>
+              <w:instrText xml:space="preserve"> PAGEREF _Toc166239478 \h </w:instrText>
             </w:r>
             <w:r>
               <w:rPr>
@@ -745,7 +745,7 @@
               <w14:ligatures w14:val="standardContextual"/>
             </w:rPr>
           </w:pPr>
-          <w:hyperlink w:anchor="_Toc166145483" w:history="1">
+          <w:hyperlink w:anchor="_Toc166239479" w:history="1">
             <w:r>
               <w:rPr>
                 <w:rStyle w:val="Hyperlink"/>
@@ -774,7 +774,7 @@
                 <w:noProof/>
                 <w:webHidden/>
               </w:rPr>
-              <w:instrText xml:space="preserve"> PAGEREF _Toc166145483 \h </w:instrText>
+              <w:instrText xml:space="preserve"> PAGEREF _Toc166239479 \h </w:instrText>
             </w:r>
             <w:r>
               <w:rPr>
@@ -819,7 +819,7 @@
               <w14:ligatures w14:val="standardContextual"/>
             </w:rPr>
           </w:pPr>
-          <w:hyperlink w:anchor="_Toc166145484" w:history="1">
+          <w:hyperlink w:anchor="_Toc166239480" w:history="1">
             <w:r>
               <w:rPr>
                 <w:rStyle w:val="Hyperlink"/>
@@ -848,7 +848,7 @@
                 <w:noProof/>
                 <w:webHidden/>
               </w:rPr>
-              <w:instrText xml:space="preserve"> PAGEREF _Toc166145484 \h </w:instrText>
+              <w:instrText xml:space="preserve"> PAGEREF _Toc166239480 \h </w:instrText>
             </w:r>
             <w:r>
               <w:rPr>
@@ -893,7 +893,7 @@
               <w14:ligatures w14:val="standardContextual"/>
             </w:rPr>
           </w:pPr>
-          <w:hyperlink w:anchor="_Toc166145485" w:history="1">
+          <w:hyperlink w:anchor="_Toc166239481" w:history="1">
             <w:r>
               <w:rPr>
                 <w:rStyle w:val="Hyperlink"/>
@@ -921,7 +921,7 @@
                 <w:noProof/>
                 <w:webHidden/>
               </w:rPr>
-              <w:instrText xml:space="preserve"> PAGEREF _Toc166145485 \h </w:instrText>
+              <w:instrText xml:space="preserve"> PAGEREF _Toc166239481 \h </w:instrText>
             </w:r>
             <w:r>
               <w:rPr>
@@ -966,7 +966,7 @@
               <w14:ligatures w14:val="standardContextual"/>
             </w:rPr>
           </w:pPr>
-          <w:hyperlink w:anchor="_Toc166145486" w:history="1">
+          <w:hyperlink w:anchor="_Toc166239482" w:history="1">
             <w:r>
               <w:rPr>
                 <w:rStyle w:val="Hyperlink"/>
@@ -993,7 +993,7 @@
                 <w:noProof/>
                 <w:webHidden/>
               </w:rPr>
-              <w:instrText xml:space="preserve"> PAGEREF _Toc166145486 \h </w:instrText>
+              <w:instrText xml:space="preserve"> PAGEREF _Toc166239482 \h </w:instrText>
             </w:r>
             <w:r>
               <w:rPr>
@@ -1038,7 +1038,7 @@
               <w14:ligatures w14:val="standardContextual"/>
             </w:rPr>
           </w:pPr>
-          <w:hyperlink w:anchor="_Toc166145487" w:history="1">
+          <w:hyperlink w:anchor="_Toc166239483" w:history="1">
             <w:r>
               <w:rPr>
                 <w:rStyle w:val="Hyperlink"/>
@@ -1065,7 +1065,7 @@
                 <w:noProof/>
                 <w:webHidden/>
               </w:rPr>
-              <w:instrText xml:space="preserve"> PAGEREF _Toc166145487 \h </w:instrText>
+              <w:instrText xml:space="preserve"> PAGEREF _Toc166239483 \h </w:instrText>
             </w:r>
             <w:r>
               <w:rPr>
@@ -1110,7 +1110,7 @@
               <w14:ligatures w14:val="standardContextual"/>
             </w:rPr>
           </w:pPr>
-          <w:hyperlink w:anchor="_Toc166145488" w:history="1">
+          <w:hyperlink w:anchor="_Toc166239484" w:history="1">
             <w:r>
               <w:rPr>
                 <w:rStyle w:val="Hyperlink"/>
@@ -1137,7 +1137,7 @@
                 <w:noProof/>
                 <w:webHidden/>
               </w:rPr>
-              <w:instrText xml:space="preserve"> PAGEREF _Toc166145488 \h </w:instrText>
+              <w:instrText xml:space="preserve"> PAGEREF _Toc166239484 \h </w:instrText>
             </w:r>
             <w:r>
               <w:rPr>
@@ -1182,21 +1182,86 @@
               <w14:ligatures w14:val="standardContextual"/>
             </w:rPr>
           </w:pPr>
-          <w:hyperlink w:anchor="_Toc166145489" w:history="1">
+          <w:hyperlink w:anchor="_Toc166239485" w:history="1">
             <w:r>
               <w:rPr>
                 <w:rStyle w:val="Hyperlink"/>
                 <w:rFonts w:ascii="Arial" w:hAnsi="Arial" w:cs="Arial"/>
                 <w:noProof/>
               </w:rPr>
-              <w:t>Summary</w:t>
-            </w:r>
+              <w:t>4. How to Run Application</w:t>
+            </w:r>
+            <w:r>
+              <w:rPr>
+                <w:noProof/>
+                <w:webHidden/>
+              </w:rPr>
+              <w:tab/>
+            </w:r>
+            <w:r>
+              <w:rPr>
+                <w:noProof/>
+                <w:webHidden/>
+              </w:rPr>
+              <w:fldChar w:fldCharType="begin"/>
+            </w:r>
+            <w:r>
+              <w:rPr>
+                <w:noProof/>
+                <w:webHidden/>
+              </w:rPr>
+              <w:instrText xml:space="preserve"> PAGEREF _Toc166239485 \h </w:instrText>
+            </w:r>
+            <w:r>
+              <w:rPr>
+                <w:noProof/>
+                <w:webHidden/>
+              </w:rPr>
+            </w:r>
+            <w:r>
+              <w:rPr>
+                <w:noProof/>
+                <w:webHidden/>
+              </w:rPr>
+              <w:fldChar w:fldCharType="separate"/>
+            </w:r>
+            <w:r>
+              <w:rPr>
+                <w:noProof/>
+                <w:webHidden/>
+              </w:rPr>
+              <w:t>6</w:t>
+            </w:r>
+            <w:r>
+              <w:rPr>
+                <w:noProof/>
+                <w:webHidden/>
+              </w:rPr>
+              <w:fldChar w:fldCharType="end"/>
+            </w:r>
+          </w:hyperlink>
+        </w:p>
+        <w:p>
+          <w:pPr>
+            <w:pStyle w:val="TOC3"/>
+            <w:tabs>
+              <w:tab w:val="right" w:leader="dot" w:pos="9016"/>
+            </w:tabs>
+            <w:rPr>
+              <w:rFonts w:eastAsiaTheme="minorEastAsia"/>
+              <w:noProof/>
+              <w:kern w:val="2"/>
+              <w:lang w:eastAsia="en-IN"/>
+              <w14:ligatures w14:val="standardContextual"/>
+            </w:rPr>
+          </w:pPr>
+          <w:hyperlink w:anchor="_Toc166239486" w:history="1">
             <w:r>
               <w:rPr>
                 <w:rStyle w:val="Hyperlink"/>
                 <w:noProof/>
               </w:rPr>
-              <w:t>:</w:t>
+              <w:t>Prerequisite:</w:t>
             </w:r>
             <w:r>
               <w:rPr>
@@ -1217,7 +1282,7 @@
                 <w:noProof/>
                 <w:webHidden/>
               </w:rPr>
-              <w:instrText xml:space="preserve"> PAGEREF _Toc166145489 \h </w:instrText>
+              <w:instrText xml:space="preserve"> PAGEREF _Toc166239486 \h </w:instrText>
             </w:r>
             <w:r>
               <w:rPr>
@@ -1237,7 +1302,151 @@
                 <w:noProof/>
                 <w:webHidden/>
               </w:rPr>
-              <w:t>5</w:t>
+              <w:t>6</w:t>
+            </w:r>
+            <w:r>
+              <w:rPr>
+                <w:noProof/>
+                <w:webHidden/>
+              </w:rPr>
+              <w:fldChar w:fldCharType="end"/>
+            </w:r>
+          </w:hyperlink>
+        </w:p>
+        <w:p>
+          <w:pPr>
+            <w:pStyle w:val="TOC3"/>
+            <w:tabs>
+              <w:tab w:val="right" w:leader="dot" w:pos="9016"/>
+            </w:tabs>
+            <w:rPr>
+              <w:rFonts w:eastAsiaTheme="minorEastAsia"/>
+              <w:noProof/>
+              <w:kern w:val="2"/>
+              <w:lang w:eastAsia="en-IN"/>
+              <w14:ligatures w14:val="standardContextual"/>
+            </w:rPr>
+          </w:pPr>
+          <w:hyperlink w:anchor="_Toc166239487" w:history="1">
+            <w:r>
+              <w:rPr>
+                <w:rStyle w:val="Hyperlink"/>
+                <w:noProof/>
+              </w:rPr>
+              <w:t>Server:</w:t>
+            </w:r>
+            <w:r>
+              <w:rPr>
+                <w:noProof/>
+                <w:webHidden/>
+              </w:rPr>
+              <w:tab/>
+            </w:r>
+            <w:r>
+              <w:rPr>
+                <w:noProof/>
+                <w:webHidden/>
+              </w:rPr>
+              <w:fldChar w:fldCharType="begin"/>
+            </w:r>
+            <w:r>
+              <w:rPr>
+                <w:noProof/>
+                <w:webHidden/>
+              </w:rPr>
+              <w:instrText xml:space="preserve"> PAGEREF _Toc166239487 \h </w:instrText>
+            </w:r>
+            <w:r>
+              <w:rPr>
+                <w:noProof/>
+                <w:webHidden/>
+              </w:rPr>
+            </w:r>
+            <w:r>
+              <w:rPr>
+                <w:noProof/>
+                <w:webHidden/>
+              </w:rPr>
+              <w:fldChar w:fldCharType="separate"/>
+            </w:r>
+            <w:r>
+              <w:rPr>
+                <w:noProof/>
+                <w:webHidden/>
+              </w:rPr>
+              <w:t>6</w:t>
+            </w:r>
+            <w:r>
+              <w:rPr>
+                <w:noProof/>
+                <w:webHidden/>
+              </w:rPr>
+              <w:fldChar w:fldCharType="end"/>
+            </w:r>
+          </w:hyperlink>
+        </w:p>
+        <w:p>
+          <w:pPr>
+            <w:pStyle w:val="TOC3"/>
+            <w:tabs>
+              <w:tab w:val="right" w:leader="dot" w:pos="9016"/>
+            </w:tabs>
+            <w:rPr>
+              <w:rFonts w:eastAsiaTheme="minorEastAsia"/>
+              <w:noProof/>
+              <w:kern w:val="2"/>
+              <w:lang w:eastAsia="en-IN"/>
+              <w14:ligatures w14:val="standardContextual"/>
+            </w:rPr>
+          </w:pPr>
+          <w:hyperlink w:anchor="_Toc166239488" w:history="1">
+            <w:r>
+              <w:rPr>
+                <w:rStyle w:val="Hyperlink"/>
+                <w:noProof/>
+              </w:rPr>
+              <w:t>Client Application:</w:t>
+            </w:r>
+            <w:r>
+              <w:rPr>
+                <w:noProof/>
+                <w:webHidden/>
+              </w:rPr>
+              <w:tab/>
+            </w:r>
+            <w:r>
+              <w:rPr>
+                <w:noProof/>
+                <w:webHidden/>
+              </w:rPr>
+              <w:fldChar w:fldCharType="begin"/>
+            </w:r>
+            <w:r>
+              <w:rPr>
+                <w:noProof/>
+                <w:webHidden/>
+              </w:rPr>
+              <w:instrText xml:space="preserve"> PAGEREF _Toc166239488 \h </w:instrText>
+            </w:r>
+            <w:r>
+              <w:rPr>
+                <w:noProof/>
+                <w:webHidden/>
+              </w:rPr>
+            </w:r>
+            <w:r>
+              <w:rPr>
+                <w:noProof/>
+                <w:webHidden/>
+              </w:rPr>
+              <w:fldChar w:fldCharType="separate"/>
+            </w:r>
+            <w:r>
+              <w:rPr>
+                <w:noProof/>
+                <w:webHidden/>
+              </w:rPr>
+              <w:t>6</w:t>
             </w:r>
             <w:r>
               <w:rPr>
@@ -1262,13 +1471,93 @@
               <w14:ligatures w14:val="standardContextual"/>
             </w:rPr>
           </w:pPr>
-          <w:hyperlink w:anchor="_Toc166145490" w:history="1">
+          <w:hyperlink w:anchor="_Toc166239489" w:history="1">
             <w:r>
               <w:rPr>
                 <w:rStyle w:val="Hyperlink"/>
                 <w:rFonts w:ascii="Arial" w:hAnsi="Arial" w:cs="Arial"/>
                 <w:noProof/>
               </w:rPr>
+              <w:t>Summary</w:t>
+            </w:r>
+            <w:r>
+              <w:rPr>
+                <w:rStyle w:val="Hyperlink"/>
+                <w:noProof/>
+              </w:rPr>
+              <w:t>:</w:t>
+            </w:r>
+            <w:r>
+              <w:rPr>
+                <w:noProof/>
+                <w:webHidden/>
+              </w:rPr>
+              <w:tab/>
+            </w:r>
+            <w:r>
+              <w:rPr>
+                <w:noProof/>
+                <w:webHidden/>
+              </w:rPr>
+              <w:fldChar w:fldCharType="begin"/>
+            </w:r>
+            <w:r>
+              <w:rPr>
+                <w:noProof/>
+                <w:webHidden/>
+              </w:rPr>
+              <w:instrText xml:space="preserve"> PAGEREF _Toc166239489 \h </w:instrText>
+            </w:r>
+            <w:r>
+              <w:rPr>
+                <w:noProof/>
+                <w:webHidden/>
+              </w:rPr>
+            </w:r>
+            <w:r>
+              <w:rPr>
+                <w:noProof/>
+                <w:webHidden/>
+              </w:rPr>
+              <w:fldChar w:fldCharType="separate"/>
+            </w:r>
+            <w:r>
+              <w:rPr>
+                <w:noProof/>
+                <w:webHidden/>
+              </w:rPr>
+              <w:t>7</w:t>
+            </w:r>
+            <w:r>
+              <w:rPr>
+                <w:noProof/>
+                <w:webHidden/>
+              </w:rPr>
+              <w:fldChar w:fldCharType="end"/>
+            </w:r>
+          </w:hyperlink>
+        </w:p>
+        <w:p>
+          <w:pPr>
+            <w:pStyle w:val="TOC2"/>
+            <w:tabs>
+              <w:tab w:val="right" w:leader="dot" w:pos="9016"/>
+            </w:tabs>
+            <w:rPr>
+              <w:rFonts w:eastAsiaTheme="minorEastAsia"/>
+              <w:noProof/>
+              <w:kern w:val="2"/>
+              <w:lang w:eastAsia="en-IN"/>
+              <w14:ligatures w14:val="standardContextual"/>
+            </w:rPr>
+          </w:pPr>
+          <w:hyperlink w:anchor="_Toc166239490" w:history="1">
+            <w:r>
+              <w:rPr>
+                <w:rStyle w:val="Hyperlink"/>
+                <w:rFonts w:ascii="Arial" w:hAnsi="Arial" w:cs="Arial"/>
+                <w:noProof/>
+              </w:rPr>
               <w:t>References</w:t>
             </w:r>
             <w:r>
@@ -1297,7 +1586,7 @@
                 <w:noProof/>
                 <w:webHidden/>
               </w:rPr>
-              <w:instrText xml:space="preserve"> PAGEREF _Toc166145490 \h </w:instrText>
+              <w:instrText xml:space="preserve"> PAGEREF _Toc166239490 \h </w:instrText>
             </w:r>
             <w:r>
               <w:rPr>
@@ -1317,7 +1606,7 @@
                 <w:noProof/>
                 <w:webHidden/>
               </w:rPr>
-              <w:t>6</w:t>
+              <w:t>7</w:t>
             </w:r>
             <w:r>
               <w:rPr>
@@ -1472,22 +1761,14 @@
           <w:rFonts w:ascii="Arial" w:hAnsi="Arial" w:cs="Arial"/>
         </w:rPr>
       </w:pPr>
-      <w:bookmarkStart w:id="1" w:name="_Toc166145475"/>
-      <w:r>
-        <w:rPr>
-          <w:rFonts w:ascii="Arial" w:hAnsi="Arial" w:cs="Arial"/>
-        </w:rPr>
-        <w:t xml:space="preserve">1. </w:t>
-      </w:r>
-      <w:proofErr w:type="spellStart"/>
-      <w:r>
-        <w:rPr>
-          <w:rFonts w:ascii="Arial" w:hAnsi="Arial" w:cs="Arial"/>
-        </w:rPr>
-        <w:t>MainWindow</w:t>
+      <w:bookmarkStart w:id="1" w:name="_Toc166239471"/>
+      <w:r>
+        <w:rPr>
+          <w:rFonts w:ascii="Arial" w:hAnsi="Arial" w:cs="Arial"/>
+        </w:rPr>
+        <w:t>1. MainWindow</w:t>
       </w:r>
       <w:bookmarkEnd w:id="1"/>
-      <w:proofErr w:type="spellEnd"/>
     </w:p>
     <w:p>
       <w:pPr>
@@ -1559,7 +1840,7 @@
       <w:pPr>
         <w:pStyle w:val="Heading3"/>
       </w:pPr>
-      <w:bookmarkStart w:id="2" w:name="_Toc166145476"/>
+      <w:bookmarkStart w:id="2" w:name="_Toc166239472"/>
       <w:r>
         <w:rPr>
           <w:rStyle w:val="Heading3Char"/>
@@ -1586,42 +1867,14 @@
         <w:rPr>
           <w:rFonts w:ascii="Arial" w:hAnsi="Arial" w:cs="Arial"/>
         </w:rPr>
-        <w:t xml:space="preserve">The </w:t>
-      </w:r>
-      <w:proofErr w:type="spellStart"/>
-      <w:r>
-        <w:rPr>
-          <w:rFonts w:ascii="Arial" w:hAnsi="Arial" w:cs="Arial"/>
-        </w:rPr>
-        <w:t>MainWindow</w:t>
-      </w:r>
-      <w:proofErr w:type="spellEnd"/>
-      <w:r>
-        <w:rPr>
-          <w:rFonts w:ascii="Arial" w:hAnsi="Arial" w:cs="Arial"/>
-        </w:rPr>
-        <w:t xml:space="preserve"> serves as the main user interface for the Service Updater application. It allows users to view information about machines, their installed versions, perform actions such as getting installed versions, installing updates, uploading files, and executing </w:t>
-      </w:r>
-      <w:proofErr w:type="spellStart"/>
-      <w:r>
-        <w:rPr>
-          <w:rFonts w:ascii="Arial" w:hAnsi="Arial" w:cs="Arial"/>
-        </w:rPr>
-        <w:t>XCopy</w:t>
-      </w:r>
-      <w:proofErr w:type="spellEnd"/>
-      <w:r>
-        <w:rPr>
-          <w:rFonts w:ascii="Arial" w:hAnsi="Arial" w:cs="Arial"/>
-        </w:rPr>
-        <w:t xml:space="preserve"> operations.</w:t>
+        <w:t>The MainWindow serves as the main user interface for the Service Updater application. It allows users to view information about machines, their installed versions, perform actions such as getting installed versions, installing updates, uploading files, and executing XCopy operations.</w:t>
       </w:r>
     </w:p>
     <w:p>
       <w:pPr>
         <w:pStyle w:val="Heading3"/>
       </w:pPr>
-      <w:bookmarkStart w:id="3" w:name="_Toc166145477"/>
+      <w:bookmarkStart w:id="3" w:name="_Toc166239473"/>
       <w:r>
         <w:rPr>
           <w:rStyle w:val="Heading4Char"/>
@@ -1913,6 +2166,7 @@
           <w:sz w:val="19"/>
           <w:szCs w:val="19"/>
         </w:rPr>
+        <w:lastRenderedPageBreak/>
         <w:tab/>
       </w:r>
       <w:r>
@@ -1925,7 +2179,6 @@
         <w:tab/>
         <w:t>&lt;</w:t>
       </w:r>
-      <w:proofErr w:type="spellStart"/>
       <w:r>
         <w:rPr>
           <w:rFonts w:ascii="Cascadia Mono" w:hAnsi="Cascadia Mono" w:cs="Cascadia Mono"/>
@@ -1935,7 +2188,6 @@
         </w:rPr>
         <w:t>machinename</w:t>
       </w:r>
-      <w:proofErr w:type="spellEnd"/>
       <w:r>
         <w:rPr>
           <w:rFonts w:ascii="Cascadia Mono" w:hAnsi="Cascadia Mono" w:cs="Cascadia Mono"/>
@@ -1963,7 +2215,6 @@
         </w:rPr>
         <w:t>&lt;/</w:t>
       </w:r>
-      <w:proofErr w:type="spellStart"/>
       <w:r>
         <w:rPr>
           <w:rFonts w:ascii="Cascadia Mono" w:hAnsi="Cascadia Mono" w:cs="Cascadia Mono"/>
@@ -1973,7 +2224,6 @@
         </w:rPr>
         <w:t>machinename</w:t>
       </w:r>
-      <w:proofErr w:type="spellEnd"/>
       <w:r>
         <w:rPr>
           <w:rFonts w:ascii="Cascadia Mono" w:hAnsi="Cascadia Mono" w:cs="Cascadia Mono"/>
@@ -2016,7 +2266,6 @@
         <w:tab/>
         <w:t>&lt;</w:t>
       </w:r>
-      <w:proofErr w:type="spellStart"/>
       <w:r>
         <w:rPr>
           <w:rFonts w:ascii="Cascadia Mono" w:hAnsi="Cascadia Mono" w:cs="Cascadia Mono"/>
@@ -2026,7 +2275,6 @@
         </w:rPr>
         <w:t>machineipaddress</w:t>
       </w:r>
-      <w:proofErr w:type="spellEnd"/>
       <w:r>
         <w:rPr>
           <w:rFonts w:ascii="Cascadia Mono" w:hAnsi="Cascadia Mono" w:cs="Cascadia Mono"/>
@@ -2054,7 +2302,6 @@
         </w:rPr>
         <w:t>&lt;/</w:t>
       </w:r>
-      <w:proofErr w:type="spellStart"/>
       <w:r>
         <w:rPr>
           <w:rFonts w:ascii="Cascadia Mono" w:hAnsi="Cascadia Mono" w:cs="Cascadia Mono"/>
@@ -2064,7 +2311,6 @@
         </w:rPr>
         <w:t>machineipaddress</w:t>
       </w:r>
-      <w:proofErr w:type="spellEnd"/>
       <w:r>
         <w:rPr>
           <w:rFonts w:ascii="Cascadia Mono" w:hAnsi="Cascadia Mono" w:cs="Cascadia Mono"/>
@@ -2192,18 +2438,8 @@
           <w:szCs w:val="19"/>
         </w:rPr>
         <w:tab/>
-      </w:r>
-      <w:proofErr w:type="gramStart"/>
-      <w:r>
-        <w:rPr>
-          <w:rFonts w:ascii="Cascadia Mono" w:hAnsi="Cascadia Mono" w:cs="Cascadia Mono"/>
-          <w:color w:val="0000FF"/>
-          <w:sz w:val="19"/>
-          <w:szCs w:val="19"/>
-        </w:rPr>
         <w:t>&lt;!--</w:t>
       </w:r>
-      <w:proofErr w:type="gramEnd"/>
       <w:r>
         <w:rPr>
           <w:rFonts w:ascii="Cascadia Mono" w:hAnsi="Cascadia Mono" w:cs="Cascadia Mono"/>
@@ -2255,7 +2491,6 @@
         <w:tab/>
         <w:t>&lt;</w:t>
       </w:r>
-      <w:proofErr w:type="spellStart"/>
       <w:r>
         <w:rPr>
           <w:rFonts w:ascii="Cascadia Mono" w:hAnsi="Cascadia Mono" w:cs="Cascadia Mono"/>
@@ -2265,7 +2500,6 @@
         </w:rPr>
         <w:t>servicename</w:t>
       </w:r>
-      <w:proofErr w:type="spellEnd"/>
       <w:r>
         <w:rPr>
           <w:rFonts w:ascii="Cascadia Mono" w:hAnsi="Cascadia Mono" w:cs="Cascadia Mono"/>
@@ -2293,7 +2527,6 @@
         </w:rPr>
         <w:t>&lt;/</w:t>
       </w:r>
-      <w:proofErr w:type="spellStart"/>
       <w:r>
         <w:rPr>
           <w:rFonts w:ascii="Cascadia Mono" w:hAnsi="Cascadia Mono" w:cs="Cascadia Mono"/>
@@ -2303,7 +2536,6 @@
         </w:rPr>
         <w:t>servicename</w:t>
       </w:r>
-      <w:proofErr w:type="spellEnd"/>
       <w:r>
         <w:rPr>
           <w:rFonts w:ascii="Cascadia Mono" w:hAnsi="Cascadia Mono" w:cs="Cascadia Mono"/>
@@ -2346,7 +2578,6 @@
         <w:tab/>
         <w:t>&lt;</w:t>
       </w:r>
-      <w:proofErr w:type="spellStart"/>
       <w:r>
         <w:rPr>
           <w:rFonts w:ascii="Cascadia Mono" w:hAnsi="Cascadia Mono" w:cs="Cascadia Mono"/>
@@ -2356,7 +2587,6 @@
         </w:rPr>
         <w:t>installedversion</w:t>
       </w:r>
-      <w:proofErr w:type="spellEnd"/>
       <w:r>
         <w:rPr>
           <w:rFonts w:ascii="Cascadia Mono" w:hAnsi="Cascadia Mono" w:cs="Cascadia Mono"/>
@@ -2384,7 +2614,6 @@
         </w:rPr>
         <w:t>&lt;/</w:t>
       </w:r>
-      <w:proofErr w:type="spellStart"/>
       <w:r>
         <w:rPr>
           <w:rFonts w:ascii="Cascadia Mono" w:hAnsi="Cascadia Mono" w:cs="Cascadia Mono"/>
@@ -2394,7 +2623,6 @@
         </w:rPr>
         <w:t>installedversion</w:t>
       </w:r>
-      <w:proofErr w:type="spellEnd"/>
       <w:r>
         <w:rPr>
           <w:rFonts w:ascii="Cascadia Mono" w:hAnsi="Cascadia Mono" w:cs="Cascadia Mono"/>
@@ -2437,7 +2665,6 @@
         <w:tab/>
         <w:t>&lt;</w:t>
       </w:r>
-      <w:proofErr w:type="spellStart"/>
       <w:r>
         <w:rPr>
           <w:rFonts w:ascii="Cascadia Mono" w:hAnsi="Cascadia Mono" w:cs="Cascadia Mono"/>
@@ -2447,7 +2674,6 @@
         </w:rPr>
         <w:t>latestversion</w:t>
       </w:r>
-      <w:proofErr w:type="spellEnd"/>
       <w:r>
         <w:rPr>
           <w:rFonts w:ascii="Cascadia Mono" w:hAnsi="Cascadia Mono" w:cs="Cascadia Mono"/>
@@ -2475,7 +2701,6 @@
         </w:rPr>
         <w:t>&lt;/</w:t>
       </w:r>
-      <w:proofErr w:type="spellStart"/>
       <w:r>
         <w:rPr>
           <w:rFonts w:ascii="Cascadia Mono" w:hAnsi="Cascadia Mono" w:cs="Cascadia Mono"/>
@@ -2485,7 +2710,6 @@
         </w:rPr>
         <w:t>latestversion</w:t>
       </w:r>
-      <w:proofErr w:type="spellEnd"/>
       <w:r>
         <w:rPr>
           <w:rFonts w:ascii="Cascadia Mono" w:hAnsi="Cascadia Mono" w:cs="Cascadia Mono"/>
@@ -2516,7 +2740,6 @@
           <w:sz w:val="19"/>
           <w:szCs w:val="19"/>
         </w:rPr>
-        <w:lastRenderedPageBreak/>
         <w:tab/>
       </w:r>
       <w:r>
@@ -2725,16 +2948,7 @@
           <w:sz w:val="19"/>
           <w:szCs w:val="19"/>
         </w:rPr>
-        <w:t>&lt;</w:t>
-      </w:r>
-      <w:r>
-        <w:rPr>
-          <w:rFonts w:ascii="Cascadia Mono" w:hAnsi="Cascadia Mono" w:cs="Cascadia Mono"/>
-          <w:color w:val="0000FF"/>
-          <w:sz w:val="19"/>
-          <w:szCs w:val="19"/>
-        </w:rPr>
-        <w:t>/</w:t>
+        <w:t>&lt;/</w:t>
       </w:r>
       <w:r>
         <w:rPr>
@@ -2942,7 +3156,7 @@
           <w:iCs w:val="0"/>
         </w:rPr>
       </w:pPr>
-      <w:bookmarkStart w:id="4" w:name="_Toc166145478"/>
+      <w:bookmarkStart w:id="4" w:name="_Toc166239474"/>
       <w:r>
         <w:t>Actions:</w:t>
       </w:r>
@@ -3063,21 +3277,7 @@
         <w:rPr>
           <w:rFonts w:ascii="Arial" w:hAnsi="Arial" w:cs="Arial"/>
         </w:rPr>
-        <w:t xml:space="preserve"> using </w:t>
-      </w:r>
-      <w:proofErr w:type="spellStart"/>
-      <w:r>
-        <w:rPr>
-          <w:rFonts w:ascii="Arial" w:hAnsi="Arial" w:cs="Arial"/>
-        </w:rPr>
-        <w:t>gRPC</w:t>
-      </w:r>
-      <w:proofErr w:type="spellEnd"/>
-      <w:r>
-        <w:rPr>
-          <w:rFonts w:ascii="Arial" w:hAnsi="Arial" w:cs="Arial"/>
-        </w:rPr>
-        <w:t xml:space="preserve"> service.</w:t>
+        <w:t xml:space="preserve"> using gRPC service.</w:t>
       </w:r>
     </w:p>
     <w:p>
@@ -3088,19 +3288,11 @@
           <w:rFonts w:ascii="Arial" w:hAnsi="Arial" w:cs="Arial"/>
         </w:rPr>
       </w:pPr>
-      <w:proofErr w:type="spellStart"/>
-      <w:r>
-        <w:rPr>
-          <w:rFonts w:ascii="Arial" w:hAnsi="Arial" w:cs="Arial"/>
-        </w:rPr>
-        <w:t>XCopy</w:t>
-      </w:r>
-      <w:proofErr w:type="spellEnd"/>
-      <w:r>
-        <w:rPr>
-          <w:rFonts w:ascii="Arial" w:hAnsi="Arial" w:cs="Arial"/>
-        </w:rPr>
-        <w:t xml:space="preserve">: </w:t>
+      <w:r>
+        <w:rPr>
+          <w:rFonts w:ascii="Arial" w:hAnsi="Arial" w:cs="Arial"/>
+        </w:rPr>
+        <w:t xml:space="preserve">XCopy: </w:t>
       </w:r>
     </w:p>
     <w:p>
@@ -3114,21 +3306,7 @@
         <w:rPr>
           <w:rFonts w:ascii="Arial" w:hAnsi="Arial" w:cs="Arial"/>
         </w:rPr>
-        <w:t xml:space="preserve">Allows the user to execute an </w:t>
-      </w:r>
-      <w:proofErr w:type="spellStart"/>
-      <w:r>
-        <w:rPr>
-          <w:rFonts w:ascii="Arial" w:hAnsi="Arial" w:cs="Arial"/>
-        </w:rPr>
-        <w:t>XCopy</w:t>
-      </w:r>
-      <w:proofErr w:type="spellEnd"/>
-      <w:r>
-        <w:rPr>
-          <w:rFonts w:ascii="Arial" w:hAnsi="Arial" w:cs="Arial"/>
-        </w:rPr>
-        <w:t xml:space="preserve"> operation.</w:t>
+        <w:t>Allows the user to execute an XCopy operation.</w:t>
       </w:r>
     </w:p>
     <w:p>
@@ -3175,21 +3353,7 @@
         <w:rPr>
           <w:rFonts w:ascii="Arial" w:hAnsi="Arial" w:cs="Arial"/>
         </w:rPr>
-        <w:t xml:space="preserve"> an </w:t>
-      </w:r>
-      <w:proofErr w:type="spellStart"/>
-      <w:r>
-        <w:rPr>
-          <w:rFonts w:ascii="Arial" w:hAnsi="Arial" w:cs="Arial"/>
-        </w:rPr>
-        <w:t>XCopy</w:t>
-      </w:r>
-      <w:proofErr w:type="spellEnd"/>
-      <w:r>
-        <w:rPr>
-          <w:rFonts w:ascii="Arial" w:hAnsi="Arial" w:cs="Arial"/>
-        </w:rPr>
-        <w:t xml:space="preserve"> operation</w:t>
+        <w:t xml:space="preserve"> an XCopy operation</w:t>
       </w:r>
       <w:r>
         <w:rPr>
@@ -3253,27 +3417,12 @@
           <w:rFonts w:ascii="Arial" w:hAnsi="Arial" w:cs="Arial"/>
         </w:rPr>
       </w:pPr>
-      <w:bookmarkStart w:id="5" w:name="_Toc166145479"/>
-      <w:r>
-        <w:rPr>
-          <w:rFonts w:ascii="Arial" w:hAnsi="Arial" w:cs="Arial"/>
-        </w:rPr>
-        <w:lastRenderedPageBreak/>
-        <w:t xml:space="preserve">2. </w:t>
-      </w:r>
-      <w:proofErr w:type="spellStart"/>
-      <w:r>
-        <w:rPr>
-          <w:rFonts w:ascii="Arial" w:hAnsi="Arial" w:cs="Arial"/>
-        </w:rPr>
-        <w:t>MainViewModel</w:t>
-      </w:r>
-      <w:proofErr w:type="spellEnd"/>
-      <w:r>
-        <w:rPr>
-          <w:rFonts w:ascii="Arial" w:hAnsi="Arial" w:cs="Arial"/>
-        </w:rPr>
-        <w:t xml:space="preserve"> Code-Behind</w:t>
+      <w:bookmarkStart w:id="5" w:name="_Toc166239475"/>
+      <w:r>
+        <w:rPr>
+          <w:rFonts w:ascii="Arial" w:hAnsi="Arial" w:cs="Arial"/>
+        </w:rPr>
+        <w:t>2. MainViewModel Code-Behind</w:t>
       </w:r>
       <w:bookmarkEnd w:id="5"/>
     </w:p>
@@ -3287,21 +3436,7 @@
         <w:rPr>
           <w:rFonts w:ascii="Arial" w:hAnsi="Arial" w:cs="Arial"/>
         </w:rPr>
-        <w:t xml:space="preserve">The code-behind file for the </w:t>
-      </w:r>
-      <w:proofErr w:type="spellStart"/>
-      <w:r>
-        <w:rPr>
-          <w:rFonts w:ascii="Arial" w:hAnsi="Arial" w:cs="Arial"/>
-        </w:rPr>
-        <w:t>MainWindow</w:t>
-      </w:r>
-      <w:proofErr w:type="spellEnd"/>
-      <w:r>
-        <w:rPr>
-          <w:rFonts w:ascii="Arial" w:hAnsi="Arial" w:cs="Arial"/>
-        </w:rPr>
-        <w:t>, containing the logic and functionality to interact with the user interface.</w:t>
+        <w:t>The code-behind file for the MainWindow, containing the logic and functionality to interact with the user interface.</w:t>
       </w:r>
     </w:p>
     <w:p>
@@ -3312,14 +3447,9 @@
           <w:color w:val="auto"/>
         </w:rPr>
       </w:pPr>
-      <w:bookmarkStart w:id="6" w:name="_Toc166145480"/>
-      <w:proofErr w:type="spellStart"/>
-      <w:r>
-        <w:t>GetInstalledVersion</w:t>
-      </w:r>
-      <w:proofErr w:type="spellEnd"/>
-      <w:r>
-        <w:t>:</w:t>
+      <w:bookmarkStart w:id="6" w:name="_Toc166239476"/>
+      <w:r>
+        <w:t>GetInstalledVersion:</w:t>
       </w:r>
       <w:bookmarkEnd w:id="6"/>
       <w:r>
@@ -3331,15 +3461,7 @@
         <w:ind w:left="720"/>
       </w:pPr>
       <w:r>
-        <w:t xml:space="preserve">Asynchronously retrieves the installed version of the selected machine using the </w:t>
-      </w:r>
-      <w:proofErr w:type="spellStart"/>
-      <w:r>
-        <w:t>GRPCClientHelper</w:t>
-      </w:r>
-      <w:proofErr w:type="spellEnd"/>
-      <w:r>
-        <w:t>.</w:t>
+        <w:t>Asynchronously retrieves the installed version of the selected machine using the GRPCClientHelper.</w:t>
       </w:r>
     </w:p>
     <w:p>
@@ -3349,22 +3471,50 @@
           <w:rFonts w:ascii="Arial" w:hAnsi="Arial" w:cs="Arial"/>
         </w:rPr>
       </w:pPr>
-      <w:bookmarkStart w:id="7" w:name="_Toc166145481"/>
-      <w:proofErr w:type="spellStart"/>
+      <w:bookmarkStart w:id="7" w:name="_Toc166239477"/>
       <w:r>
         <w:rPr>
           <w:rStyle w:val="Heading4Char"/>
         </w:rPr>
-        <w:t>UpdateService</w:t>
-      </w:r>
-      <w:proofErr w:type="spellEnd"/>
+        <w:t>UpdateService:</w:t>
+      </w:r>
+      <w:bookmarkEnd w:id="7"/>
+      <w:r>
+        <w:rPr>
+          <w:rFonts w:ascii="Arial" w:hAnsi="Arial" w:cs="Arial"/>
+        </w:rPr>
+        <w:t xml:space="preserve"> </w:t>
+      </w:r>
+    </w:p>
+    <w:p>
+      <w:pPr>
+        <w:ind w:left="720"/>
+        <w:rPr>
+          <w:rFonts w:ascii="Arial" w:hAnsi="Arial" w:cs="Arial"/>
+        </w:rPr>
+      </w:pPr>
+      <w:r>
+        <w:rPr>
+          <w:rFonts w:ascii="Arial" w:hAnsi="Arial" w:cs="Arial"/>
+        </w:rPr>
+        <w:t xml:space="preserve">Initiates the small update file upload process for the selected machine using the GRPCClientHelper. </w:t>
+      </w:r>
+    </w:p>
+    <w:p>
+      <w:pPr>
+        <w:pStyle w:val="Heading3"/>
+        <w:rPr>
+          <w:rFonts w:ascii="Arial" w:hAnsi="Arial" w:cs="Arial"/>
+        </w:rPr>
+      </w:pPr>
+      <w:bookmarkStart w:id="8" w:name="_Toc166239478"/>
       <w:r>
         <w:rPr>
           <w:rStyle w:val="Heading4Char"/>
         </w:rPr>
-        <w:t>:</w:t>
-      </w:r>
-      <w:bookmarkEnd w:id="7"/>
+        <w:t>UploadFile:</w:t>
+      </w:r>
+      <w:bookmarkEnd w:id="8"/>
       <w:r>
         <w:rPr>
           <w:rFonts w:ascii="Arial" w:hAnsi="Arial" w:cs="Arial"/>
@@ -3374,6 +3524,78 @@
     </w:p>
     <w:p>
       <w:pPr>
+        <w:ind w:left="360" w:firstLine="360"/>
+        <w:rPr>
+          <w:rFonts w:ascii="Arial" w:hAnsi="Arial" w:cs="Arial"/>
+        </w:rPr>
+      </w:pPr>
+      <w:r>
+        <w:rPr>
+          <w:rFonts w:ascii="Arial" w:hAnsi="Arial" w:cs="Arial"/>
+        </w:rPr>
+        <w:t>Uploads a large file in chunks to the selected machine using the GRPCClientHelper.</w:t>
+      </w:r>
+    </w:p>
+    <w:p>
+      <w:pPr>
+        <w:pStyle w:val="Heading3"/>
+        <w:rPr>
+          <w:rFonts w:ascii="Arial" w:hAnsi="Arial" w:cs="Arial"/>
+        </w:rPr>
+      </w:pPr>
+      <w:bookmarkStart w:id="9" w:name="_Toc166239479"/>
+      <w:r>
+        <w:rPr>
+          <w:rStyle w:val="Heading4Char"/>
+        </w:rPr>
+        <w:t>XCopyFolder:</w:t>
+      </w:r>
+      <w:bookmarkEnd w:id="9"/>
+      <w:r>
+        <w:rPr>
+          <w:rFonts w:ascii="Arial" w:hAnsi="Arial" w:cs="Arial"/>
+        </w:rPr>
+        <w:t xml:space="preserve"> </w:t>
+      </w:r>
+    </w:p>
+    <w:p>
+      <w:pPr>
+        <w:ind w:left="360" w:firstLine="360"/>
+        <w:rPr>
+          <w:rFonts w:ascii="Arial" w:hAnsi="Arial" w:cs="Arial"/>
+        </w:rPr>
+      </w:pPr>
+      <w:r>
+        <w:rPr>
+          <w:rFonts w:ascii="Arial" w:hAnsi="Arial" w:cs="Arial"/>
+        </w:rPr>
+        <w:t>Executes an XCopy operation on the selected machine using the GRPCClientHelper.</w:t>
+      </w:r>
+    </w:p>
+    <w:p>
+      <w:pPr>
+        <w:pStyle w:val="Heading3"/>
+        <w:rPr>
+          <w:rFonts w:ascii="Arial" w:hAnsi="Arial" w:cs="Arial"/>
+        </w:rPr>
+      </w:pPr>
+      <w:bookmarkStart w:id="10" w:name="_Toc166239480"/>
+      <w:r>
+        <w:rPr>
+          <w:rStyle w:val="Heading4Char"/>
+        </w:rPr>
+        <w:t>Self-Update:</w:t>
+      </w:r>
+      <w:bookmarkEnd w:id="10"/>
+      <w:r>
+        <w:rPr>
+          <w:rFonts w:ascii="Arial" w:hAnsi="Arial" w:cs="Arial"/>
+        </w:rPr>
+        <w:t xml:space="preserve"> </w:t>
+      </w:r>
+    </w:p>
+    <w:p>
+      <w:pPr>
         <w:ind w:left="720"/>
         <w:rPr>
           <w:rFonts w:ascii="Arial" w:hAnsi="Arial" w:cs="Arial"/>
@@ -3383,381 +3605,158 @@
         <w:rPr>
           <w:rFonts w:ascii="Arial" w:hAnsi="Arial" w:cs="Arial"/>
         </w:rPr>
-        <w:t xml:space="preserve">Initiates the small update file upload process for the selected machine using the </w:t>
-      </w:r>
-      <w:proofErr w:type="spellStart"/>
-      <w:r>
-        <w:rPr>
-          <w:rFonts w:ascii="Arial" w:hAnsi="Arial" w:cs="Arial"/>
-        </w:rPr>
-        <w:t>GRPCClientHelper</w:t>
-      </w:r>
-      <w:proofErr w:type="spellEnd"/>
-      <w:r>
-        <w:rPr>
-          <w:rFonts w:ascii="Arial" w:hAnsi="Arial" w:cs="Arial"/>
-        </w:rPr>
-        <w:t xml:space="preserve">. </w:t>
-      </w:r>
+        <w:t>Executes an XCopy operation on the selected machine with provided settings and launches new instance of updated service.</w:t>
+      </w:r>
+    </w:p>
+    <w:p>
+      <w:pPr>
+        <w:rPr>
+          <w:rFonts w:ascii="Arial" w:hAnsi="Arial" w:cs="Arial"/>
+        </w:rPr>
+      </w:pPr>
+    </w:p>
+    <w:p>
+      <w:pPr>
+        <w:rPr>
+          <w:rFonts w:ascii="Arial" w:hAnsi="Arial" w:cs="Arial"/>
+        </w:rPr>
+      </w:pPr>
+    </w:p>
+    <w:p>
+      <w:pPr>
+        <w:rPr>
+          <w:rFonts w:ascii="Arial" w:hAnsi="Arial" w:cs="Arial"/>
+        </w:rPr>
+      </w:pPr>
+    </w:p>
+    <w:p>
+      <w:pPr>
+        <w:rPr>
+          <w:rFonts w:ascii="Arial" w:hAnsi="Arial" w:cs="Arial"/>
+        </w:rPr>
+      </w:pPr>
+    </w:p>
+    <w:p>
+      <w:pPr>
+        <w:rPr>
+          <w:rFonts w:ascii="Arial" w:hAnsi="Arial" w:cs="Arial"/>
+        </w:rPr>
+      </w:pPr>
+    </w:p>
+    <w:p>
+      <w:pPr>
+        <w:rPr>
+          <w:rFonts w:ascii="Arial" w:hAnsi="Arial" w:cs="Arial"/>
+        </w:rPr>
+      </w:pPr>
+    </w:p>
+    <w:p>
+      <w:pPr>
+        <w:rPr>
+          <w:rFonts w:ascii="Arial" w:hAnsi="Arial" w:cs="Arial"/>
+        </w:rPr>
+      </w:pPr>
+    </w:p>
+    <w:p>
+      <w:pPr>
+        <w:rPr>
+          <w:rFonts w:ascii="Arial" w:hAnsi="Arial" w:cs="Arial"/>
+        </w:rPr>
+      </w:pPr>
+    </w:p>
+    <w:p>
+      <w:pPr>
+        <w:rPr>
+          <w:rFonts w:ascii="Arial" w:hAnsi="Arial" w:cs="Arial"/>
+        </w:rPr>
+      </w:pPr>
+    </w:p>
+    <w:p>
+      <w:pPr>
+        <w:rPr>
+          <w:rFonts w:ascii="Arial" w:hAnsi="Arial" w:cs="Arial"/>
+        </w:rPr>
+      </w:pPr>
+    </w:p>
+    <w:p>
+      <w:pPr>
+        <w:rPr>
+          <w:rFonts w:ascii="Arial" w:hAnsi="Arial" w:cs="Arial"/>
+        </w:rPr>
+      </w:pPr>
+    </w:p>
+    <w:p>
+      <w:pPr>
+        <w:rPr>
+          <w:rFonts w:ascii="Arial" w:hAnsi="Arial" w:cs="Arial"/>
+        </w:rPr>
+      </w:pPr>
+    </w:p>
+    <w:p>
+      <w:pPr>
+        <w:rPr>
+          <w:rFonts w:ascii="Arial" w:hAnsi="Arial" w:cs="Arial"/>
+        </w:rPr>
+      </w:pPr>
+    </w:p>
+    <w:p>
+      <w:pPr>
+        <w:rPr>
+          <w:rFonts w:ascii="Arial" w:hAnsi="Arial" w:cs="Arial"/>
+        </w:rPr>
+      </w:pPr>
+    </w:p>
+    <w:p>
+      <w:pPr>
+        <w:rPr>
+          <w:rFonts w:ascii="Arial" w:hAnsi="Arial" w:cs="Arial"/>
+        </w:rPr>
+      </w:pPr>
+    </w:p>
+    <w:p>
+      <w:pPr>
+        <w:pStyle w:val="Heading2"/>
+        <w:rPr>
+          <w:rFonts w:ascii="Arial" w:hAnsi="Arial" w:cs="Arial"/>
+        </w:rPr>
+      </w:pPr>
+      <w:bookmarkStart w:id="11" w:name="_Toc166239481"/>
+      <w:r>
+        <w:rPr>
+          <w:rFonts w:ascii="Arial" w:hAnsi="Arial" w:cs="Arial"/>
+        </w:rPr>
+        <w:t>3. GRPC Service</w:t>
+      </w:r>
+      <w:bookmarkEnd w:id="11"/>
     </w:p>
     <w:p>
       <w:pPr>
         <w:pStyle w:val="Heading3"/>
-        <w:rPr>
-          <w:rFonts w:ascii="Arial" w:hAnsi="Arial" w:cs="Arial"/>
-        </w:rPr>
-      </w:pPr>
-      <w:bookmarkStart w:id="8" w:name="_Toc166145482"/>
-      <w:proofErr w:type="spellStart"/>
-      <w:r>
-        <w:rPr>
-          <w:rStyle w:val="Heading4Char"/>
-        </w:rPr>
-        <w:t>UploadFile</w:t>
-      </w:r>
-      <w:proofErr w:type="spellEnd"/>
-      <w:r>
-        <w:rPr>
-          <w:rStyle w:val="Heading4Char"/>
-        </w:rPr>
-        <w:t>:</w:t>
-      </w:r>
-      <w:bookmarkEnd w:id="8"/>
-      <w:r>
-        <w:rPr>
-          <w:rFonts w:ascii="Arial" w:hAnsi="Arial" w:cs="Arial"/>
-        </w:rPr>
-        <w:t xml:space="preserve"> </w:t>
-      </w:r>
-    </w:p>
-    <w:p>
-      <w:pPr>
-        <w:ind w:left="360" w:firstLine="360"/>
-        <w:rPr>
-          <w:rFonts w:ascii="Arial" w:hAnsi="Arial" w:cs="Arial"/>
-        </w:rPr>
-      </w:pPr>
-      <w:r>
-        <w:rPr>
-          <w:rFonts w:ascii="Arial" w:hAnsi="Arial" w:cs="Arial"/>
-        </w:rPr>
-        <w:t xml:space="preserve">Uploads a large file in chunks to the selected machine using the </w:t>
-      </w:r>
-      <w:proofErr w:type="spellStart"/>
-      <w:r>
-        <w:rPr>
-          <w:rFonts w:ascii="Arial" w:hAnsi="Arial" w:cs="Arial"/>
-        </w:rPr>
-        <w:t>GRPCClientHelper</w:t>
-      </w:r>
-      <w:proofErr w:type="spellEnd"/>
-      <w:r>
-        <w:rPr>
-          <w:rFonts w:ascii="Arial" w:hAnsi="Arial" w:cs="Arial"/>
-        </w:rPr>
-        <w:t>.</w:t>
+      </w:pPr>
+      <w:bookmarkStart w:id="12" w:name="_Toc166239482"/>
+      <w:r>
+        <w:t>Purpose:</w:t>
+      </w:r>
+      <w:bookmarkEnd w:id="12"/>
+    </w:p>
+    <w:p>
+      <w:pPr>
+        <w:rPr>
+          <w:rFonts w:ascii="Arial" w:hAnsi="Arial" w:cs="Arial"/>
+        </w:rPr>
+      </w:pPr>
+      <w:r>
+        <w:rPr>
+          <w:rFonts w:ascii="Arial" w:hAnsi="Arial" w:cs="Arial"/>
+        </w:rPr>
+        <w:t>The GRPC service code defines the server-side implementation of the DeployUpdates service, responsible for handling communication with client applications, receiving update-related requests, and performing corresponding actions such as retrieving the latest version, installing updates, uploading files, and executing XCopy operations.</w:t>
       </w:r>
     </w:p>
     <w:p>
       <w:pPr>
         <w:pStyle w:val="Heading3"/>
-        <w:rPr>
-          <w:rFonts w:ascii="Arial" w:hAnsi="Arial" w:cs="Arial"/>
-        </w:rPr>
-      </w:pPr>
-      <w:bookmarkStart w:id="9" w:name="_Toc166145483"/>
-      <w:proofErr w:type="spellStart"/>
-      <w:r>
-        <w:rPr>
-          <w:rStyle w:val="Heading4Char"/>
-        </w:rPr>
-        <w:t>XCopyFolder</w:t>
-      </w:r>
-      <w:proofErr w:type="spellEnd"/>
-      <w:r>
-        <w:rPr>
-          <w:rStyle w:val="Heading4Char"/>
-        </w:rPr>
-        <w:t>:</w:t>
-      </w:r>
-      <w:bookmarkEnd w:id="9"/>
-      <w:r>
-        <w:rPr>
-          <w:rFonts w:ascii="Arial" w:hAnsi="Arial" w:cs="Arial"/>
-        </w:rPr>
-        <w:t xml:space="preserve"> </w:t>
-      </w:r>
-    </w:p>
-    <w:p>
-      <w:pPr>
-        <w:ind w:left="360" w:firstLine="360"/>
-        <w:rPr>
-          <w:rFonts w:ascii="Arial" w:hAnsi="Arial" w:cs="Arial"/>
-        </w:rPr>
-      </w:pPr>
-      <w:r>
-        <w:rPr>
-          <w:rFonts w:ascii="Arial" w:hAnsi="Arial" w:cs="Arial"/>
-        </w:rPr>
-        <w:t xml:space="preserve">Executes an </w:t>
-      </w:r>
-      <w:proofErr w:type="spellStart"/>
-      <w:r>
-        <w:rPr>
-          <w:rFonts w:ascii="Arial" w:hAnsi="Arial" w:cs="Arial"/>
-        </w:rPr>
-        <w:t>XCopy</w:t>
-      </w:r>
-      <w:proofErr w:type="spellEnd"/>
-      <w:r>
-        <w:rPr>
-          <w:rFonts w:ascii="Arial" w:hAnsi="Arial" w:cs="Arial"/>
-        </w:rPr>
-        <w:t xml:space="preserve"> operation on the selected machine using the </w:t>
-      </w:r>
-      <w:proofErr w:type="spellStart"/>
-      <w:r>
-        <w:rPr>
-          <w:rFonts w:ascii="Arial" w:hAnsi="Arial" w:cs="Arial"/>
-        </w:rPr>
-        <w:t>GRPCClientHelper</w:t>
-      </w:r>
-      <w:proofErr w:type="spellEnd"/>
-      <w:r>
-        <w:rPr>
-          <w:rFonts w:ascii="Arial" w:hAnsi="Arial" w:cs="Arial"/>
-        </w:rPr>
-        <w:t>.</w:t>
-      </w:r>
-    </w:p>
-    <w:p>
-      <w:pPr>
-        <w:pStyle w:val="Heading3"/>
-        <w:rPr>
-          <w:rFonts w:ascii="Arial" w:hAnsi="Arial" w:cs="Arial"/>
-        </w:rPr>
-      </w:pPr>
-      <w:bookmarkStart w:id="10" w:name="_Toc166145484"/>
-      <w:r>
-        <w:rPr>
-          <w:rStyle w:val="Heading4Char"/>
-        </w:rPr>
-        <w:t>Self-Update:</w:t>
-      </w:r>
-      <w:bookmarkEnd w:id="10"/>
-      <w:r>
-        <w:rPr>
-          <w:rFonts w:ascii="Arial" w:hAnsi="Arial" w:cs="Arial"/>
-        </w:rPr>
-        <w:t xml:space="preserve"> </w:t>
-      </w:r>
-    </w:p>
-    <w:p>
-      <w:pPr>
-        <w:ind w:left="720"/>
-        <w:rPr>
-          <w:rFonts w:ascii="Arial" w:hAnsi="Arial" w:cs="Arial"/>
-        </w:rPr>
-      </w:pPr>
-      <w:r>
-        <w:rPr>
-          <w:rFonts w:ascii="Arial" w:hAnsi="Arial" w:cs="Arial"/>
-        </w:rPr>
-        <w:t xml:space="preserve">Executes an </w:t>
-      </w:r>
-      <w:proofErr w:type="spellStart"/>
-      <w:r>
-        <w:rPr>
-          <w:rFonts w:ascii="Arial" w:hAnsi="Arial" w:cs="Arial"/>
-        </w:rPr>
-        <w:t>XCopy</w:t>
-      </w:r>
-      <w:proofErr w:type="spellEnd"/>
-      <w:r>
-        <w:rPr>
-          <w:rFonts w:ascii="Arial" w:hAnsi="Arial" w:cs="Arial"/>
-        </w:rPr>
-        <w:t xml:space="preserve"> operation on the selected machine with provided settings and launches new instance of updated service.</w:t>
-      </w:r>
-    </w:p>
-    <w:p>
-      <w:pPr>
-        <w:rPr>
-          <w:rFonts w:ascii="Arial" w:hAnsi="Arial" w:cs="Arial"/>
-        </w:rPr>
-      </w:pPr>
-    </w:p>
-    <w:p>
-      <w:pPr>
-        <w:rPr>
-          <w:rFonts w:ascii="Arial" w:hAnsi="Arial" w:cs="Arial"/>
-        </w:rPr>
-      </w:pPr>
-    </w:p>
-    <w:p>
-      <w:pPr>
-        <w:rPr>
-          <w:rFonts w:ascii="Arial" w:hAnsi="Arial" w:cs="Arial"/>
-        </w:rPr>
-      </w:pPr>
-    </w:p>
-    <w:p>
-      <w:pPr>
-        <w:rPr>
-          <w:rFonts w:ascii="Arial" w:hAnsi="Arial" w:cs="Arial"/>
-        </w:rPr>
-      </w:pPr>
-    </w:p>
-    <w:p>
-      <w:pPr>
-        <w:rPr>
-          <w:rFonts w:ascii="Arial" w:hAnsi="Arial" w:cs="Arial"/>
-        </w:rPr>
-      </w:pPr>
-    </w:p>
-    <w:p>
-      <w:pPr>
-        <w:rPr>
-          <w:rFonts w:ascii="Arial" w:hAnsi="Arial" w:cs="Arial"/>
-        </w:rPr>
-      </w:pPr>
-    </w:p>
-    <w:p>
-      <w:pPr>
-        <w:rPr>
-          <w:rFonts w:ascii="Arial" w:hAnsi="Arial" w:cs="Arial"/>
-        </w:rPr>
-      </w:pPr>
-    </w:p>
-    <w:p>
-      <w:pPr>
-        <w:rPr>
-          <w:rFonts w:ascii="Arial" w:hAnsi="Arial" w:cs="Arial"/>
-        </w:rPr>
-      </w:pPr>
-    </w:p>
-    <w:p>
-      <w:pPr>
-        <w:rPr>
-          <w:rFonts w:ascii="Arial" w:hAnsi="Arial" w:cs="Arial"/>
-        </w:rPr>
-      </w:pPr>
-    </w:p>
-    <w:p>
-      <w:pPr>
-        <w:rPr>
-          <w:rFonts w:ascii="Arial" w:hAnsi="Arial" w:cs="Arial"/>
-        </w:rPr>
-      </w:pPr>
-    </w:p>
-    <w:p>
-      <w:pPr>
-        <w:rPr>
-          <w:rFonts w:ascii="Arial" w:hAnsi="Arial" w:cs="Arial"/>
-        </w:rPr>
-      </w:pPr>
-    </w:p>
-    <w:p>
-      <w:pPr>
-        <w:rPr>
-          <w:rFonts w:ascii="Arial" w:hAnsi="Arial" w:cs="Arial"/>
-        </w:rPr>
-      </w:pPr>
-    </w:p>
-    <w:p>
-      <w:pPr>
-        <w:rPr>
-          <w:rFonts w:ascii="Arial" w:hAnsi="Arial" w:cs="Arial"/>
-        </w:rPr>
-      </w:pPr>
-    </w:p>
-    <w:p>
-      <w:pPr>
-        <w:rPr>
-          <w:rFonts w:ascii="Arial" w:hAnsi="Arial" w:cs="Arial"/>
-        </w:rPr>
-      </w:pPr>
-    </w:p>
-    <w:p>
-      <w:pPr>
-        <w:rPr>
-          <w:rFonts w:ascii="Arial" w:hAnsi="Arial" w:cs="Arial"/>
-        </w:rPr>
-      </w:pPr>
-    </w:p>
-    <w:p>
-      <w:pPr>
-        <w:pStyle w:val="Heading2"/>
-        <w:rPr>
-          <w:rFonts w:ascii="Arial" w:hAnsi="Arial" w:cs="Arial"/>
-        </w:rPr>
-      </w:pPr>
-      <w:bookmarkStart w:id="11" w:name="_Toc166145485"/>
-      <w:r>
-        <w:rPr>
-          <w:rFonts w:ascii="Arial" w:hAnsi="Arial" w:cs="Arial"/>
-        </w:rPr>
-        <w:lastRenderedPageBreak/>
-        <w:t>3. GRPC Service</w:t>
-      </w:r>
-      <w:bookmarkEnd w:id="11"/>
-    </w:p>
-    <w:p>
-      <w:pPr>
-        <w:pStyle w:val="Heading3"/>
-      </w:pPr>
-      <w:bookmarkStart w:id="12" w:name="_Toc166145486"/>
-      <w:r>
-        <w:t>Purpose:</w:t>
-      </w:r>
-      <w:bookmarkEnd w:id="12"/>
-    </w:p>
-    <w:p>
-      <w:pPr>
-        <w:rPr>
-          <w:rFonts w:ascii="Arial" w:hAnsi="Arial" w:cs="Arial"/>
-        </w:rPr>
-      </w:pPr>
-      <w:r>
-        <w:rPr>
-          <w:rFonts w:ascii="Arial" w:hAnsi="Arial" w:cs="Arial"/>
-        </w:rPr>
-        <w:t xml:space="preserve">The GRPC service code defines the server-side implementation of the </w:t>
-      </w:r>
-      <w:proofErr w:type="spellStart"/>
-      <w:r>
-        <w:rPr>
-          <w:rFonts w:ascii="Arial" w:hAnsi="Arial" w:cs="Arial"/>
-        </w:rPr>
-        <w:t>DeployUpdates</w:t>
-      </w:r>
-      <w:proofErr w:type="spellEnd"/>
-      <w:r>
-        <w:rPr>
-          <w:rFonts w:ascii="Arial" w:hAnsi="Arial" w:cs="Arial"/>
-        </w:rPr>
-        <w:t xml:space="preserve"> service, responsible for handling communication with client applications, receiving update-related requests, and performing corresponding actions such as retrieving the latest version, installing updates, uploading files, and executing </w:t>
-      </w:r>
-      <w:proofErr w:type="spellStart"/>
-      <w:r>
-        <w:rPr>
-          <w:rFonts w:ascii="Arial" w:hAnsi="Arial" w:cs="Arial"/>
-        </w:rPr>
-        <w:t>XCopy</w:t>
-      </w:r>
-      <w:proofErr w:type="spellEnd"/>
-      <w:r>
-        <w:rPr>
-          <w:rFonts w:ascii="Arial" w:hAnsi="Arial" w:cs="Arial"/>
-        </w:rPr>
-        <w:t xml:space="preserve"> operations.</w:t>
-      </w:r>
-    </w:p>
-    <w:p>
-      <w:pPr>
-        <w:pStyle w:val="Heading3"/>
-      </w:pPr>
-      <w:bookmarkStart w:id="13" w:name="_Toc166145487"/>
+      </w:pPr>
+      <w:bookmarkStart w:id="13" w:name="_Toc166239483"/>
       <w:r>
         <w:t>Namespaces Used:</w:t>
       </w:r>
@@ -3774,19 +3773,11 @@
           <w:rFonts w:ascii="Arial" w:hAnsi="Arial" w:cs="Arial"/>
         </w:rPr>
       </w:pPr>
-      <w:proofErr w:type="spellStart"/>
-      <w:r>
-        <w:rPr>
-          <w:rFonts w:ascii="Arial" w:hAnsi="Arial" w:cs="Arial"/>
-        </w:rPr>
-        <w:t>Google.Protobuf</w:t>
-      </w:r>
-      <w:proofErr w:type="spellEnd"/>
-      <w:r>
-        <w:rPr>
-          <w:rFonts w:ascii="Arial" w:hAnsi="Arial" w:cs="Arial"/>
-        </w:rPr>
-        <w:t>: Provides support for Protocol Buffers serialization and deserialization.</w:t>
+      <w:r>
+        <w:rPr>
+          <w:rFonts w:ascii="Arial" w:hAnsi="Arial" w:cs="Arial"/>
+        </w:rPr>
+        <w:t>Google.Protobuf: Provides support for Protocol Buffers serialization and deserialization.</w:t>
       </w:r>
     </w:p>
     <w:p>
@@ -3800,33 +3791,11 @@
           <w:rFonts w:ascii="Arial" w:hAnsi="Arial" w:cs="Arial"/>
         </w:rPr>
       </w:pPr>
-      <w:proofErr w:type="spellStart"/>
-      <w:r>
-        <w:rPr>
-          <w:rFonts w:ascii="Arial" w:hAnsi="Arial" w:cs="Arial"/>
-        </w:rPr>
-        <w:t>Grpc.Core</w:t>
-      </w:r>
-      <w:proofErr w:type="spellEnd"/>
-      <w:r>
-        <w:rPr>
-          <w:rFonts w:ascii="Arial" w:hAnsi="Arial" w:cs="Arial"/>
-        </w:rPr>
-        <w:t xml:space="preserve">: Contains types for working with </w:t>
-      </w:r>
-      <w:proofErr w:type="spellStart"/>
-      <w:r>
-        <w:rPr>
-          <w:rFonts w:ascii="Arial" w:hAnsi="Arial" w:cs="Arial"/>
-        </w:rPr>
-        <w:t>gRPC</w:t>
-      </w:r>
-      <w:proofErr w:type="spellEnd"/>
-      <w:r>
-        <w:rPr>
-          <w:rFonts w:ascii="Arial" w:hAnsi="Arial" w:cs="Arial"/>
-        </w:rPr>
-        <w:t xml:space="preserve"> services.</w:t>
+      <w:r>
+        <w:rPr>
+          <w:rFonts w:ascii="Arial" w:hAnsi="Arial" w:cs="Arial"/>
+        </w:rPr>
+        <w:t>Grpc.Core: Contains types for working with gRPC services.</w:t>
       </w:r>
     </w:p>
     <w:p>
@@ -3840,19 +3809,11 @@
           <w:rFonts w:ascii="Arial" w:hAnsi="Arial" w:cs="Arial"/>
         </w:rPr>
       </w:pPr>
-      <w:proofErr w:type="spellStart"/>
-      <w:r>
-        <w:rPr>
-          <w:rFonts w:ascii="Arial" w:hAnsi="Arial" w:cs="Arial"/>
-        </w:rPr>
-        <w:t>Microsoft.Extensions.Logging</w:t>
-      </w:r>
-      <w:proofErr w:type="spellEnd"/>
-      <w:r>
-        <w:rPr>
-          <w:rFonts w:ascii="Arial" w:hAnsi="Arial" w:cs="Arial"/>
-        </w:rPr>
-        <w:t>: Enables logging functionality.</w:t>
+      <w:r>
+        <w:rPr>
+          <w:rFonts w:ascii="Arial" w:hAnsi="Arial" w:cs="Arial"/>
+        </w:rPr>
+        <w:t>Microsoft.Extensions.Logging: Enables logging functionality.</w:t>
       </w:r>
     </w:p>
     <w:p>
@@ -3866,19 +3827,11 @@
           <w:rFonts w:ascii="Arial" w:hAnsi="Arial" w:cs="Arial"/>
         </w:rPr>
       </w:pPr>
-      <w:proofErr w:type="spellStart"/>
-      <w:r>
-        <w:rPr>
-          <w:rFonts w:ascii="Arial" w:hAnsi="Arial" w:cs="Arial"/>
-        </w:rPr>
-        <w:t>System.Diagnostics</w:t>
-      </w:r>
-      <w:proofErr w:type="spellEnd"/>
-      <w:r>
-        <w:rPr>
-          <w:rFonts w:ascii="Arial" w:hAnsi="Arial" w:cs="Arial"/>
-        </w:rPr>
-        <w:t>, System.IO, System.Net: Standard .NET namespaces for handling processes, file operations, and networking.</w:t>
+      <w:r>
+        <w:rPr>
+          <w:rFonts w:ascii="Arial" w:hAnsi="Arial" w:cs="Arial"/>
+        </w:rPr>
+        <w:t>System.Diagnostics, System.IO, System.Net: Standard .NET namespaces for handling processes, file operations, and networking.</w:t>
       </w:r>
     </w:p>
     <w:p>
@@ -3892,19 +3845,11 @@
           <w:rFonts w:ascii="Arial" w:hAnsi="Arial" w:cs="Arial"/>
         </w:rPr>
       </w:pPr>
-      <w:proofErr w:type="spellStart"/>
-      <w:r>
-        <w:rPr>
-          <w:rFonts w:ascii="Arial" w:hAnsi="Arial" w:cs="Arial"/>
-        </w:rPr>
-        <w:t>System.Diagnostics.Metrics</w:t>
-      </w:r>
-      <w:proofErr w:type="spellEnd"/>
-      <w:r>
-        <w:rPr>
-          <w:rFonts w:ascii="Arial" w:hAnsi="Arial" w:cs="Arial"/>
-        </w:rPr>
-        <w:t>: Provides types for measuring performance metrics.</w:t>
+      <w:r>
+        <w:rPr>
+          <w:rFonts w:ascii="Arial" w:hAnsi="Arial" w:cs="Arial"/>
+        </w:rPr>
+        <w:t>System.Diagnostics.Metrics: Provides types for measuring performance metrics.</w:t>
       </w:r>
     </w:p>
     <w:p>
@@ -3918,26 +3863,18 @@
           <w:rFonts w:ascii="Arial" w:hAnsi="Arial" w:cs="Arial"/>
         </w:rPr>
       </w:pPr>
-      <w:proofErr w:type="spellStart"/>
-      <w:r>
-        <w:rPr>
-          <w:rFonts w:ascii="Arial" w:hAnsi="Arial" w:cs="Arial"/>
-        </w:rPr>
-        <w:t>System.Configuration</w:t>
-      </w:r>
-      <w:proofErr w:type="spellEnd"/>
-      <w:r>
-        <w:rPr>
-          <w:rFonts w:ascii="Arial" w:hAnsi="Arial" w:cs="Arial"/>
-        </w:rPr>
-        <w:t>: Allows accessing configuration settings.</w:t>
+      <w:r>
+        <w:rPr>
+          <w:rFonts w:ascii="Arial" w:hAnsi="Arial" w:cs="Arial"/>
+        </w:rPr>
+        <w:t>System.Configuration: Allows accessing configuration settings.</w:t>
       </w:r>
     </w:p>
     <w:p>
       <w:pPr>
         <w:pStyle w:val="Heading3"/>
       </w:pPr>
-      <w:bookmarkStart w:id="14" w:name="_Toc166145488"/>
+      <w:bookmarkStart w:id="14" w:name="_Toc166239484"/>
       <w:r>
         <w:t>Methods:</w:t>
       </w:r>
@@ -3954,19 +3891,11 @@
           <w:rFonts w:ascii="Arial" w:hAnsi="Arial" w:cs="Arial"/>
         </w:rPr>
       </w:pPr>
-      <w:proofErr w:type="spellStart"/>
-      <w:r>
-        <w:rPr>
-          <w:rFonts w:ascii="Arial" w:hAnsi="Arial" w:cs="Arial"/>
-        </w:rPr>
-        <w:t>GetLatestVersion</w:t>
-      </w:r>
-      <w:proofErr w:type="spellEnd"/>
-      <w:r>
-        <w:rPr>
-          <w:rFonts w:ascii="Arial" w:hAnsi="Arial" w:cs="Arial"/>
-        </w:rPr>
-        <w:t>: Retrieves the latest version of the application.</w:t>
+      <w:r>
+        <w:rPr>
+          <w:rFonts w:ascii="Arial" w:hAnsi="Arial" w:cs="Arial"/>
+        </w:rPr>
+        <w:t>GetLatestVersion: Retrieves the latest version of the application.</w:t>
       </w:r>
     </w:p>
     <w:p>
@@ -3980,19 +3909,11 @@
           <w:rFonts w:ascii="Arial" w:hAnsi="Arial" w:cs="Arial"/>
         </w:rPr>
       </w:pPr>
-      <w:proofErr w:type="spellStart"/>
-      <w:r>
-        <w:rPr>
-          <w:rFonts w:ascii="Arial" w:hAnsi="Arial" w:cs="Arial"/>
-        </w:rPr>
-        <w:t>SendUpdates</w:t>
-      </w:r>
-      <w:proofErr w:type="spellEnd"/>
-      <w:r>
-        <w:rPr>
-          <w:rFonts w:ascii="Arial" w:hAnsi="Arial" w:cs="Arial"/>
-        </w:rPr>
-        <w:t xml:space="preserve">: Receives </w:t>
+      <w:r>
+        <w:rPr>
+          <w:rFonts w:ascii="Arial" w:hAnsi="Arial" w:cs="Arial"/>
+        </w:rPr>
+        <w:t xml:space="preserve">SendUpdates: Receives </w:t>
       </w:r>
       <w:r>
         <w:rPr>
@@ -4018,19 +3939,11 @@
           <w:rFonts w:ascii="Arial" w:hAnsi="Arial" w:cs="Arial"/>
         </w:rPr>
       </w:pPr>
-      <w:proofErr w:type="spellStart"/>
-      <w:r>
-        <w:rPr>
-          <w:rFonts w:ascii="Arial" w:hAnsi="Arial" w:cs="Arial"/>
-        </w:rPr>
-        <w:t>InstallUpdates</w:t>
-      </w:r>
-      <w:proofErr w:type="spellEnd"/>
-      <w:r>
-        <w:rPr>
-          <w:rFonts w:ascii="Arial" w:hAnsi="Arial" w:cs="Arial"/>
-        </w:rPr>
-        <w:t>: Installs updates using the update installer files.</w:t>
+      <w:r>
+        <w:rPr>
+          <w:rFonts w:ascii="Arial" w:hAnsi="Arial" w:cs="Arial"/>
+        </w:rPr>
+        <w:t>InstallUpdates: Installs updates using the update installer files.</w:t>
       </w:r>
     </w:p>
     <w:p>
@@ -4044,19 +3957,11 @@
           <w:rFonts w:ascii="Arial" w:hAnsi="Arial" w:cs="Arial"/>
         </w:rPr>
       </w:pPr>
-      <w:proofErr w:type="spellStart"/>
-      <w:r>
-        <w:rPr>
-          <w:rFonts w:ascii="Arial" w:hAnsi="Arial" w:cs="Arial"/>
-        </w:rPr>
-        <w:t>UploadFile</w:t>
-      </w:r>
-      <w:proofErr w:type="spellEnd"/>
-      <w:r>
-        <w:rPr>
-          <w:rFonts w:ascii="Arial" w:hAnsi="Arial" w:cs="Arial"/>
-        </w:rPr>
-        <w:t xml:space="preserve">: Receives </w:t>
+      <w:r>
+        <w:rPr>
+          <w:rFonts w:ascii="Arial" w:hAnsi="Arial" w:cs="Arial"/>
+        </w:rPr>
+        <w:t xml:space="preserve">UploadFile: Receives </w:t>
       </w:r>
       <w:r>
         <w:rPr>
@@ -4094,33 +3999,11 @@
           <w:rFonts w:ascii="Arial" w:hAnsi="Arial" w:cs="Arial"/>
         </w:rPr>
       </w:pPr>
-      <w:proofErr w:type="spellStart"/>
-      <w:r>
-        <w:rPr>
-          <w:rFonts w:ascii="Arial" w:hAnsi="Arial" w:cs="Arial"/>
-        </w:rPr>
-        <w:t>XCopy</w:t>
-      </w:r>
-      <w:proofErr w:type="spellEnd"/>
-      <w:r>
-        <w:rPr>
-          <w:rFonts w:ascii="Arial" w:hAnsi="Arial" w:cs="Arial"/>
-        </w:rPr>
-        <w:t xml:space="preserve">: Executes </w:t>
-      </w:r>
-      <w:proofErr w:type="spellStart"/>
-      <w:r>
-        <w:rPr>
-          <w:rFonts w:ascii="Arial" w:hAnsi="Arial" w:cs="Arial"/>
-        </w:rPr>
-        <w:t>XCopy</w:t>
-      </w:r>
-      <w:proofErr w:type="spellEnd"/>
-      <w:r>
-        <w:rPr>
-          <w:rFonts w:ascii="Arial" w:hAnsi="Arial" w:cs="Arial"/>
-        </w:rPr>
-        <w:t xml:space="preserve"> operation to copy files/folders from source machine to target machine.</w:t>
+      <w:r>
+        <w:rPr>
+          <w:rFonts w:ascii="Arial" w:hAnsi="Arial" w:cs="Arial"/>
+        </w:rPr>
+        <w:t>XCopy: Executes XCopy operation to copy files/folders from source machine to target machine.</w:t>
       </w:r>
     </w:p>
     <w:p>
@@ -4134,48 +4017,33 @@
           <w:rFonts w:ascii="Arial" w:hAnsi="Arial" w:cs="Arial"/>
         </w:rPr>
       </w:pPr>
-      <w:proofErr w:type="spellStart"/>
-      <w:r>
-        <w:rPr>
-          <w:rFonts w:ascii="Arial" w:hAnsi="Arial" w:cs="Arial"/>
-        </w:rPr>
-        <w:t>SelfUpdate</w:t>
-      </w:r>
-      <w:proofErr w:type="spellEnd"/>
-      <w:r>
-        <w:rPr>
-          <w:rFonts w:ascii="Arial" w:hAnsi="Arial" w:cs="Arial"/>
-        </w:rPr>
-        <w:t xml:space="preserve">: Executes </w:t>
-      </w:r>
-      <w:proofErr w:type="spellStart"/>
-      <w:r>
-        <w:rPr>
-          <w:rFonts w:ascii="Arial" w:hAnsi="Arial" w:cs="Arial"/>
-        </w:rPr>
-        <w:t>XCopy</w:t>
-      </w:r>
-      <w:proofErr w:type="spellEnd"/>
-      <w:r>
-        <w:rPr>
-          <w:rFonts w:ascii="Arial" w:hAnsi="Arial" w:cs="Arial"/>
-        </w:rPr>
-        <w:t xml:space="preserve"> operation to copy files/folders from source machine to target machine and launches updated instance of </w:t>
-      </w:r>
-      <w:proofErr w:type="spellStart"/>
-      <w:r>
-        <w:rPr>
-          <w:rFonts w:ascii="Arial" w:hAnsi="Arial" w:cs="Arial"/>
-        </w:rPr>
-        <w:t>gRPC</w:t>
-      </w:r>
-      <w:proofErr w:type="spellEnd"/>
-      <w:r>
-        <w:rPr>
-          <w:rFonts w:ascii="Arial" w:hAnsi="Arial" w:cs="Arial"/>
-        </w:rPr>
-        <w:t xml:space="preserve"> server.</w:t>
-      </w:r>
+      <w:r>
+        <w:rPr>
+          <w:rFonts w:ascii="Arial" w:hAnsi="Arial" w:cs="Arial"/>
+        </w:rPr>
+        <w:t>SelfUpdate: Executes XCopy operation to copy files/folders from source machine to target machine and launches updated instance of gRPC server.</w:t>
+      </w:r>
+    </w:p>
+    <w:p>
+      <w:pPr>
+        <w:rPr>
+          <w:rFonts w:ascii="Arial" w:hAnsi="Arial" w:cs="Arial"/>
+        </w:rPr>
+      </w:pPr>
+    </w:p>
+    <w:p>
+      <w:pPr>
+        <w:rPr>
+          <w:rFonts w:ascii="Arial" w:hAnsi="Arial" w:cs="Arial"/>
+        </w:rPr>
+      </w:pPr>
+    </w:p>
+    <w:p>
+      <w:pPr>
+        <w:rPr>
+          <w:rFonts w:ascii="Arial" w:hAnsi="Arial" w:cs="Arial"/>
+        </w:rPr>
+      </w:pPr>
     </w:p>
     <w:p>
       <w:pPr>
@@ -4208,8 +4076,592 @@
     <w:p>
       <w:pPr>
         <w:pStyle w:val="Heading2"/>
-      </w:pPr>
-      <w:bookmarkStart w:id="15" w:name="_Toc166145489"/>
+        <w:rPr>
+          <w:rFonts w:ascii="Arial" w:hAnsi="Arial" w:cs="Arial"/>
+        </w:rPr>
+      </w:pPr>
+      <w:bookmarkStart w:id="15" w:name="_Toc166239485"/>
+      <w:r>
+        <w:rPr>
+          <w:rFonts w:ascii="Arial" w:hAnsi="Arial" w:cs="Arial"/>
+        </w:rPr>
+        <w:lastRenderedPageBreak/>
+        <w:t>4</w:t>
+      </w:r>
+      <w:r>
+        <w:rPr>
+          <w:rFonts w:ascii="Arial" w:hAnsi="Arial" w:cs="Arial"/>
+        </w:rPr>
+        <w:t xml:space="preserve">. </w:t>
+      </w:r>
+      <w:r>
+        <w:rPr>
+          <w:rFonts w:ascii="Arial" w:hAnsi="Arial" w:cs="Arial"/>
+        </w:rPr>
+        <w:t xml:space="preserve">How to </w:t>
+      </w:r>
+      <w:r>
+        <w:rPr>
+          <w:rFonts w:ascii="Arial" w:hAnsi="Arial" w:cs="Arial"/>
+        </w:rPr>
+        <w:t>R</w:t>
+      </w:r>
+      <w:r>
+        <w:rPr>
+          <w:rFonts w:ascii="Arial" w:hAnsi="Arial" w:cs="Arial"/>
+        </w:rPr>
+        <w:t>un</w:t>
+      </w:r>
+      <w:r>
+        <w:rPr>
+          <w:rFonts w:ascii="Arial" w:hAnsi="Arial" w:cs="Arial"/>
+        </w:rPr>
+        <w:t xml:space="preserve"> Application</w:t>
+      </w:r>
+      <w:bookmarkEnd w:id="15"/>
+    </w:p>
+    <w:p>
+      <w:pPr>
+        <w:pStyle w:val="Heading3"/>
+      </w:pPr>
+      <w:bookmarkStart w:id="16" w:name="_Toc166239486"/>
+      <w:r>
+        <w:t>Prerequisite:</w:t>
+      </w:r>
+      <w:bookmarkEnd w:id="16"/>
+    </w:p>
+    <w:p>
+      <w:pPr>
+        <w:pStyle w:val="ListParagraph"/>
+        <w:numPr>
+          <w:ilvl w:val="0"/>
+          <w:numId w:val="8"/>
+        </w:numPr>
+      </w:pPr>
+      <w:r>
+        <w:t>Operating System - Windows 10 and above.</w:t>
+      </w:r>
+    </w:p>
+    <w:p>
+      <w:pPr>
+        <w:pStyle w:val="ListParagraph"/>
+        <w:numPr>
+          <w:ilvl w:val="0"/>
+          <w:numId w:val="8"/>
+        </w:numPr>
+      </w:pPr>
+      <w:r>
+        <w:t>Need to have .Net 8 version installed on machine.</w:t>
+      </w:r>
+    </w:p>
+    <w:p>
+      <w:pPr>
+        <w:pStyle w:val="ListParagraph"/>
+        <w:numPr>
+          <w:ilvl w:val="0"/>
+          <w:numId w:val="8"/>
+        </w:numPr>
+      </w:pPr>
+      <w:r>
+        <w:t>Copy of latest version of Server, Client application.</w:t>
+      </w:r>
+    </w:p>
+    <w:p>
+      <w:pPr>
+        <w:pStyle w:val="Heading3"/>
+      </w:pPr>
+      <w:bookmarkStart w:id="17" w:name="_Toc166239487"/>
+      <w:r>
+        <w:t>Server:</w:t>
+      </w:r>
+      <w:bookmarkEnd w:id="17"/>
+    </w:p>
+    <w:p>
+      <w:pPr>
+        <w:pStyle w:val="ListParagraph"/>
+        <w:numPr>
+          <w:ilvl w:val="0"/>
+          <w:numId w:val="10"/>
+        </w:numPr>
+        <w:rPr>
+          <w:rFonts w:ascii="Arial" w:hAnsi="Arial" w:cs="Arial"/>
+        </w:rPr>
+      </w:pPr>
+      <w:r>
+        <w:rPr>
+          <w:rFonts w:ascii="Arial" w:hAnsi="Arial" w:cs="Arial"/>
+        </w:rPr>
+        <w:t>To start server application, go to server application path i.e., “</w:t>
+      </w:r>
+      <w:r>
+        <w:rPr>
+          <w:rFonts w:ascii="Arial" w:hAnsi="Arial" w:cs="Arial"/>
+        </w:rPr>
+        <w:t>C:\ServiceUpdate1\ServiceUpdate1.GrpcServer\V001</w:t>
+      </w:r>
+      <w:r>
+        <w:rPr>
+          <w:rFonts w:ascii="Arial" w:hAnsi="Arial" w:cs="Arial"/>
+        </w:rPr>
+        <w:t>”.</w:t>
+      </w:r>
+    </w:p>
+    <w:p>
+      <w:pPr>
+        <w:pStyle w:val="ListParagraph"/>
+        <w:numPr>
+          <w:ilvl w:val="0"/>
+          <w:numId w:val="10"/>
+        </w:numPr>
+        <w:rPr>
+          <w:rFonts w:ascii="Arial" w:hAnsi="Arial" w:cs="Arial"/>
+        </w:rPr>
+      </w:pPr>
+      <w:r>
+        <w:rPr>
+          <w:rFonts w:ascii="Arial" w:hAnsi="Arial" w:cs="Arial"/>
+        </w:rPr>
+        <w:t>Get the Internet IP address of that machine handy.</w:t>
+      </w:r>
+    </w:p>
+    <w:p>
+      <w:pPr>
+        <w:pStyle w:val="ListParagraph"/>
+        <w:numPr>
+          <w:ilvl w:val="0"/>
+          <w:numId w:val="10"/>
+        </w:numPr>
+        <w:rPr>
+          <w:rFonts w:ascii="Arial" w:hAnsi="Arial" w:cs="Arial"/>
+        </w:rPr>
+      </w:pPr>
+      <w:r>
+        <w:rPr>
+          <w:rFonts w:ascii="Arial" w:hAnsi="Arial" w:cs="Arial"/>
+        </w:rPr>
+        <w:t xml:space="preserve">Now, open </w:t>
+      </w:r>
+      <w:r>
+        <w:rPr>
+          <w:rFonts w:ascii="Arial" w:hAnsi="Arial" w:cs="Arial"/>
+        </w:rPr>
+        <w:t>"C:\ServiceUpdate1\ServiceUpdate1.GrpcServer\V001\config.xml"</w:t>
+      </w:r>
+      <w:r>
+        <w:rPr>
+          <w:rFonts w:ascii="Arial" w:hAnsi="Arial" w:cs="Arial"/>
+        </w:rPr>
+        <w:t xml:space="preserve"> file and verify IP address and port to start server. IP address should be same as machine IP and port should be any available port. i.e. </w:t>
+      </w:r>
+    </w:p>
+    <w:p>
+      <w:pPr>
+        <w:pStyle w:val="ListParagraph"/>
+        <w:rPr>
+          <w:rFonts w:ascii="Arial" w:hAnsi="Arial" w:cs="Arial"/>
+        </w:rPr>
+      </w:pPr>
+      <w:r>
+        <w:rPr>
+          <w:noProof/>
+        </w:rPr>
+        <w:drawing>
+          <wp:inline distT="0" distB="0" distL="0" distR="0" wp14:anchorId="4C9F04D3" wp14:editId="0B88E5E7">
+            <wp:extent cx="4819650" cy="1181100"/>
+            <wp:effectExtent l="0" t="0" r="0" b="0"/>
+            <wp:docPr id="2" name="Picture 2"/>
+            <wp:cNvGraphicFramePr>
+              <a:graphicFrameLocks xmlns:a="http://schemas.openxmlformats.org/drawingml/2006/main" noChangeAspect="1"/>
+            </wp:cNvGraphicFramePr>
+            <a:graphic xmlns:a="http://schemas.openxmlformats.org/drawingml/2006/main">
+              <a:graphicData uri="http://schemas.openxmlformats.org/drawingml/2006/picture">
+                <pic:pic xmlns:pic="http://schemas.openxmlformats.org/drawingml/2006/picture">
+                  <pic:nvPicPr>
+                    <pic:cNvPr id="1" name=""/>
+                    <pic:cNvPicPr/>
+                  </pic:nvPicPr>
+                  <pic:blipFill>
+                    <a:blip r:embed="rId7"/>
+                    <a:stretch>
+                      <a:fillRect/>
+                    </a:stretch>
+                  </pic:blipFill>
+                  <pic:spPr>
+                    <a:xfrm>
+                      <a:off x="0" y="0"/>
+                      <a:ext cx="4819650" cy="1181100"/>
+                    </a:xfrm>
+                    <a:prstGeom prst="rect">
+                      <a:avLst/>
+                    </a:prstGeom>
+                  </pic:spPr>
+                </pic:pic>
+              </a:graphicData>
+            </a:graphic>
+          </wp:inline>
+        </w:drawing>
+      </w:r>
+    </w:p>
+    <w:p>
+      <w:pPr>
+        <w:pStyle w:val="ListParagraph"/>
+        <w:numPr>
+          <w:ilvl w:val="0"/>
+          <w:numId w:val="10"/>
+        </w:numPr>
+        <w:rPr>
+          <w:rFonts w:ascii="Arial" w:hAnsi="Arial" w:cs="Arial"/>
+        </w:rPr>
+      </w:pPr>
+      <w:r>
+        <w:rPr>
+          <w:rFonts w:ascii="Arial" w:hAnsi="Arial" w:cs="Arial"/>
+        </w:rPr>
+        <w:t xml:space="preserve"> </w:t>
+      </w:r>
+      <w:r>
+        <w:rPr>
+          <w:rFonts w:ascii="Arial" w:hAnsi="Arial" w:cs="Arial"/>
+        </w:rPr>
+        <w:t xml:space="preserve">To start server application, double-click on </w:t>
+      </w:r>
+      <w:r>
+        <w:rPr>
+          <w:rFonts w:ascii="Arial" w:hAnsi="Arial" w:cs="Arial"/>
+        </w:rPr>
+        <w:t>"C:\ServiceUpdate1\ServiceUpdate1.GrpcServer\V001\ServiceUpdate1.GrpcServer.exe"</w:t>
+      </w:r>
+      <w:r>
+        <w:rPr>
+          <w:rFonts w:ascii="Arial" w:hAnsi="Arial" w:cs="Arial"/>
+        </w:rPr>
+        <w:t>.</w:t>
+      </w:r>
+    </w:p>
+    <w:p>
+      <w:pPr>
+        <w:pStyle w:val="ListParagraph"/>
+        <w:numPr>
+          <w:ilvl w:val="0"/>
+          <w:numId w:val="10"/>
+        </w:numPr>
+        <w:rPr>
+          <w:rFonts w:ascii="Arial" w:hAnsi="Arial" w:cs="Arial"/>
+        </w:rPr>
+      </w:pPr>
+      <w:r>
+        <w:rPr>
+          <w:rFonts w:ascii="Arial" w:hAnsi="Arial" w:cs="Arial"/>
+        </w:rPr>
+        <w:t>After server application start below window should be displayed.</w:t>
+      </w:r>
+    </w:p>
+    <w:p>
+      <w:pPr>
+        <w:pStyle w:val="ListParagraph"/>
+        <w:rPr>
+          <w:rFonts w:ascii="Arial" w:hAnsi="Arial" w:cs="Arial"/>
+        </w:rPr>
+      </w:pPr>
+      <w:r>
+        <w:rPr>
+          <w:noProof/>
+        </w:rPr>
+        <w:drawing>
+          <wp:inline distT="0" distB="0" distL="0" distR="0" wp14:anchorId="2E00C3EB" wp14:editId="0190CA16">
+            <wp:extent cx="5731510" cy="1879600"/>
+            <wp:effectExtent l="0" t="0" r="2540" b="6350"/>
+            <wp:docPr id="3" name="Picture 3"/>
+            <wp:cNvGraphicFramePr>
+              <a:graphicFrameLocks xmlns:a="http://schemas.openxmlformats.org/drawingml/2006/main" noChangeAspect="1"/>
+            </wp:cNvGraphicFramePr>
+            <a:graphic xmlns:a="http://schemas.openxmlformats.org/drawingml/2006/main">
+              <a:graphicData uri="http://schemas.openxmlformats.org/drawingml/2006/picture">
+                <pic:pic xmlns:pic="http://schemas.openxmlformats.org/drawingml/2006/picture">
+                  <pic:nvPicPr>
+                    <pic:cNvPr id="1" name=""/>
+                    <pic:cNvPicPr/>
+                  </pic:nvPicPr>
+                  <pic:blipFill>
+                    <a:blip r:embed="rId8"/>
+                    <a:stretch>
+                      <a:fillRect/>
+                    </a:stretch>
+                  </pic:blipFill>
+                  <pic:spPr>
+                    <a:xfrm>
+                      <a:off x="0" y="0"/>
+                      <a:ext cx="5731510" cy="1879600"/>
+                    </a:xfrm>
+                    <a:prstGeom prst="rect">
+                      <a:avLst/>
+                    </a:prstGeom>
+                  </pic:spPr>
+                </pic:pic>
+              </a:graphicData>
+            </a:graphic>
+          </wp:inline>
+        </w:drawing>
+      </w:r>
+    </w:p>
+    <w:p>
+      <w:pPr>
+        <w:pStyle w:val="Heading3"/>
+      </w:pPr>
+      <w:bookmarkStart w:id="18" w:name="_Toc166239488"/>
+      <w:r>
+        <w:t>Client Application</w:t>
+      </w:r>
+      <w:r>
+        <w:t>:</w:t>
+      </w:r>
+      <w:bookmarkEnd w:id="18"/>
+    </w:p>
+    <w:p>
+      <w:pPr>
+        <w:pStyle w:val="ListParagraph"/>
+        <w:numPr>
+          <w:ilvl w:val="0"/>
+          <w:numId w:val="11"/>
+        </w:numPr>
+        <w:rPr>
+          <w:rFonts w:ascii="Arial" w:hAnsi="Arial" w:cs="Arial"/>
+        </w:rPr>
+      </w:pPr>
+      <w:r>
+        <w:t>Make sure you have all “</w:t>
+      </w:r>
+      <w:r>
+        <w:t>ServiceUpdate1.WPFServiceUpdater.exe</w:t>
+      </w:r>
+      <w:r>
+        <w:t>” and all required files. i.e. “</w:t>
+      </w:r>
+      <w:r>
+        <w:t>C:\repo\ServiceUpdate1\ServiceUpdate1.WPFServiceUpdater\bin\Debug\net8.0-windows</w:t>
+      </w:r>
+      <w:r>
+        <w:t>” folder.</w:t>
+      </w:r>
+    </w:p>
+    <w:p>
+      <w:pPr>
+        <w:pStyle w:val="ListParagraph"/>
+        <w:numPr>
+          <w:ilvl w:val="0"/>
+          <w:numId w:val="11"/>
+        </w:numPr>
+        <w:rPr>
+          <w:rFonts w:ascii="Arial" w:hAnsi="Arial" w:cs="Arial"/>
+        </w:rPr>
+      </w:pPr>
+      <w:r>
+        <w:rPr>
+          <w:rFonts w:ascii="Arial" w:hAnsi="Arial" w:cs="Arial"/>
+        </w:rPr>
+        <w:t xml:space="preserve">Verify configured settings in </w:t>
+      </w:r>
+      <w:r>
+        <w:rPr>
+          <w:rFonts w:ascii="Arial" w:hAnsi="Arial" w:cs="Arial"/>
+        </w:rPr>
+        <w:t>"</w:t>
+      </w:r>
+      <w:r>
+        <w:rPr>
+          <w:rFonts w:ascii="Arial" w:hAnsi="Arial" w:cs="Arial"/>
+        </w:rPr>
+        <w:t>~</w:t>
+      </w:r>
+      <w:r>
+        <w:rPr>
+          <w:rFonts w:ascii="Arial" w:hAnsi="Arial" w:cs="Arial"/>
+        </w:rPr>
+        <w:t>\net8.0-windows\Files\Machines.xml"</w:t>
+      </w:r>
+      <w:r>
+        <w:rPr>
+          <w:rFonts w:ascii="Arial" w:hAnsi="Arial" w:cs="Arial"/>
+        </w:rPr>
+        <w:t xml:space="preserve"> file.</w:t>
+      </w:r>
+    </w:p>
+    <w:p>
+      <w:pPr>
+        <w:pStyle w:val="ListParagraph"/>
+        <w:rPr>
+          <w:rFonts w:ascii="Arial" w:hAnsi="Arial" w:cs="Arial"/>
+        </w:rPr>
+      </w:pPr>
+      <w:r>
+        <w:rPr>
+          <w:noProof/>
+        </w:rPr>
+        <w:drawing>
+          <wp:inline distT="0" distB="0" distL="0" distR="0" wp14:anchorId="053BA7F8" wp14:editId="22343C06">
+            <wp:extent cx="5731510" cy="969645"/>
+            <wp:effectExtent l="0" t="0" r="2540" b="1905"/>
+            <wp:docPr id="4" name="Picture 4"/>
+            <wp:cNvGraphicFramePr>
+              <a:graphicFrameLocks xmlns:a="http://schemas.openxmlformats.org/drawingml/2006/main" noChangeAspect="1"/>
+            </wp:cNvGraphicFramePr>
+            <a:graphic xmlns:a="http://schemas.openxmlformats.org/drawingml/2006/main">
+              <a:graphicData uri="http://schemas.openxmlformats.org/drawingml/2006/picture">
+                <pic:pic xmlns:pic="http://schemas.openxmlformats.org/drawingml/2006/picture">
+                  <pic:nvPicPr>
+                    <pic:cNvPr id="1" name=""/>
+                    <pic:cNvPicPr/>
+                  </pic:nvPicPr>
+                  <pic:blipFill>
+                    <a:blip r:embed="rId9"/>
+                    <a:stretch>
+                      <a:fillRect/>
+                    </a:stretch>
+                  </pic:blipFill>
+                  <pic:spPr>
+                    <a:xfrm>
+                      <a:off x="0" y="0"/>
+                      <a:ext cx="5731510" cy="969645"/>
+                    </a:xfrm>
+                    <a:prstGeom prst="rect">
+                      <a:avLst/>
+                    </a:prstGeom>
+                  </pic:spPr>
+                </pic:pic>
+              </a:graphicData>
+            </a:graphic>
+          </wp:inline>
+        </w:drawing>
+      </w:r>
+    </w:p>
+    <w:p>
+      <w:pPr>
+        <w:pStyle w:val="ListParagraph"/>
+        <w:numPr>
+          <w:ilvl w:val="0"/>
+          <w:numId w:val="11"/>
+        </w:numPr>
+        <w:rPr>
+          <w:rFonts w:ascii="Arial" w:hAnsi="Arial" w:cs="Arial"/>
+        </w:rPr>
+      </w:pPr>
+      <w:r>
+        <w:rPr>
+          <w:rFonts w:ascii="Arial" w:hAnsi="Arial" w:cs="Arial"/>
+        </w:rPr>
+        <w:lastRenderedPageBreak/>
+        <w:t xml:space="preserve">Now, double click on </w:t>
+      </w:r>
+      <w:r>
+        <w:rPr>
+          <w:rFonts w:ascii="Arial" w:hAnsi="Arial" w:cs="Arial"/>
+        </w:rPr>
+        <w:t>"</w:t>
+      </w:r>
+      <w:r>
+        <w:rPr>
+          <w:rFonts w:ascii="Arial" w:hAnsi="Arial" w:cs="Arial"/>
+        </w:rPr>
+        <w:t>~</w:t>
+      </w:r>
+      <w:r>
+        <w:rPr>
+          <w:rFonts w:ascii="Arial" w:hAnsi="Arial" w:cs="Arial"/>
+        </w:rPr>
+        <w:t>\net8.0-windows\ServiceUpdate1.WPFServiceUpdater.exe"</w:t>
+      </w:r>
+      <w:r>
+        <w:rPr>
+          <w:rFonts w:ascii="Arial" w:hAnsi="Arial" w:cs="Arial"/>
+        </w:rPr>
+        <w:t xml:space="preserve"> file. It will open below window.</w:t>
+      </w:r>
+    </w:p>
+    <w:p>
+      <w:pPr>
+        <w:pStyle w:val="ListParagraph"/>
+        <w:rPr>
+          <w:rFonts w:ascii="Arial" w:hAnsi="Arial" w:cs="Arial"/>
+        </w:rPr>
+      </w:pPr>
+      <w:r>
+        <w:rPr>
+          <w:noProof/>
+        </w:rPr>
+        <w:drawing>
+          <wp:inline distT="0" distB="0" distL="0" distR="0" wp14:anchorId="0D36C655" wp14:editId="1F466C8C">
+            <wp:extent cx="5731510" cy="2721610"/>
+            <wp:effectExtent l="0" t="0" r="2540" b="2540"/>
+            <wp:docPr id="5" name="Picture 5"/>
+            <wp:cNvGraphicFramePr>
+              <a:graphicFrameLocks xmlns:a="http://schemas.openxmlformats.org/drawingml/2006/main" noChangeAspect="1"/>
+            </wp:cNvGraphicFramePr>
+            <a:graphic xmlns:a="http://schemas.openxmlformats.org/drawingml/2006/main">
+              <a:graphicData uri="http://schemas.openxmlformats.org/drawingml/2006/picture">
+                <pic:pic xmlns:pic="http://schemas.openxmlformats.org/drawingml/2006/picture">
+                  <pic:nvPicPr>
+                    <pic:cNvPr id="1" name=""/>
+                    <pic:cNvPicPr/>
+                  </pic:nvPicPr>
+                  <pic:blipFill>
+                    <a:blip r:embed="rId10"/>
+                    <a:stretch>
+                      <a:fillRect/>
+                    </a:stretch>
+                  </pic:blipFill>
+                  <pic:spPr>
+                    <a:xfrm>
+                      <a:off x="0" y="0"/>
+                      <a:ext cx="5731510" cy="2721610"/>
+                    </a:xfrm>
+                    <a:prstGeom prst="rect">
+                      <a:avLst/>
+                    </a:prstGeom>
+                  </pic:spPr>
+                </pic:pic>
+              </a:graphicData>
+            </a:graphic>
+          </wp:inline>
+        </w:drawing>
+      </w:r>
+    </w:p>
+    <w:p>
+      <w:pPr>
+        <w:pStyle w:val="ListParagraph"/>
+        <w:numPr>
+          <w:ilvl w:val="0"/>
+          <w:numId w:val="11"/>
+        </w:numPr>
+        <w:rPr>
+          <w:rFonts w:ascii="Arial" w:hAnsi="Arial" w:cs="Arial"/>
+        </w:rPr>
+      </w:pPr>
+      <w:r>
+        <w:rPr>
+          <w:rFonts w:ascii="Arial" w:hAnsi="Arial" w:cs="Arial"/>
+        </w:rPr>
+        <w:t>Select appropriate machine and click required button to perform operations.</w:t>
+      </w:r>
+    </w:p>
+    <w:p>
+      <w:pPr>
+        <w:rPr>
+          <w:rFonts w:ascii="Arial" w:hAnsi="Arial" w:cs="Arial"/>
+        </w:rPr>
+      </w:pPr>
+    </w:p>
+    <w:p>
+      <w:pPr>
+        <w:rPr>
+          <w:rFonts w:ascii="Arial" w:hAnsi="Arial" w:cs="Arial"/>
+        </w:rPr>
+      </w:pPr>
+    </w:p>
+    <w:p>
+      <w:pPr>
+        <w:pStyle w:val="Heading2"/>
+      </w:pPr>
+      <w:bookmarkStart w:id="19" w:name="_Toc166239489"/>
       <w:r>
         <w:rPr>
           <w:rStyle w:val="Heading2Char"/>
@@ -4220,7 +4672,7 @@
       <w:r>
         <w:t>:</w:t>
       </w:r>
-      <w:bookmarkEnd w:id="15"/>
+      <w:bookmarkEnd w:id="19"/>
     </w:p>
     <w:p>
       <w:pPr>
@@ -4253,19 +4705,18 @@
       <w:pPr>
         <w:pStyle w:val="Heading2"/>
       </w:pPr>
-      <w:bookmarkStart w:id="16" w:name="_Toc166145490"/>
+      <w:bookmarkStart w:id="20" w:name="_Toc166239490"/>
       <w:r>
         <w:rPr>
           <w:rStyle w:val="Heading2Char"/>
           <w:rFonts w:ascii="Arial" w:eastAsiaTheme="minorHAnsi" w:hAnsi="Arial" w:cs="Arial"/>
         </w:rPr>
-        <w:lastRenderedPageBreak/>
         <w:t>References</w:t>
       </w:r>
       <w:r>
         <w:t>:</w:t>
       </w:r>
-      <w:bookmarkEnd w:id="16"/>
+      <w:bookmarkEnd w:id="20"/>
     </w:p>
     <w:p>
       <w:pPr>
@@ -4278,7 +4729,7 @@
           <w:rFonts w:ascii="Arial" w:hAnsi="Arial" w:cs="Arial"/>
         </w:rPr>
       </w:pPr>
-      <w:hyperlink r:id="rId7" w:history="1">
+      <w:hyperlink r:id="rId11" w:anchor="google_vignette" w:history="1">
         <w:r>
           <w:rPr>
             <w:rStyle w:val="Hyperlink"/>
@@ -4296,10 +4747,13 @@
           <w:numId w:val="6"/>
         </w:numPr>
         <w:rPr>
-          <w:rFonts w:ascii="Arial" w:hAnsi="Arial" w:cs="Arial"/>
-        </w:rPr>
-      </w:pPr>
-      <w:hyperlink r:id="rId8" w:history="1">
+          <w:rStyle w:val="Hyperlink"/>
+          <w:rFonts w:ascii="Arial" w:hAnsi="Arial" w:cs="Arial"/>
+          <w:color w:val="auto"/>
+          <w:u w:val="none"/>
+        </w:rPr>
+      </w:pPr>
+      <w:hyperlink r:id="rId12" w:history="1">
         <w:r>
           <w:rPr>
             <w:rStyle w:val="Hyperlink"/>
@@ -4320,7 +4774,28 @@
           <w:rFonts w:ascii="Arial" w:hAnsi="Arial" w:cs="Arial"/>
         </w:rPr>
       </w:pPr>
-      <w:hyperlink r:id="rId9" w:history="1">
+      <w:hyperlink r:id="rId13" w:history="1">
+        <w:r>
+          <w:rPr>
+            <w:rStyle w:val="Hyperlink"/>
+            <w:rFonts w:ascii="Arial" w:hAnsi="Arial" w:cs="Arial"/>
+          </w:rPr>
+          <w:t>https://learn.microsoft.com/en-us/aspnet/core/tutorials/grpc/grpc-start?view=aspnetcore-8.0</w:t>
+        </w:r>
+      </w:hyperlink>
+    </w:p>
+    <w:p>
+      <w:pPr>
+        <w:pStyle w:val="ListParagraph"/>
+        <w:numPr>
+          <w:ilvl w:val="0"/>
+          <w:numId w:val="6"/>
+        </w:numPr>
+        <w:rPr>
+          <w:rFonts w:ascii="Arial" w:hAnsi="Arial" w:cs="Arial"/>
+        </w:rPr>
+      </w:pPr>
+      <w:hyperlink r:id="rId14" w:history="1">
         <w:r>
           <w:rPr>
             <w:rStyle w:val="Hyperlink"/>
@@ -4341,7 +4816,7 @@
           <w:rFonts w:ascii="Arial" w:hAnsi="Arial" w:cs="Arial"/>
         </w:rPr>
       </w:pPr>
-      <w:hyperlink r:id="rId10" w:history="1">
+      <w:hyperlink r:id="rId15" w:history="1">
         <w:r>
           <w:rPr>
             <w:rStyle w:val="Hyperlink"/>
@@ -4362,7 +4837,7 @@
           <w:rFonts w:ascii="Arial" w:hAnsi="Arial" w:cs="Arial"/>
         </w:rPr>
       </w:pPr>
-      <w:hyperlink r:id="rId11" w:history="1">
+      <w:hyperlink r:id="rId16" w:history="1">
         <w:r>
           <w:rPr>
             <w:rStyle w:val="Hyperlink"/>
@@ -4383,7 +4858,7 @@
           <w:rFonts w:ascii="Arial" w:hAnsi="Arial" w:cs="Arial"/>
         </w:rPr>
       </w:pPr>
-      <w:hyperlink r:id="rId12" w:history="1">
+      <w:hyperlink r:id="rId17" w:history="1">
         <w:r>
           <w:rPr>
             <w:rStyle w:val="Hyperlink"/>
@@ -4404,7 +4879,7 @@
           <w:rFonts w:ascii="Arial" w:hAnsi="Arial" w:cs="Arial"/>
         </w:rPr>
       </w:pPr>
-      <w:hyperlink r:id="rId13" w:history="1">
+      <w:hyperlink r:id="rId18" w:history="1">
         <w:r>
           <w:rPr>
             <w:rStyle w:val="Hyperlink"/>
@@ -4547,6 +5022,95 @@
     </w:lvl>
   </w:abstractNum>
   <w:abstractNum w:abstractNumId="1" w15:restartNumberingAfterBreak="0">
+    <w:nsid w:val="14BA5C7A"/>
+    <w:multiLevelType w:val="hybridMultilevel"/>
+    <w:tmpl w:val="5364877C"/>
+    <w:lvl w:ilvl="0" w:tplc="4009000F">
+      <w:start w:val="1"/>
+      <w:numFmt w:val="decimal"/>
+      <w:lvlText w:val="%1."/>
+      <w:lvlJc w:val="left"/>
+      <w:pPr>
+        <w:ind w:left="720" w:hanging="360"/>
+      </w:pPr>
+      <w:rPr>
+        <w:rFonts w:hint="default"/>
+      </w:rPr>
+    </w:lvl>
+    <w:lvl w:ilvl="1" w:tplc="40090019" w:tentative="1">
+      <w:start w:val="1"/>
+      <w:numFmt w:val="lowerLetter"/>
+      <w:lvlText w:val="%2."/>
+      <w:lvlJc w:val="left"/>
+      <w:pPr>
+        <w:ind w:left="1440" w:hanging="360"/>
+      </w:pPr>
+    </w:lvl>
+    <w:lvl w:ilvl="2" w:tplc="4009001B" w:tentative="1">
+      <w:start w:val="1"/>
+      <w:numFmt w:val="lowerRoman"/>
+      <w:lvlText w:val="%3."/>
+      <w:lvlJc w:val="right"/>
+      <w:pPr>
+        <w:ind w:left="2160" w:hanging="180"/>
+      </w:pPr>
+    </w:lvl>
+    <w:lvl w:ilvl="3" w:tplc="4009000F" w:tentative="1">
+      <w:start w:val="1"/>
+      <w:numFmt w:val="decimal"/>
+      <w:lvlText w:val="%4."/>
+      <w:lvlJc w:val="left"/>
+      <w:pPr>
+        <w:ind w:left="2880" w:hanging="360"/>
+      </w:pPr>
+    </w:lvl>
+    <w:lvl w:ilvl="4" w:tplc="40090019" w:tentative="1">
+      <w:start w:val="1"/>
+      <w:numFmt w:val="lowerLetter"/>
+      <w:lvlText w:val="%5."/>
+      <w:lvlJc w:val="left"/>
+      <w:pPr>
+        <w:ind w:left="3600" w:hanging="360"/>
+      </w:pPr>
+    </w:lvl>
+    <w:lvl w:ilvl="5" w:tplc="4009001B" w:tentative="1">
+      <w:start w:val="1"/>
+      <w:numFmt w:val="lowerRoman"/>
+      <w:lvlText w:val="%6."/>
+      <w:lvlJc w:val="right"/>
+      <w:pPr>
+        <w:ind w:left="4320" w:hanging="180"/>
+      </w:pPr>
+    </w:lvl>
+    <w:lvl w:ilvl="6" w:tplc="4009000F" w:tentative="1">
+      <w:start w:val="1"/>
+      <w:numFmt w:val="decimal"/>
+      <w:lvlText w:val="%7."/>
+      <w:lvlJc w:val="left"/>
+      <w:pPr>
+        <w:ind w:left="5040" w:hanging="360"/>
+      </w:pPr>
+    </w:lvl>
+    <w:lvl w:ilvl="7" w:tplc="40090019" w:tentative="1">
+      <w:start w:val="1"/>
+      <w:numFmt w:val="lowerLetter"/>
+      <w:lvlText w:val="%8."/>
+      <w:lvlJc w:val="left"/>
+      <w:pPr>
+        <w:ind w:left="5760" w:hanging="360"/>
+      </w:pPr>
+    </w:lvl>
+    <w:lvl w:ilvl="8" w:tplc="4009001B" w:tentative="1">
+      <w:start w:val="1"/>
+      <w:numFmt w:val="lowerRoman"/>
+      <w:lvlText w:val="%9."/>
+      <w:lvlJc w:val="right"/>
+      <w:pPr>
+        <w:ind w:left="6480" w:hanging="180"/>
+      </w:pPr>
+    </w:lvl>
+  </w:abstractNum>
+  <w:abstractNum w:abstractNumId="2" w15:restartNumberingAfterBreak="0">
     <w:nsid w:val="1A48046B"/>
     <w:multiLevelType w:val="hybridMultilevel"/>
     <w:tmpl w:val="FEDA789C"/>
@@ -4635,7 +5199,7 @@
       </w:pPr>
     </w:lvl>
   </w:abstractNum>
-  <w:abstractNum w:abstractNumId="2" w15:restartNumberingAfterBreak="0">
+  <w:abstractNum w:abstractNumId="3" w15:restartNumberingAfterBreak="0">
     <w:nsid w:val="1B414CA8"/>
     <w:multiLevelType w:val="hybridMultilevel"/>
     <w:tmpl w:val="D9180CAE"/>
@@ -4724,7 +5288,96 @@
       </w:pPr>
     </w:lvl>
   </w:abstractNum>
-  <w:abstractNum w:abstractNumId="3" w15:restartNumberingAfterBreak="0">
+  <w:abstractNum w:abstractNumId="4" w15:restartNumberingAfterBreak="0">
+    <w:nsid w:val="2FB85425"/>
+    <w:multiLevelType w:val="hybridMultilevel"/>
+    <w:tmpl w:val="B1F0C112"/>
+    <w:lvl w:ilvl="0" w:tplc="4009000F">
+      <w:start w:val="1"/>
+      <w:numFmt w:val="decimal"/>
+      <w:lvlText w:val="%1."/>
+      <w:lvlJc w:val="left"/>
+      <w:pPr>
+        <w:ind w:left="720" w:hanging="360"/>
+      </w:pPr>
+      <w:rPr>
+        <w:rFonts w:hint="default"/>
+      </w:rPr>
+    </w:lvl>
+    <w:lvl w:ilvl="1" w:tplc="40090019" w:tentative="1">
+      <w:start w:val="1"/>
+      <w:numFmt w:val="lowerLetter"/>
+      <w:lvlText w:val="%2."/>
+      <w:lvlJc w:val="left"/>
+      <w:pPr>
+        <w:ind w:left="1440" w:hanging="360"/>
+      </w:pPr>
+    </w:lvl>
+    <w:lvl w:ilvl="2" w:tplc="4009001B" w:tentative="1">
+      <w:start w:val="1"/>
+      <w:numFmt w:val="lowerRoman"/>
+      <w:lvlText w:val="%3."/>
+      <w:lvlJc w:val="right"/>
+      <w:pPr>
+        <w:ind w:left="2160" w:hanging="180"/>
+      </w:pPr>
+    </w:lvl>
+    <w:lvl w:ilvl="3" w:tplc="4009000F" w:tentative="1">
+      <w:start w:val="1"/>
+      <w:numFmt w:val="decimal"/>
+      <w:lvlText w:val="%4."/>
+      <w:lvlJc w:val="left"/>
+      <w:pPr>
+        <w:ind w:left="2880" w:hanging="360"/>
+      </w:pPr>
+    </w:lvl>
+    <w:lvl w:ilvl="4" w:tplc="40090019" w:tentative="1">
+      <w:start w:val="1"/>
+      <w:numFmt w:val="lowerLetter"/>
+      <w:lvlText w:val="%5."/>
+      <w:lvlJc w:val="left"/>
+      <w:pPr>
+        <w:ind w:left="3600" w:hanging="360"/>
+      </w:pPr>
+    </w:lvl>
+    <w:lvl w:ilvl="5" w:tplc="4009001B" w:tentative="1">
+      <w:start w:val="1"/>
+      <w:numFmt w:val="lowerRoman"/>
+      <w:lvlText w:val="%6."/>
+      <w:lvlJc w:val="right"/>
+      <w:pPr>
+        <w:ind w:left="4320" w:hanging="180"/>
+      </w:pPr>
+    </w:lvl>
+    <w:lvl w:ilvl="6" w:tplc="4009000F" w:tentative="1">
+      <w:start w:val="1"/>
+      <w:numFmt w:val="decimal"/>
+      <w:lvlText w:val="%7."/>
+      <w:lvlJc w:val="left"/>
+      <w:pPr>
+        <w:ind w:left="5040" w:hanging="360"/>
+      </w:pPr>
+    </w:lvl>
+    <w:lvl w:ilvl="7" w:tplc="40090019" w:tentative="1">
+      <w:start w:val="1"/>
+      <w:numFmt w:val="lowerLetter"/>
+      <w:lvlText w:val="%8."/>
+      <w:lvlJc w:val="left"/>
+      <w:pPr>
+        <w:ind w:left="5760" w:hanging="360"/>
+      </w:pPr>
+    </w:lvl>
+    <w:lvl w:ilvl="8" w:tplc="4009001B" w:tentative="1">
+      <w:start w:val="1"/>
+      <w:numFmt w:val="lowerRoman"/>
+      <w:lvlText w:val="%9."/>
+      <w:lvlJc w:val="right"/>
+      <w:pPr>
+        <w:ind w:left="6480" w:hanging="180"/>
+      </w:pPr>
+    </w:lvl>
+  </w:abstractNum>
+  <w:abstractNum w:abstractNumId="5" w15:restartNumberingAfterBreak="0">
     <w:nsid w:val="302B163A"/>
     <w:multiLevelType w:val="multilevel"/>
     <w:tmpl w:val="CAA6E5EA"/>
@@ -4837,7 +5490,96 @@
       </w:pPr>
     </w:lvl>
   </w:abstractNum>
-  <w:abstractNum w:abstractNumId="4" w15:restartNumberingAfterBreak="0">
+  <w:abstractNum w:abstractNumId="6" w15:restartNumberingAfterBreak="0">
+    <w:nsid w:val="48005BE8"/>
+    <w:multiLevelType w:val="hybridMultilevel"/>
+    <w:tmpl w:val="018CB764"/>
+    <w:lvl w:ilvl="0" w:tplc="4009000F">
+      <w:start w:val="1"/>
+      <w:numFmt w:val="decimal"/>
+      <w:lvlText w:val="%1."/>
+      <w:lvlJc w:val="left"/>
+      <w:pPr>
+        <w:ind w:left="720" w:hanging="360"/>
+      </w:pPr>
+      <w:rPr>
+        <w:rFonts w:hint="default"/>
+      </w:rPr>
+    </w:lvl>
+    <w:lvl w:ilvl="1" w:tplc="40090019" w:tentative="1">
+      <w:start w:val="1"/>
+      <w:numFmt w:val="lowerLetter"/>
+      <w:lvlText w:val="%2."/>
+      <w:lvlJc w:val="left"/>
+      <w:pPr>
+        <w:ind w:left="1440" w:hanging="360"/>
+      </w:pPr>
+    </w:lvl>
+    <w:lvl w:ilvl="2" w:tplc="4009001B" w:tentative="1">
+      <w:start w:val="1"/>
+      <w:numFmt w:val="lowerRoman"/>
+      <w:lvlText w:val="%3."/>
+      <w:lvlJc w:val="right"/>
+      <w:pPr>
+        <w:ind w:left="2160" w:hanging="180"/>
+      </w:pPr>
+    </w:lvl>
+    <w:lvl w:ilvl="3" w:tplc="4009000F" w:tentative="1">
+      <w:start w:val="1"/>
+      <w:numFmt w:val="decimal"/>
+      <w:lvlText w:val="%4."/>
+      <w:lvlJc w:val="left"/>
+      <w:pPr>
+        <w:ind w:left="2880" w:hanging="360"/>
+      </w:pPr>
+    </w:lvl>
+    <w:lvl w:ilvl="4" w:tplc="40090019" w:tentative="1">
+      <w:start w:val="1"/>
+      <w:numFmt w:val="lowerLetter"/>
+      <w:lvlText w:val="%5."/>
+      <w:lvlJc w:val="left"/>
+      <w:pPr>
+        <w:ind w:left="3600" w:hanging="360"/>
+      </w:pPr>
+    </w:lvl>
+    <w:lvl w:ilvl="5" w:tplc="4009001B" w:tentative="1">
+      <w:start w:val="1"/>
+      <w:numFmt w:val="lowerRoman"/>
+      <w:lvlText w:val="%6."/>
+      <w:lvlJc w:val="right"/>
+      <w:pPr>
+        <w:ind w:left="4320" w:hanging="180"/>
+      </w:pPr>
+    </w:lvl>
+    <w:lvl w:ilvl="6" w:tplc="4009000F" w:tentative="1">
+      <w:start w:val="1"/>
+      <w:numFmt w:val="decimal"/>
+      <w:lvlText w:val="%7."/>
+      <w:lvlJc w:val="left"/>
+      <w:pPr>
+        <w:ind w:left="5040" w:hanging="360"/>
+      </w:pPr>
+    </w:lvl>
+    <w:lvl w:ilvl="7" w:tplc="40090019" w:tentative="1">
+      <w:start w:val="1"/>
+      <w:numFmt w:val="lowerLetter"/>
+      <w:lvlText w:val="%8."/>
+      <w:lvlJc w:val="left"/>
+      <w:pPr>
+        <w:ind w:left="5760" w:hanging="360"/>
+      </w:pPr>
+    </w:lvl>
+    <w:lvl w:ilvl="8" w:tplc="4009001B" w:tentative="1">
+      <w:start w:val="1"/>
+      <w:numFmt w:val="lowerRoman"/>
+      <w:lvlText w:val="%9."/>
+      <w:lvlJc w:val="right"/>
+      <w:pPr>
+        <w:ind w:left="6480" w:hanging="180"/>
+      </w:pPr>
+    </w:lvl>
+  </w:abstractNum>
+  <w:abstractNum w:abstractNumId="7" w15:restartNumberingAfterBreak="0">
     <w:nsid w:val="5CA563D9"/>
     <w:multiLevelType w:val="multilevel"/>
     <w:tmpl w:val="7D187CA4"/>
@@ -4950,7 +5692,96 @@
       </w:pPr>
     </w:lvl>
   </w:abstractNum>
-  <w:abstractNum w:abstractNumId="5" w15:restartNumberingAfterBreak="0">
+  <w:abstractNum w:abstractNumId="8" w15:restartNumberingAfterBreak="0">
+    <w:nsid w:val="63365E75"/>
+    <w:multiLevelType w:val="hybridMultilevel"/>
+    <w:tmpl w:val="39168B0C"/>
+    <w:lvl w:ilvl="0" w:tplc="4009000F">
+      <w:start w:val="1"/>
+      <w:numFmt w:val="decimal"/>
+      <w:lvlText w:val="%1."/>
+      <w:lvlJc w:val="left"/>
+      <w:pPr>
+        <w:ind w:left="720" w:hanging="360"/>
+      </w:pPr>
+      <w:rPr>
+        <w:rFonts w:hint="default"/>
+      </w:rPr>
+    </w:lvl>
+    <w:lvl w:ilvl="1" w:tplc="40090019" w:tentative="1">
+      <w:start w:val="1"/>
+      <w:numFmt w:val="lowerLetter"/>
+      <w:lvlText w:val="%2."/>
+      <w:lvlJc w:val="left"/>
+      <w:pPr>
+        <w:ind w:left="1440" w:hanging="360"/>
+      </w:pPr>
+    </w:lvl>
+    <w:lvl w:ilvl="2" w:tplc="4009001B" w:tentative="1">
+      <w:start w:val="1"/>
+      <w:numFmt w:val="lowerRoman"/>
+      <w:lvlText w:val="%3."/>
+      <w:lvlJc w:val="right"/>
+      <w:pPr>
+        <w:ind w:left="2160" w:hanging="180"/>
+      </w:pPr>
+    </w:lvl>
+    <w:lvl w:ilvl="3" w:tplc="4009000F" w:tentative="1">
+      <w:start w:val="1"/>
+      <w:numFmt w:val="decimal"/>
+      <w:lvlText w:val="%4."/>
+      <w:lvlJc w:val="left"/>
+      <w:pPr>
+        <w:ind w:left="2880" w:hanging="360"/>
+      </w:pPr>
+    </w:lvl>
+    <w:lvl w:ilvl="4" w:tplc="40090019" w:tentative="1">
+      <w:start w:val="1"/>
+      <w:numFmt w:val="lowerLetter"/>
+      <w:lvlText w:val="%5."/>
+      <w:lvlJc w:val="left"/>
+      <w:pPr>
+        <w:ind w:left="3600" w:hanging="360"/>
+      </w:pPr>
+    </w:lvl>
+    <w:lvl w:ilvl="5" w:tplc="4009001B" w:tentative="1">
+      <w:start w:val="1"/>
+      <w:numFmt w:val="lowerRoman"/>
+      <w:lvlText w:val="%6."/>
+      <w:lvlJc w:val="right"/>
+      <w:pPr>
+        <w:ind w:left="4320" w:hanging="180"/>
+      </w:pPr>
+    </w:lvl>
+    <w:lvl w:ilvl="6" w:tplc="4009000F" w:tentative="1">
+      <w:start w:val="1"/>
+      <w:numFmt w:val="decimal"/>
+      <w:lvlText w:val="%7."/>
+      <w:lvlJc w:val="left"/>
+      <w:pPr>
+        <w:ind w:left="5040" w:hanging="360"/>
+      </w:pPr>
+    </w:lvl>
+    <w:lvl w:ilvl="7" w:tplc="40090019" w:tentative="1">
+      <w:start w:val="1"/>
+      <w:numFmt w:val="lowerLetter"/>
+      <w:lvlText w:val="%8."/>
+      <w:lvlJc w:val="left"/>
+      <w:pPr>
+        <w:ind w:left="5760" w:hanging="360"/>
+      </w:pPr>
+    </w:lvl>
+    <w:lvl w:ilvl="8" w:tplc="4009001B" w:tentative="1">
+      <w:start w:val="1"/>
+      <w:numFmt w:val="lowerRoman"/>
+      <w:lvlText w:val="%9."/>
+      <w:lvlJc w:val="right"/>
+      <w:pPr>
+        <w:ind w:left="6480" w:hanging="180"/>
+      </w:pPr>
+    </w:lvl>
+  </w:abstractNum>
+  <w:abstractNum w:abstractNumId="9" w15:restartNumberingAfterBreak="0">
     <w:nsid w:val="78D275D6"/>
     <w:multiLevelType w:val="hybridMultilevel"/>
     <w:tmpl w:val="BC604CD6"/>
@@ -5063,7 +5894,7 @@
       </w:rPr>
     </w:lvl>
   </w:abstractNum>
-  <w:abstractNum w:abstractNumId="6" w15:restartNumberingAfterBreak="0">
+  <w:abstractNum w:abstractNumId="10" w15:restartNumberingAfterBreak="0">
     <w:nsid w:val="7A141B63"/>
     <w:multiLevelType w:val="hybridMultilevel"/>
     <w:tmpl w:val="BDDC26EC"/>
@@ -5176,25 +6007,37 @@
     </w:lvl>
   </w:abstractNum>
   <w:num w:numId="1" w16cid:durableId="322634364">
-    <w:abstractNumId w:val="4"/>
+    <w:abstractNumId w:val="7"/>
   </w:num>
   <w:num w:numId="2" w16cid:durableId="1415131458">
-    <w:abstractNumId w:val="3"/>
+    <w:abstractNumId w:val="5"/>
   </w:num>
   <w:num w:numId="3" w16cid:durableId="1761100388">
-    <w:abstractNumId w:val="6"/>
+    <w:abstractNumId w:val="10"/>
   </w:num>
   <w:num w:numId="4" w16cid:durableId="1705982058">
-    <w:abstractNumId w:val="5"/>
+    <w:abstractNumId w:val="9"/>
   </w:num>
   <w:num w:numId="5" w16cid:durableId="1924951179">
     <w:abstractNumId w:val="0"/>
   </w:num>
   <w:num w:numId="6" w16cid:durableId="188492278">
+    <w:abstractNumId w:val="3"/>
+  </w:num>
+  <w:num w:numId="7" w16cid:durableId="1138916269">
     <w:abstractNumId w:val="2"/>
   </w:num>
-  <w:num w:numId="7" w16cid:durableId="1138916269">
+  <w:num w:numId="8" w16cid:durableId="66346138">
+    <w:abstractNumId w:val="4"/>
+  </w:num>
+  <w:num w:numId="9" w16cid:durableId="1591694555">
     <w:abstractNumId w:val="1"/>
+  </w:num>
+  <w:num w:numId="10" w16cid:durableId="33577797">
+    <w:abstractNumId w:val="8"/>
+  </w:num>
+  <w:num w:numId="11" w16cid:durableId="1469055065">
+    <w:abstractNumId w:val="6"/>
   </w:num>
 </w:numbering>
 </file>
@@ -5710,6 +6553,7 @@
   <w:style w:type="character" w:default="1" w:styleId="DefaultParagraphFont">
     <w:name w:val="Default Paragraph Font"/>
     <w:uiPriority w:val="1"/>
+    <w:semiHidden/>
     <w:unhideWhenUsed/>
   </w:style>
   <w:style w:type="table" w:default="1" w:styleId="TableNormal">
@@ -6020,6 +6864,18 @@
       <w:shd w:val="clear" w:color="auto" w:fill="E1DFDD"/>
     </w:rPr>
   </w:style>
+  <w:style w:type="character" w:styleId="FollowedHyperlink">
+    <w:name w:val="FollowedHyperlink"/>
+    <w:basedOn w:val="DefaultParagraphFont"/>
+    <w:uiPriority w:val="99"/>
+    <w:semiHidden/>
+    <w:unhideWhenUsed/>
+    <w:rsid w:val="00505320"/>
+    <w:rPr>
+      <w:color w:val="800080" w:themeColor="followedHyperlink"/>
+      <w:u w:val="single"/>
+    </w:rPr>
+  </w:style>
 </w:styles>
 </file>
 

</xml_diff>